<commit_message>
Added JUnit Test Class for Argument parser
</commit_message>
<xml_diff>
--- a/doc/Rückwertssalto.docx
+++ b/doc/Rückwertssalto.docx
@@ -660,6 +660,7 @@
                                     <w:b/>
                                     <w:caps/>
                                     <w:color w:val="D34817" w:themeColor="accent1"/>
+                                    <w:lang w:val="de-AT"/>
                                   </w:rPr>
                                 </w:pPr>
                                 <w:sdt>
@@ -668,11 +669,9 @@
                                       <w:b/>
                                       <w:caps/>
                                       <w:color w:val="D34817" w:themeColor="accent1"/>
+                                      <w:lang w:val="de-AT"/>
                                     </w:rPr>
                                     <w:id w:val="1551716"/>
-                                    <w:placeholder>
-                                      <w:docPart w:val="B4418763C7DB4BF4A1C9174B948640DD"/>
-                                    </w:placeholder>
                                     <w:dataBinding w:prefixMappings="xmlns:ns0='http://schemas.openxmlformats.org/officeDocument/2006/extended-properties'" w:xpath="/ns0:Properties[1]/ns0:Company[1]" w:storeItemID="{6668398D-A668-4E3E-A5EB-62B293D839F1}"/>
                                     <w:text/>
                                   </w:sdtPr>
@@ -683,6 +682,7 @@
                                         <w:b/>
                                         <w:caps/>
                                         <w:color w:val="D34817" w:themeColor="accent1"/>
+                                        <w:lang w:val="de-AT"/>
                                       </w:rPr>
                                       <w:t>TGm</w:t>
                                     </w:r>
@@ -699,6 +699,7 @@
                                     <w:b/>
                                     <w:caps/>
                                     <w:color w:val="D34817" w:themeColor="accent1"/>
+                                    <w:lang w:val="de-AT"/>
                                   </w:rPr>
                                 </w:pPr>
                               </w:p>
@@ -708,13 +709,16 @@
                                   <w:spacing w:line="276" w:lineRule="auto"/>
                                   <w:suppressOverlap/>
                                   <w:jc w:val="center"/>
+                                  <w:rPr>
+                                    <w:lang w:val="de-AT"/>
+                                  </w:rPr>
                                 </w:pPr>
                                 <w:sdt>
                                   <w:sdtPr>
+                                    <w:rPr>
+                                      <w:lang w:val="de-AT"/>
+                                    </w:rPr>
                                     <w:id w:val="1551723"/>
-                                    <w:placeholder>
-                                      <w:docPart w:val="5BCDAA179B524B2C9D095DAC33120404"/>
-                                    </w:placeholder>
                                     <w:dataBinding w:prefixMappings="xmlns:ns0='http://schemas.microsoft.com/office/2006/coverPageProps'" w:xpath="/ns0:CoverPageProperties[1]/ns0:PublishDate[1]" w:storeItemID="{55AF091B-3C7A-41E3-B477-F2FDAA23CFDA}"/>
                                     <w:date w:fullDate="2015-01-12T00:00:00Z">
                                       <w:dateFormat w:val="yyyy"/>
@@ -726,6 +730,9 @@
                                   <w:sdtEndPr/>
                                   <w:sdtContent>
                                     <w:r>
+                                      <w:rPr>
+                                        <w:lang w:val="de-AT"/>
+                                      </w:rPr>
                                       <w:t>2015</w:t>
                                     </w:r>
                                   </w:sdtContent>
@@ -736,25 +743,37 @@
                                   <w:pStyle w:val="NoSpacing"/>
                                   <w:spacing w:line="276" w:lineRule="auto"/>
                                   <w:jc w:val="center"/>
+                                  <w:rPr>
+                                    <w:lang w:val="de-AT"/>
+                                  </w:rPr>
                                 </w:pPr>
                                 <w:r>
+                                  <w:rPr>
+                                    <w:lang w:val="de-AT"/>
+                                  </w:rPr>
                                   <w:t>Autoren</w:t>
                                 </w:r>
                                 <w:r>
+                                  <w:rPr>
+                                    <w:lang w:val="de-AT"/>
+                                  </w:rPr>
                                   <w:t xml:space="preserve">: </w:t>
                                 </w:r>
                                 <w:sdt>
                                   <w:sdtPr>
+                                    <w:rPr>
+                                      <w:lang w:val="de-AT"/>
+                                    </w:rPr>
                                     <w:id w:val="1551727"/>
-                                    <w:placeholder>
-                                      <w:docPart w:val="2BC587FD0F5B4DF9B6C83A841AAD7442"/>
-                                    </w:placeholder>
                                     <w:dataBinding w:prefixMappings="xmlns:ns0='http://schemas.openxmlformats.org/package/2006/metadata/core-properties' xmlns:ns1='http://purl.org/dc/elements/1.1/'" w:xpath="/ns0:coreProperties[1]/ns1:creator[1]" w:storeItemID="{6C3C8BC8-F283-45AE-878A-BAB7291924A1}"/>
                                     <w:text/>
                                   </w:sdtPr>
                                   <w:sdtEndPr/>
                                   <w:sdtContent>
                                     <w:r>
+                                      <w:rPr>
+                                        <w:lang w:val="de-AT"/>
+                                      </w:rPr>
                                       <w:t>Daniel Melichar &amp; Zeljko Dinic</w:t>
                                     </w:r>
                                   </w:sdtContent>
@@ -974,6 +993,12 @@
     </w:p>
     <w:sdt>
       <w:sdtPr>
+        <w:rPr>
+          <w:rFonts w:asciiTheme="minorHAnsi" w:eastAsiaTheme="minorHAnsi" w:hAnsiTheme="minorHAnsi" w:cs="Times New Roman"/>
+          <w:color w:val="000000" w:themeColor="text1"/>
+          <w:sz w:val="22"/>
+          <w:szCs w:val="20"/>
+        </w:rPr>
         <w:id w:val="-1361123018"/>
         <w:docPartObj>
           <w:docPartGallery w:val="Table of Contents"/>
@@ -982,13 +1007,9 @@
       </w:sdtPr>
       <w:sdtEndPr>
         <w:rPr>
-          <w:rFonts w:asciiTheme="minorHAnsi" w:eastAsiaTheme="minorHAnsi" w:hAnsiTheme="minorHAnsi" w:cs="Times New Roman"/>
           <w:b/>
           <w:bCs/>
           <w:noProof/>
-          <w:color w:val="000000" w:themeColor="text1"/>
-          <w:sz w:val="22"/>
-          <w:szCs w:val="20"/>
         </w:rPr>
       </w:sdtEndPr>
       <w:sdtContent>
@@ -6424,13 +6445,66 @@
       </w:r>
       <w:bookmarkEnd w:id="2"/>
     </w:p>
-    <w:p/>
+    <w:p>
+      <w:pPr>
+        <w:jc w:val="center"/>
+      </w:pPr>
+      <w:r>
+        <w:rPr>
+          <w:noProof/>
+          <w:lang w:val="de-AT" w:eastAsia="de-AT"/>
+        </w:rPr>
+        <w:drawing>
+          <wp:inline distT="0" distB="0" distL="0" distR="0" wp14:anchorId="7B81783E" wp14:editId="12D4D86F">
+            <wp:extent cx="4794322" cy="3581400"/>
+            <wp:effectExtent l="0" t="0" r="6350" b="0"/>
+            <wp:docPr id="1" name="Picture 1"/>
+            <wp:cNvGraphicFramePr>
+              <a:graphicFrameLocks xmlns:a="http://schemas.openxmlformats.org/drawingml/2006/main" noChangeAspect="1"/>
+            </wp:cNvGraphicFramePr>
+            <a:graphic xmlns:a="http://schemas.openxmlformats.org/drawingml/2006/main">
+              <a:graphicData uri="http://schemas.openxmlformats.org/drawingml/2006/picture">
+                <pic:pic xmlns:pic="http://schemas.openxmlformats.org/drawingml/2006/picture">
+                  <pic:nvPicPr>
+                    <pic:cNvPr id="1" name=""/>
+                    <pic:cNvPicPr/>
+                  </pic:nvPicPr>
+                  <pic:blipFill>
+                    <a:blip r:embed="rId12"/>
+                    <a:stretch>
+                      <a:fillRect/>
+                    </a:stretch>
+                  </pic:blipFill>
+                  <pic:spPr>
+                    <a:xfrm>
+                      <a:off x="0" y="0"/>
+                      <a:ext cx="4798703" cy="3584673"/>
+                    </a:xfrm>
+                    <a:prstGeom prst="rect">
+                      <a:avLst/>
+                    </a:prstGeom>
+                  </pic:spPr>
+                </pic:pic>
+              </a:graphicData>
+            </a:graphic>
+          </wp:inline>
+        </w:drawing>
+      </w:r>
+    </w:p>
+    <w:p>
+      <w:pPr>
+        <w:jc w:val="center"/>
+      </w:pPr>
+      <w:r>
+        <w:t>// to do: explaination</w:t>
+      </w:r>
+      <w:bookmarkStart w:id="3" w:name="_GoBack"/>
+      <w:bookmarkEnd w:id="3"/>
+    </w:p>
     <w:p>
       <w:r>
         <w:tab/>
       </w:r>
-      <w:bookmarkStart w:id="3" w:name="_GoBack"/>
-      <w:bookmarkEnd w:id="3"/>
     </w:p>
     <w:p/>
     <w:p>
@@ -6450,6 +6524,9 @@
         </w:rPr>
       </w:pPr>
       <w:r>
+        <w:rPr>
+          <w:lang w:val="de-AT"/>
+        </w:rPr>
         <w:tab/>
       </w:r>
       <w:r>
@@ -6492,8 +6569,8 @@
       </w:r>
     </w:p>
     <w:sectPr>
-      <w:footerReference w:type="even" r:id="rId12"/>
-      <w:footerReference w:type="default" r:id="rId13"/>
+      <w:footerReference w:type="even" r:id="rId13"/>
+      <w:footerReference w:type="default" r:id="rId14"/>
       <w:pgSz w:w="12240" w:h="15840" w:code="1"/>
       <w:pgMar w:top="1440" w:right="1440" w:bottom="1440" w:left="1440" w:header="720" w:footer="720" w:gutter="0"/>
       <w:pgNumType w:start="0"/>
@@ -6973,7 +7050,7 @@
                               <w:sz w:val="40"/>
                               <w:szCs w:val="40"/>
                             </w:rPr>
-                            <w:t>4</w:t>
+                            <w:t>2</w:t>
                           </w:r>
                           <w:r>
                             <w:rPr>
@@ -7033,7 +7110,7 @@
                         <w:sz w:val="40"/>
                         <w:szCs w:val="40"/>
                       </w:rPr>
-                      <w:t>4</w:t>
+                      <w:t>2</w:t>
                     </w:r>
                     <w:r>
                       <w:rPr>
@@ -7148,9 +7225,6 @@
                               </w:rPr>
                               <w:alias w:val="Title"/>
                               <w:id w:val="805429516"/>
-                              <w:placeholder>
-                                <w:docPart w:val="D2F2A8BFBFBC480BAAE1032B56D0EE38"/>
-                              </w:placeholder>
                               <w:dataBinding w:prefixMappings="xmlns:ns0='http://schemas.openxmlformats.org/package/2006/metadata/core-properties' xmlns:ns1='http://purl.org/dc/elements/1.1/'" w:xpath="/ns0:coreProperties[1]/ns1:title[1]" w:storeItemID="{6C3C8BC8-F283-45AE-878A-BAB7291924A1}"/>
                               <w:text/>
                             </w:sdtPr>
@@ -7184,9 +7258,6 @@
                               </w:rPr>
                               <w:alias w:val="Date"/>
                               <w:id w:val="805429517"/>
-                              <w:placeholder>
-                                <w:docPart w:val="C2B23B8C94A541B39C1C74C2D218FBE7"/>
-                              </w:placeholder>
                               <w:dataBinding w:prefixMappings="xmlns:ns0='http://schemas.microsoft.com/office/2006/coverPageProps'" w:xpath="/ns0:CoverPageProperties[1]/ns0:PublishDate[1]" w:storeItemID="{55AF091B-3C7A-41E3-B477-F2FDAA23CFDA}"/>
                               <w:date w:fullDate="2015-01-12T00:00:00Z">
                                 <w:dateFormat w:val="M/d/yyyy"/>
@@ -8657,6 +8728,7 @@
   <w:style w:type="character" w:default="1" w:styleId="DefaultParagraphFont">
     <w:name w:val="Default Paragraph Font"/>
     <w:uiPriority w:val="1"/>
+    <w:semiHidden/>
     <w:unhideWhenUsed/>
   </w:style>
   <w:style w:type="table" w:default="1" w:styleId="TableNormal">
@@ -9516,10 +9588,7 @@
             <w:pStyle w:val="35850572B04749B189CF8D4D2E6BB2DB"/>
           </w:pPr>
           <w:r>
-            <w:t>[Typ</w:t>
-          </w:r>
-          <w:r>
-            <w:t>e the document subtitle]</w:t>
+            <w:t>[Type the document subtitle]</w:t>
           </w:r>
         </w:p>
       </w:docPartBody>
@@ -9743,7 +9812,9 @@
   </w:compat>
   <w:rsids>
     <w:rsidRoot w:val="009A6A6A"/>
+    <w:rsid w:val="003F726D"/>
     <w:rsid w:val="009A6A6A"/>
+    <w:rsid w:val="00D14452"/>
   </w:rsids>
   <m:mathPr>
     <m:mathFont m:val="Cambria Math"/>
@@ -10621,29 +10692,6 @@
 </file>
 
 <file path=customXml/item1.xml><?xml version="1.0" encoding="utf-8"?>
-<templateProperties xmlns="urn:microsoft.template.properties">
-  <_Version/>
-  <_LCID/>
-</templateProperties>
-</file>
-
-<file path=customXml/item2.xml><?xml version="1.0" encoding="utf-8"?>
-<?mso-contentType ?>
-<FormTemplates xmlns="http://schemas.microsoft.com/sharepoint/v3/contenttype/forms">
-  <Display>DocumentLibraryForm</Display>
-  <Edit>AssetEditForm</Edit>
-  <New>DocumentLibraryForm</New>
-</FormTemplates>
-</file>
-
-<file path=customXml/item3.xml><?xml version="1.0" encoding="utf-8"?>
-<tns:customPropertyEditors xmlns:tns="http://schemas.microsoft.com/office/2006/customDocumentInformationPanel">
-  <tns:showOnOpen>false</tns:showOnOpen>
-  <tns:defaultPropertyEditorNamespace>Standard properties</tns:defaultPropertyEditorNamespace>
-</tns:customPropertyEditors>
-</file>
-
-<file path=customXml/item4.xml><?xml version="1.0" encoding="utf-8"?>
 <CoverPageProperties xmlns="http://schemas.microsoft.com/office/2006/coverPageProps">
   <PublishDate>2015-01-12T00:00:00</PublishDate>
   <Abstract/>
@@ -10654,11 +10702,58 @@
 </CoverPageProperties>
 </file>
 
+<file path=customXml/item2.xml><?xml version="1.0" encoding="utf-8"?>
+<tns:customPropertyEditors xmlns:tns="http://schemas.microsoft.com/office/2006/customDocumentInformationPanel">
+  <tns:showOnOpen>false</tns:showOnOpen>
+  <tns:defaultPropertyEditorNamespace>Standard properties</tns:defaultPropertyEditorNamespace>
+</tns:customPropertyEditors>
+</file>
+
+<file path=customXml/item3.xml><?xml version="1.0" encoding="utf-8"?>
+<?mso-contentType ?>
+<FormTemplates xmlns="http://schemas.microsoft.com/sharepoint/v3/contenttype/forms">
+  <Display>DocumentLibraryForm</Display>
+  <Edit>AssetEditForm</Edit>
+  <New>DocumentLibraryForm</New>
+</FormTemplates>
+</file>
+
+<file path=customXml/item4.xml><?xml version="1.0" encoding="utf-8"?>
+<templateProperties xmlns="urn:microsoft.template.properties">
+  <_Version/>
+  <_LCID/>
+</templateProperties>
+</file>
+
 <file path=customXml/item5.xml><?xml version="1.0" encoding="utf-8"?>
 <b:Sources xmlns:b="http://schemas.openxmlformats.org/officeDocument/2006/bibliography" xmlns="http://schemas.openxmlformats.org/officeDocument/2006/bibliography" SelectedStyle="\APASixthEditionOfficeOnline.xsl" StyleName="APA" Version="6"/>
 </file>
 
 <file path=customXml/itemProps1.xml><?xml version="1.0" encoding="utf-8"?>
+<ds:datastoreItem xmlns:ds="http://schemas.openxmlformats.org/officeDocument/2006/customXml" ds:itemID="{55AF091B-3C7A-41E3-B477-F2FDAA23CFDA}">
+  <ds:schemaRefs>
+    <ds:schemaRef ds:uri="http://schemas.microsoft.com/office/2006/coverPageProps"/>
+  </ds:schemaRefs>
+</ds:datastoreItem>
+</file>
+
+<file path=customXml/itemProps2.xml><?xml version="1.0" encoding="utf-8"?>
+<ds:datastoreItem xmlns:ds="http://schemas.openxmlformats.org/officeDocument/2006/customXml" ds:itemID="{83B41FA1-A166-4203-827F-22BD32762337}">
+  <ds:schemaRefs>
+    <ds:schemaRef ds:uri="http://schemas.microsoft.com/office/2006/customDocumentInformationPanel"/>
+  </ds:schemaRefs>
+</ds:datastoreItem>
+</file>
+
+<file path=customXml/itemProps3.xml><?xml version="1.0" encoding="utf-8"?>
+<ds:datastoreItem xmlns:ds="http://schemas.openxmlformats.org/officeDocument/2006/customXml" ds:itemID="{4A5268FB-C3AF-435D-8262-946262642809}">
+  <ds:schemaRefs>
+    <ds:schemaRef ds:uri="http://schemas.microsoft.com/sharepoint/v3/contenttype/forms"/>
+  </ds:schemaRefs>
+</ds:datastoreItem>
+</file>
+
+<file path=customXml/itemProps4.xml><?xml version="1.0" encoding="utf-8"?>
 <ds:datastoreItem xmlns:ds="http://schemas.openxmlformats.org/officeDocument/2006/customXml" ds:itemID="{25229087-0CE3-49F2-8F52-E7138F37D32E}">
   <ds:schemaRefs>
     <ds:schemaRef ds:uri="urn:microsoft.template.properties"/>
@@ -10666,32 +10761,8 @@
 </ds:datastoreItem>
 </file>
 
-<file path=customXml/itemProps2.xml><?xml version="1.0" encoding="utf-8"?>
-<ds:datastoreItem xmlns:ds="http://schemas.openxmlformats.org/officeDocument/2006/customXml" ds:itemID="{4A5268FB-C3AF-435D-8262-946262642809}">
-  <ds:schemaRefs>
-    <ds:schemaRef ds:uri="http://schemas.microsoft.com/sharepoint/v3/contenttype/forms"/>
-  </ds:schemaRefs>
-</ds:datastoreItem>
-</file>
-
-<file path=customXml/itemProps3.xml><?xml version="1.0" encoding="utf-8"?>
-<ds:datastoreItem xmlns:ds="http://schemas.openxmlformats.org/officeDocument/2006/customXml" ds:itemID="{83B41FA1-A166-4203-827F-22BD32762337}">
-  <ds:schemaRefs>
-    <ds:schemaRef ds:uri="http://schemas.microsoft.com/office/2006/customDocumentInformationPanel"/>
-  </ds:schemaRefs>
-</ds:datastoreItem>
-</file>
-
-<file path=customXml/itemProps4.xml><?xml version="1.0" encoding="utf-8"?>
-<ds:datastoreItem xmlns:ds="http://schemas.openxmlformats.org/officeDocument/2006/customXml" ds:itemID="{55AF091B-3C7A-41E3-B477-F2FDAA23CFDA}">
-  <ds:schemaRefs>
-    <ds:schemaRef ds:uri="http://schemas.microsoft.com/office/2006/coverPageProps"/>
-  </ds:schemaRefs>
-</ds:datastoreItem>
-</file>
-
 <file path=customXml/itemProps5.xml><?xml version="1.0" encoding="utf-8"?>
-<ds:datastoreItem xmlns:ds="http://schemas.openxmlformats.org/officeDocument/2006/customXml" ds:itemID="{07DB883C-2876-4618-9F41-D80421820B8A}">
+<ds:datastoreItem xmlns:ds="http://schemas.openxmlformats.org/officeDocument/2006/customXml" ds:itemID="{94478098-EA41-4062-AC60-FD1DDD2954EE}">
   <ds:schemaRefs>
     <ds:schemaRef ds:uri="http://schemas.openxmlformats.org/officeDocument/2006/bibliography"/>
   </ds:schemaRefs>

</xml_diff>

<commit_message>
Added basic functionality for eer output. (prints tables in pdf, missing relationships etc)
</commit_message>
<xml_diff>
--- a/doc/Rückwertssalto.docx
+++ b/doc/Rückwertssalto.docx
@@ -2,8 +2,6 @@
 <file path=word/document.xml><?xml version="1.0" encoding="utf-8"?>
 <w:document xmlns:wpc="http://schemas.microsoft.com/office/word/2010/wordprocessingCanvas" xmlns:mc="http://schemas.openxmlformats.org/markup-compatibility/2006" xmlns:o="urn:schemas-microsoft-com:office:office" xmlns:r="http://schemas.openxmlformats.org/officeDocument/2006/relationships" xmlns:m="http://schemas.openxmlformats.org/officeDocument/2006/math" xmlns:v="urn:schemas-microsoft-com:vml" xmlns:wp14="http://schemas.microsoft.com/office/word/2010/wordprocessingDrawing" xmlns:wp="http://schemas.openxmlformats.org/drawingml/2006/wordprocessingDrawing" xmlns:w10="urn:schemas-microsoft-com:office:word" xmlns:w="http://schemas.openxmlformats.org/wordprocessingml/2006/main" xmlns:w14="http://schemas.microsoft.com/office/word/2010/wordml" xmlns:w15="http://schemas.microsoft.com/office/word/2012/wordml" xmlns:wpg="http://schemas.microsoft.com/office/word/2010/wordprocessingGroup" xmlns:wpi="http://schemas.microsoft.com/office/word/2010/wordprocessingInk" xmlns:wne="http://schemas.microsoft.com/office/word/2006/wordml" xmlns:wps="http://schemas.microsoft.com/office/word/2010/wordprocessingShape" mc:Ignorable="w14 w15 wp14">
   <w:body>
-    <w:bookmarkStart w:id="0" w:name="_GoBack" w:displacedByCustomXml="next"/>
-    <w:bookmarkEnd w:id="0" w:displacedByCustomXml="next"/>
     <w:sdt>
       <w:sdtPr>
         <w:rPr>
@@ -274,6 +272,7 @@
                                         </w:sdtPr>
                                         <w:sdtEndPr/>
                                         <w:sdtContent>
+                                          <w:proofErr w:type="spellStart"/>
                                           <w:r>
                                             <w:rPr>
                                               <w:rFonts w:asciiTheme="majorHAnsi" w:hAnsiTheme="majorHAnsi"/>
@@ -284,6 +283,7 @@
                                             </w:rPr>
                                             <w:t>Rückwertssalto</w:t>
                                           </w:r>
+                                          <w:proofErr w:type="spellEnd"/>
                                         </w:sdtContent>
                                       </w:sdt>
                                     </w:p>
@@ -357,7 +357,7 @@
                                               <w:sz w:val="36"/>
                                               <w:szCs w:val="36"/>
                                             </w:rPr>
-                                            <w:t>Reverse Engineering – A05</w:t>
+                                            <w:t>A05</w:t>
                                           </w:r>
                                         </w:sdtContent>
                                       </w:sdt>
@@ -480,6 +480,7 @@
                                   </w:sdtPr>
                                   <w:sdtEndPr/>
                                   <w:sdtContent>
+                                    <w:proofErr w:type="spellStart"/>
                                     <w:r>
                                       <w:rPr>
                                         <w:rFonts w:asciiTheme="majorHAnsi" w:hAnsiTheme="majorHAnsi"/>
@@ -490,6 +491,7 @@
                                       </w:rPr>
                                       <w:t>Rückwertssalto</w:t>
                                     </w:r>
+                                    <w:proofErr w:type="spellEnd"/>
                                   </w:sdtContent>
                                 </w:sdt>
                               </w:p>
@@ -563,7 +565,7 @@
                                         <w:sz w:val="36"/>
                                         <w:szCs w:val="36"/>
                                       </w:rPr>
-                                      <w:t>Reverse Engineering – A05</w:t>
+                                      <w:t>A05</w:t>
                                     </w:r>
                                   </w:sdtContent>
                                 </w:sdt>
@@ -784,7 +786,13 @@
                                       <w:rPr>
                                         <w:lang w:val="de-AT"/>
                                       </w:rPr>
-                                      <w:t>Daniel Melichar</w:t>
+                                      <w:t>Erik Putz und Daniel</w:t>
+                                    </w:r>
+                                    <w:r>
+                                      <w:rPr>
+                                        <w:lang w:val="de-AT"/>
+                                      </w:rPr>
+                                      <w:t xml:space="preserve"> Melichar</w:t>
                                     </w:r>
                                   </w:sdtContent>
                                 </w:sdt>
@@ -941,7 +949,13 @@
                                 <w:rPr>
                                   <w:lang w:val="de-AT"/>
                                 </w:rPr>
-                                <w:t>Daniel Melichar</w:t>
+                                <w:t>Erik Putz und Daniel</w:t>
+                              </w:r>
+                              <w:r>
+                                <w:rPr>
+                                  <w:lang w:val="de-AT"/>
+                                </w:rPr>
+                                <w:t xml:space="preserve"> Melichar</w:t>
                               </w:r>
                             </w:sdtContent>
                           </w:sdt>
@@ -986,12 +1000,14 @@
         </w:sdtPr>
         <w:sdtEndPr/>
         <w:sdtContent>
+          <w:proofErr w:type="spellStart"/>
           <w:r>
             <w:rPr>
               <w:smallCaps w:val="0"/>
             </w:rPr>
             <w:t>Rückwertssalto</w:t>
           </w:r>
+          <w:proofErr w:type="spellEnd"/>
         </w:sdtContent>
       </w:sdt>
     </w:p>
@@ -1016,7 +1032,7 @@
             <w:rPr>
               <w:lang w:val="de-AT"/>
             </w:rPr>
-            <w:t>Reverse Engineering – A05</w:t>
+            <w:t>A05</w:t>
           </w:r>
         </w:sdtContent>
       </w:sdt>
@@ -1052,9 +1068,11 @@
           <w:pPr>
             <w:pStyle w:val="TOCHeading"/>
           </w:pPr>
+          <w:proofErr w:type="spellStart"/>
           <w:r>
             <w:t>Inhaltsangabe</w:t>
           </w:r>
+          <w:proofErr w:type="spellEnd"/>
         </w:p>
         <w:p>
           <w:pPr>
@@ -1489,7 +1507,7 @@
               <w:rPr>
                 <w:webHidden/>
               </w:rPr>
-              <w:t>4</w:t>
+              <w:t>5</w:t>
             </w:r>
             <w:r>
               <w:rPr>
@@ -1551,7 +1569,7 @@
               <w:rPr>
                 <w:webHidden/>
               </w:rPr>
-              <w:t>4</w:t>
+              <w:t>5</w:t>
             </w:r>
             <w:r>
               <w:rPr>
@@ -1613,7 +1631,7 @@
               <w:rPr>
                 <w:webHidden/>
               </w:rPr>
-              <w:t>4</w:t>
+              <w:t>5</w:t>
             </w:r>
             <w:r>
               <w:rPr>
@@ -1675,7 +1693,7 @@
               <w:rPr>
                 <w:webHidden/>
               </w:rPr>
-              <w:t>4</w:t>
+              <w:t>5</w:t>
             </w:r>
             <w:r>
               <w:rPr>
@@ -1737,7 +1755,7 @@
               <w:rPr>
                 <w:webHidden/>
               </w:rPr>
-              <w:t>4</w:t>
+              <w:t>6</w:t>
             </w:r>
             <w:r>
               <w:rPr>
@@ -1799,7 +1817,7 @@
               <w:rPr>
                 <w:webHidden/>
               </w:rPr>
-              <w:t>4</w:t>
+              <w:t>6</w:t>
             </w:r>
             <w:r>
               <w:rPr>
@@ -1850,18 +1868,15 @@
               <w:rPr>
                 <w:webHidden/>
               </w:rPr>
-            </w:r>
-            <w:r>
-              <w:rPr>
-                <w:webHidden/>
-              </w:rPr>
               <w:fldChar w:fldCharType="separate"/>
             </w:r>
             <w:r>
               <w:rPr>
-                <w:webHidden/>
-              </w:rPr>
-              <w:t>4</w:t>
+                <w:b/>
+                <w:bCs/>
+                <w:webHidden/>
+              </w:rPr>
+              <w:t>Error! Bookmark not defined.</w:t>
             </w:r>
             <w:r>
               <w:rPr>
@@ -1923,7 +1938,7 @@
               <w:rPr>
                 <w:webHidden/>
               </w:rPr>
-              <w:t>4</w:t>
+              <w:t>7</w:t>
             </w:r>
             <w:r>
               <w:rPr>
@@ -1985,7 +2000,7 @@
               <w:rPr>
                 <w:webHidden/>
               </w:rPr>
-              <w:t>4</w:t>
+              <w:t>7</w:t>
             </w:r>
             <w:r>
               <w:rPr>
@@ -2047,7 +2062,7 @@
               <w:rPr>
                 <w:webHidden/>
               </w:rPr>
-              <w:t>5</w:t>
+              <w:t>7</w:t>
             </w:r>
             <w:r>
               <w:rPr>
@@ -2112,7 +2127,7 @@
           <w:lang w:val="de-AT"/>
         </w:rPr>
       </w:pPr>
-      <w:bookmarkStart w:id="1" w:name="_Toc411236943"/>
+      <w:bookmarkStart w:id="0" w:name="_Toc411236943"/>
       <w:r>
         <w:rPr>
           <w:lang w:val="de-AT"/>
@@ -2125,45 +2140,115 @@
         </w:rPr>
         <w:t xml:space="preserve"> und Überlegungen dazu</w:t>
       </w:r>
-      <w:bookmarkEnd w:id="1"/>
-    </w:p>
-    <w:p>
-      <w:pPr>
-        <w:rPr>
-          <w:lang w:val="de-AT"/>
-        </w:rPr>
-      </w:pPr>
-      <w:r>
-        <w:rPr>
-          <w:lang w:val="de-AT"/>
-        </w:rPr>
-        <w:t>Erstelle ein Java-Programm, dass Connection-Parameter und einen Datenbanknamen auf der Kommandozeile entgegennimmt und die Struktur der Datenbank als EER-Diagramm und Relationenmodell ausgibt (in Dateien geeigneten Formats, also z.B. PNG für das EER und TXT für das RM)</w:t>
-      </w:r>
-    </w:p>
-    <w:p>
-      <w:pPr>
-        <w:rPr>
-          <w:lang w:val="de-AT"/>
-        </w:rPr>
-      </w:pPr>
-      <w:r>
-        <w:rPr>
-          <w:lang w:val="de-AT"/>
-        </w:rPr>
-        <w:t>Verwende dazu u.A. das ResultSetMetaData-Interface, das Methoden zur Bestimmung von Metadaten zur Verfügung stellt.</w:t>
-      </w:r>
-    </w:p>
-    <w:p>
-      <w:pPr>
-        <w:rPr>
-          <w:lang w:val="de-AT"/>
-        </w:rPr>
-      </w:pPr>
-      <w:r>
-        <w:rPr>
-          <w:lang w:val="de-AT"/>
-        </w:rPr>
-        <w:t>Zum Zeichnen des EER-Diagramms kann eine beliebige Technik eingesetzt werden für die Java-Bibliotheken zur Verfügung stehen: Swing, HTML5, eine WebAPI, ... . Externe Programme dürfen nur soweit verwendet werden, als sich diese plattformunabhängig auf gleiche Weise ohne Aufwand (sowohl technisch als auch lizenzrechtlich!) einfach nutzen lassen. (also z.B. ein Visio-File generieren ist nicht ok, SVG ist ok, da für alle Plattformen geeignete Werkzeuge zur Verfügung stehen)</w:t>
+      <w:bookmarkEnd w:id="0"/>
+    </w:p>
+    <w:p>
+      <w:pPr>
+        <w:rPr>
+          <w:lang w:val="de-AT"/>
+        </w:rPr>
+      </w:pPr>
+      <w:r>
+        <w:rPr>
+          <w:lang w:val="de-AT"/>
+        </w:rPr>
+        <w:t xml:space="preserve">Erstelle ein Java-Programm, </w:t>
+      </w:r>
+      <w:proofErr w:type="gramStart"/>
+      <w:r>
+        <w:rPr>
+          <w:lang w:val="de-AT"/>
+        </w:rPr>
+        <w:t>dass</w:t>
+      </w:r>
+      <w:proofErr w:type="gramEnd"/>
+      <w:r>
+        <w:rPr>
+          <w:lang w:val="de-AT"/>
+        </w:rPr>
+        <w:t xml:space="preserve"> Connection-Parameter und einen Datenbanknamen auf der Kommandozeile entgegennimmt und die Struktur der Datenbank als EER-Diagramm und </w:t>
+      </w:r>
+      <w:proofErr w:type="spellStart"/>
+      <w:r>
+        <w:rPr>
+          <w:lang w:val="de-AT"/>
+        </w:rPr>
+        <w:t>Relationenmodell</w:t>
+      </w:r>
+      <w:proofErr w:type="spellEnd"/>
+      <w:r>
+        <w:rPr>
+          <w:lang w:val="de-AT"/>
+        </w:rPr>
+        <w:t xml:space="preserve"> ausgibt (in Dateien geeigneten Formats, also z.B. PNG für das EER und TXT für das RM)</w:t>
+      </w:r>
+    </w:p>
+    <w:p>
+      <w:pPr>
+        <w:rPr>
+          <w:lang w:val="de-AT"/>
+        </w:rPr>
+      </w:pPr>
+      <w:r>
+        <w:rPr>
+          <w:lang w:val="de-AT"/>
+        </w:rPr>
+        <w:t xml:space="preserve">Verwende dazu </w:t>
+      </w:r>
+      <w:proofErr w:type="spellStart"/>
+      <w:r>
+        <w:rPr>
+          <w:lang w:val="de-AT"/>
+        </w:rPr>
+        <w:t>u.A.</w:t>
+      </w:r>
+      <w:proofErr w:type="spellEnd"/>
+      <w:r>
+        <w:rPr>
+          <w:lang w:val="de-AT"/>
+        </w:rPr>
+        <w:t xml:space="preserve"> das </w:t>
+      </w:r>
+      <w:proofErr w:type="spellStart"/>
+      <w:r>
+        <w:rPr>
+          <w:lang w:val="de-AT"/>
+        </w:rPr>
+        <w:t>ResultSetMetaData</w:t>
+      </w:r>
+      <w:proofErr w:type="spellEnd"/>
+      <w:r>
+        <w:rPr>
+          <w:lang w:val="de-AT"/>
+        </w:rPr>
+        <w:t>-Interface, das Methoden zur Bestimmung von Metadaten zur Verfügung stellt.</w:t>
+      </w:r>
+    </w:p>
+    <w:p>
+      <w:pPr>
+        <w:rPr>
+          <w:lang w:val="de-AT"/>
+        </w:rPr>
+      </w:pPr>
+      <w:r>
+        <w:rPr>
+          <w:lang w:val="de-AT"/>
+        </w:rPr>
+        <w:t xml:space="preserve">Zum Zeichnen des EER-Diagramms kann eine beliebige Technik eingesetzt werden für die Java-Bibliotheken zur Verfügung stehen: Swing, HTML5, eine </w:t>
+      </w:r>
+      <w:proofErr w:type="spellStart"/>
+      <w:r>
+        <w:rPr>
+          <w:lang w:val="de-AT"/>
+        </w:rPr>
+        <w:t>WebAPI</w:t>
+      </w:r>
+      <w:proofErr w:type="spellEnd"/>
+      <w:r>
+        <w:rPr>
+          <w:lang w:val="de-AT"/>
+        </w:rPr>
+        <w:t>, ... . Externe Programme dürfen nur soweit verwendet werden, als sich diese plattformunabhängig auf gleiche Weise ohne Aufwand (sowohl technisch als auch lizenzrechtlich!) einfach nutzen lassen. (also z.B. ein Visio-File generieren ist nicht ok, SVG ist ok, da für alle Plattformen geeignete Werkzeuge zur Verfügung stehen)</w:t>
       </w:r>
     </w:p>
     <w:p>
@@ -2221,7 +2306,21 @@
         <w:rPr>
           <w:lang w:val="de-AT"/>
         </w:rPr>
-        <w:t>korrekte Syntax nach Chen, MinMax oder IDEFIX</w:t>
+        <w:t xml:space="preserve">korrekte Syntax nach Chen, </w:t>
+      </w:r>
+      <w:proofErr w:type="spellStart"/>
+      <w:r>
+        <w:rPr>
+          <w:lang w:val="de-AT"/>
+        </w:rPr>
+        <w:t>MinMax</w:t>
+      </w:r>
+      <w:proofErr w:type="spellEnd"/>
+      <w:r>
+        <w:rPr>
+          <w:lang w:val="de-AT"/>
+        </w:rPr>
+        <w:t xml:space="preserve"> oder IDEFIX</w:t>
       </w:r>
     </w:p>
     <w:p>
@@ -2293,7 +2392,21 @@
         <w:rPr>
           <w:lang w:val="de-AT"/>
         </w:rPr>
-        <w:t>Beziehungen zwischen den Tabellen inklusive Kardinalitäten soweit durch Fremdschlüssel nachvollziehbar. Sind mehrere Interpretationen möglich, so ist nur ein (beliebiger) Fall umzusetzen: 1:n, 1:n schwach, 1:1</w:t>
+        <w:t xml:space="preserve">Beziehungen zwischen den Tabellen inklusive </w:t>
+      </w:r>
+      <w:proofErr w:type="spellStart"/>
+      <w:r>
+        <w:rPr>
+          <w:lang w:val="de-AT"/>
+        </w:rPr>
+        <w:t>Kardinalitäten</w:t>
+      </w:r>
+      <w:proofErr w:type="spellEnd"/>
+      <w:r>
+        <w:rPr>
+          <w:lang w:val="de-AT"/>
+        </w:rPr>
+        <w:t xml:space="preserve"> soweit durch Fremdschlüssel nachvollziehbar. Sind mehrere Interpretationen möglich, so ist nur ein (beliebiger) Fall umzusetzen: 1:n, 1:n schwach, 1:1</w:t>
       </w:r>
     </w:p>
     <w:p>
@@ -2307,11 +2420,19 @@
           <w:lang w:val="de-AT"/>
         </w:rPr>
       </w:pPr>
-      <w:r>
-        <w:rPr>
-          <w:lang w:val="de-AT"/>
-        </w:rPr>
-        <w:t>Kardinalitäten </w:t>
+      <w:proofErr w:type="spellStart"/>
+      <w:r>
+        <w:rPr>
+          <w:lang w:val="de-AT"/>
+        </w:rPr>
+        <w:t>Kardinalitäten</w:t>
+      </w:r>
+      <w:proofErr w:type="spellEnd"/>
+      <w:r>
+        <w:rPr>
+          <w:lang w:val="de-AT"/>
+        </w:rPr>
+        <w:t> </w:t>
       </w:r>
     </w:p>
     <w:p>
@@ -2412,26 +2533,28 @@
           <w:lang w:val="de-AT"/>
         </w:rPr>
       </w:pPr>
-      <w:bookmarkStart w:id="2" w:name="_Toc411236944"/>
-      <w:r>
-        <w:rPr>
-          <w:noProof/>
-          <w:lang w:val="de-AT" w:eastAsia="de-AT"/>
+      <w:bookmarkStart w:id="1" w:name="_Toc411236944"/>
+      <w:r>
+        <w:rPr>
+          <w:lang w:val="de-AT"/>
         </w:rPr>
         <w:lastRenderedPageBreak/>
+        <w:t>Zeitaufwandschätzung</w:t>
+      </w:r>
+      <w:bookmarkEnd w:id="1"/>
+    </w:p>
+    <w:p>
+      <w:pPr>
+        <w:rPr>
+          <w:lang w:val="de-AT"/>
+        </w:rPr>
+      </w:pPr>
+      <w:r>
         <w:drawing>
-          <wp:anchor distT="0" distB="0" distL="114300" distR="114300" simplePos="0" relativeHeight="251666944" behindDoc="0" locked="0" layoutInCell="1" allowOverlap="1" wp14:anchorId="4DE182B2" wp14:editId="5F5FC4D9">
-            <wp:simplePos x="0" y="0"/>
-            <wp:positionH relativeFrom="margin">
-              <wp:posOffset>-353060</wp:posOffset>
-            </wp:positionH>
-            <wp:positionV relativeFrom="paragraph">
-              <wp:posOffset>219075</wp:posOffset>
-            </wp:positionV>
-            <wp:extent cx="6721475" cy="2000250"/>
-            <wp:effectExtent l="0" t="0" r="3175" b="0"/>
-            <wp:wrapSquare wrapText="bothSides"/>
-            <wp:docPr id="11" name="Picture 11"/>
+          <wp:inline distT="0" distB="0" distL="0" distR="0">
+            <wp:extent cx="5943600" cy="1768516"/>
+            <wp:effectExtent l="0" t="0" r="0" b="3175"/>
+            <wp:docPr id="13" name="Picture 13"/>
             <wp:cNvGraphicFramePr>
               <a:graphicFrameLocks xmlns:a="http://schemas.openxmlformats.org/drawingml/2006/main" noChangeAspect="1"/>
             </wp:cNvGraphicFramePr>
@@ -2439,7 +2562,7 @@
               <a:graphicData uri="http://schemas.openxmlformats.org/drawingml/2006/picture">
                 <pic:pic xmlns:pic="http://schemas.openxmlformats.org/drawingml/2006/picture">
                   <pic:nvPicPr>
-                    <pic:cNvPr id="0" name="Picture 1"/>
+                    <pic:cNvPr id="0" name="Picture 2"/>
                     <pic:cNvPicPr>
                       <a:picLocks noChangeAspect="1" noChangeArrowheads="1"/>
                     </pic:cNvPicPr>
@@ -2460,7 +2583,7 @@
                   <pic:spPr bwMode="auto">
                     <a:xfrm>
                       <a:off x="0" y="0"/>
-                      <a:ext cx="6721475" cy="2000250"/>
+                      <a:ext cx="5943600" cy="1768516"/>
                     </a:xfrm>
                     <a:prstGeom prst="rect">
                       <a:avLst/>
@@ -2473,31 +2596,212 @@
                 </pic:pic>
               </a:graphicData>
             </a:graphic>
-            <wp14:sizeRelH relativeFrom="margin">
-              <wp14:pctWidth>0</wp14:pctWidth>
-            </wp14:sizeRelH>
-            <wp14:sizeRelV relativeFrom="margin">
-              <wp14:pctHeight>0</wp14:pctHeight>
-            </wp14:sizeRelV>
-          </wp:anchor>
+          </wp:inline>
         </w:drawing>
       </w:r>
-      <w:r>
-        <w:rPr>
-          <w:lang w:val="de-AT"/>
-        </w:rPr>
-        <w:t>Zeitaufwandschätzung</w:t>
+    </w:p>
+    <w:p>
+      <w:pPr>
+        <w:jc w:val="center"/>
+        <w:rPr>
+          <w:lang w:val="de-AT"/>
+        </w:rPr>
+      </w:pPr>
+    </w:p>
+    <w:p>
+      <w:pPr>
+        <w:jc w:val="center"/>
+        <w:rPr>
+          <w:lang w:val="de-AT"/>
+        </w:rPr>
+      </w:pPr>
+    </w:p>
+    <w:p>
+      <w:pPr>
+        <w:pStyle w:val="Heading2"/>
+        <w:rPr>
+          <w:lang w:val="de-AT"/>
+        </w:rPr>
+      </w:pPr>
+      <w:bookmarkStart w:id="2" w:name="_Toc411236945"/>
+      <w:proofErr w:type="spellStart"/>
+      <w:r>
+        <w:rPr>
+          <w:lang w:val="de-AT"/>
+        </w:rPr>
+        <w:t>V</w:t>
+      </w:r>
+      <w:r>
+        <w:rPr>
+          <w:lang w:val="de-AT"/>
+        </w:rPr>
+        <w:t>ersionierung</w:t>
+      </w:r>
+      <w:proofErr w:type="spellEnd"/>
+      <w:r>
+        <w:rPr>
+          <w:lang w:val="de-AT"/>
+        </w:rPr>
+        <w:t xml:space="preserve"> (</w:t>
+      </w:r>
+      <w:r>
+        <w:rPr>
+          <w:lang w:val="de-AT"/>
+        </w:rPr>
+        <w:t xml:space="preserve">über </w:t>
+      </w:r>
+      <w:proofErr w:type="spellStart"/>
+      <w:r>
+        <w:rPr>
+          <w:lang w:val="de-AT"/>
+        </w:rPr>
+        <w:t>GitHub</w:t>
+      </w:r>
+      <w:proofErr w:type="spellEnd"/>
+      <w:r>
+        <w:rPr>
+          <w:lang w:val="de-AT"/>
+        </w:rPr>
+        <w:t>)</w:t>
       </w:r>
       <w:bookmarkEnd w:id="2"/>
     </w:p>
     <w:p>
       <w:pPr>
-        <w:jc w:val="center"/>
-      </w:pPr>
-    </w:p>
-    <w:p>
-      <w:pPr>
-        <w:jc w:val="center"/>
+        <w:ind w:left="720"/>
+        <w:rPr>
+          <w:lang w:val="de-AT"/>
+        </w:rPr>
+      </w:pPr>
+      <w:r>
+        <w:rPr>
+          <w:lang w:val="de-AT"/>
+        </w:rPr>
+        <w:t xml:space="preserve">Die </w:t>
+      </w:r>
+      <w:proofErr w:type="spellStart"/>
+      <w:r>
+        <w:rPr>
+          <w:lang w:val="de-AT"/>
+        </w:rPr>
+        <w:t>Versionierung</w:t>
+      </w:r>
+      <w:proofErr w:type="spellEnd"/>
+      <w:r>
+        <w:rPr>
+          <w:lang w:val="de-AT"/>
+        </w:rPr>
+        <w:t xml:space="preserve"> fand auf einen privaten Repository, welches dann zu Aufgabenende </w:t>
+      </w:r>
+      <w:proofErr w:type="spellStart"/>
+      <w:r>
+        <w:rPr>
+          <w:lang w:val="de-AT"/>
+        </w:rPr>
+        <w:t>public</w:t>
+      </w:r>
+      <w:proofErr w:type="spellEnd"/>
+      <w:r>
+        <w:rPr>
+          <w:lang w:val="de-AT"/>
+        </w:rPr>
+        <w:t xml:space="preserve"> gemacht wurde, statt. </w:t>
+      </w:r>
+    </w:p>
+    <w:p>
+      <w:pPr>
+        <w:ind w:left="720"/>
+      </w:pPr>
+      <w:r>
+        <w:t>Link:  github.com/</w:t>
+      </w:r>
+      <w:proofErr w:type="spellStart"/>
+      <w:r>
+        <w:t>dmelichar-tgm</w:t>
+      </w:r>
+      <w:proofErr w:type="spellEnd"/>
+      <w:r>
+        <w:t>/</w:t>
+      </w:r>
+      <w:proofErr w:type="spellStart"/>
+      <w:r>
+        <w:t>jdbc</w:t>
+      </w:r>
+      <w:proofErr w:type="spellEnd"/>
+    </w:p>
+    <w:p>
+      <w:pPr>
+        <w:spacing w:after="200"/>
+      </w:pPr>
+    </w:p>
+    <w:p>
+      <w:pPr>
+        <w:spacing w:after="200"/>
+      </w:pPr>
+    </w:p>
+    <w:p>
+      <w:pPr>
+        <w:spacing w:after="200"/>
+      </w:pPr>
+    </w:p>
+    <w:p>
+      <w:pPr>
+        <w:spacing w:after="200"/>
+      </w:pPr>
+    </w:p>
+    <w:p>
+      <w:pPr>
+        <w:spacing w:after="200"/>
+      </w:pPr>
+    </w:p>
+    <w:p>
+      <w:pPr>
+        <w:spacing w:after="200"/>
+      </w:pPr>
+    </w:p>
+    <w:p>
+      <w:pPr>
+        <w:spacing w:after="200"/>
+      </w:pPr>
+    </w:p>
+    <w:p>
+      <w:pPr>
+        <w:spacing w:after="200"/>
+      </w:pPr>
+    </w:p>
+    <w:p>
+      <w:pPr>
+        <w:spacing w:after="200"/>
+      </w:pPr>
+    </w:p>
+    <w:p>
+      <w:pPr>
+        <w:spacing w:after="200"/>
+      </w:pPr>
+    </w:p>
+    <w:p>
+      <w:pPr>
+        <w:spacing w:after="200"/>
+      </w:pPr>
+    </w:p>
+    <w:p>
+      <w:pPr>
+        <w:spacing w:after="200"/>
+      </w:pPr>
+    </w:p>
+    <w:p>
+      <w:pPr>
+        <w:spacing w:after="200"/>
+      </w:pPr>
+    </w:p>
+    <w:p>
+      <w:pPr>
+        <w:spacing w:after="200"/>
+      </w:pPr>
+    </w:p>
+    <w:p>
+      <w:pPr>
+        <w:spacing w:after="200"/>
       </w:pPr>
     </w:p>
     <w:p>
@@ -2507,181 +2811,7 @@
           <w:lang w:val="de-AT"/>
         </w:rPr>
       </w:pPr>
-      <w:bookmarkStart w:id="3" w:name="_Toc411236945"/>
-      <w:r>
-        <w:rPr>
-          <w:lang w:val="de-AT"/>
-        </w:rPr>
-        <w:t>V</w:t>
-      </w:r>
-      <w:r>
-        <w:rPr>
-          <w:lang w:val="de-AT"/>
-        </w:rPr>
-        <w:t>ersionierung (</w:t>
-      </w:r>
-      <w:r>
-        <w:rPr>
-          <w:lang w:val="de-AT"/>
-        </w:rPr>
-        <w:t xml:space="preserve">über </w:t>
-      </w:r>
-      <w:r>
-        <w:rPr>
-          <w:lang w:val="de-AT"/>
-        </w:rPr>
-        <w:t>GitHub)</w:t>
-      </w:r>
-      <w:bookmarkEnd w:id="3"/>
-    </w:p>
-    <w:p>
-      <w:pPr>
-        <w:ind w:left="720"/>
-        <w:rPr>
-          <w:lang w:val="de-AT"/>
-        </w:rPr>
-      </w:pPr>
-      <w:r>
-        <w:rPr>
-          <w:lang w:val="de-AT"/>
-        </w:rPr>
-        <w:t xml:space="preserve">Die Versionierung fand auf einen privaten Repository, welches dann zu Aufgabenende public gemacht wurde, statt. Link: </w:t>
-      </w:r>
-      <w:r>
-        <w:rPr>
-          <w:lang w:val="de-AT"/>
-        </w:rPr>
-        <w:t xml:space="preserve"> github.com/dmelichar-tgm/jdbc</w:t>
-      </w:r>
-    </w:p>
-    <w:p>
-      <w:pPr>
-        <w:spacing w:after="200"/>
-        <w:rPr>
-          <w:lang w:val="de-AT"/>
-        </w:rPr>
-      </w:pPr>
-    </w:p>
-    <w:p>
-      <w:pPr>
-        <w:spacing w:after="200"/>
-        <w:rPr>
-          <w:lang w:val="de-AT"/>
-        </w:rPr>
-      </w:pPr>
-    </w:p>
-    <w:p>
-      <w:pPr>
-        <w:spacing w:after="200"/>
-        <w:rPr>
-          <w:lang w:val="de-AT"/>
-        </w:rPr>
-      </w:pPr>
-    </w:p>
-    <w:p>
-      <w:pPr>
-        <w:spacing w:after="200"/>
-        <w:rPr>
-          <w:lang w:val="de-AT"/>
-        </w:rPr>
-      </w:pPr>
-    </w:p>
-    <w:p>
-      <w:pPr>
-        <w:spacing w:after="200"/>
-        <w:rPr>
-          <w:lang w:val="de-AT"/>
-        </w:rPr>
-      </w:pPr>
-    </w:p>
-    <w:p>
-      <w:pPr>
-        <w:spacing w:after="200"/>
-        <w:rPr>
-          <w:lang w:val="de-AT"/>
-        </w:rPr>
-      </w:pPr>
-    </w:p>
-    <w:p>
-      <w:pPr>
-        <w:spacing w:after="200"/>
-        <w:rPr>
-          <w:lang w:val="de-AT"/>
-        </w:rPr>
-      </w:pPr>
-    </w:p>
-    <w:p>
-      <w:pPr>
-        <w:spacing w:after="200"/>
-        <w:rPr>
-          <w:lang w:val="de-AT"/>
-        </w:rPr>
-      </w:pPr>
-    </w:p>
-    <w:p>
-      <w:pPr>
-        <w:spacing w:after="200"/>
-        <w:rPr>
-          <w:lang w:val="de-AT"/>
-        </w:rPr>
-      </w:pPr>
-    </w:p>
-    <w:p>
-      <w:pPr>
-        <w:spacing w:after="200"/>
-        <w:rPr>
-          <w:lang w:val="de-AT"/>
-        </w:rPr>
-      </w:pPr>
-    </w:p>
-    <w:p>
-      <w:pPr>
-        <w:spacing w:after="200"/>
-        <w:rPr>
-          <w:lang w:val="de-AT"/>
-        </w:rPr>
-      </w:pPr>
-    </w:p>
-    <w:p>
-      <w:pPr>
-        <w:spacing w:after="200"/>
-        <w:rPr>
-          <w:lang w:val="de-AT"/>
-        </w:rPr>
-      </w:pPr>
-    </w:p>
-    <w:p>
-      <w:pPr>
-        <w:spacing w:after="200"/>
-        <w:rPr>
-          <w:lang w:val="de-AT"/>
-        </w:rPr>
-      </w:pPr>
-    </w:p>
-    <w:p>
-      <w:pPr>
-        <w:spacing w:after="200"/>
-        <w:rPr>
-          <w:lang w:val="de-AT"/>
-        </w:rPr>
-      </w:pPr>
-    </w:p>
-    <w:p>
-      <w:pPr>
-        <w:spacing w:after="200"/>
-        <w:rPr>
-          <w:lang w:val="de-AT"/>
-        </w:rPr>
-      </w:pPr>
-    </w:p>
-    <w:p>
-      <w:pPr>
-        <w:pStyle w:val="Heading2"/>
-        <w:rPr>
-          <w:lang w:val="de-AT"/>
-        </w:rPr>
-      </w:pPr>
-      <w:bookmarkStart w:id="4" w:name="_Toc411236946"/>
+      <w:bookmarkStart w:id="3" w:name="_Toc411236946"/>
       <w:r>
         <w:rPr>
           <w:lang w:val="de-AT"/>
@@ -2689,33 +2819,80 @@
         <w:lastRenderedPageBreak/>
         <w:t>Designüberlegungen</w:t>
       </w:r>
+      <w:bookmarkEnd w:id="3"/>
+    </w:p>
+    <w:p>
+      <w:pPr>
+        <w:ind w:left="720"/>
+        <w:rPr>
+          <w:i/>
+          <w:lang w:val="de-AT"/>
+        </w:rPr>
+      </w:pPr>
+      <w:r>
+        <w:rPr>
+          <w:i/>
+          <w:lang w:val="de-AT"/>
+        </w:rPr>
+        <w:t>Bitte beachten: dies lediglich Überlegungen sind, viele Methoden, Attribute und dergleichen wurden "on-</w:t>
+      </w:r>
+      <w:proofErr w:type="spellStart"/>
+      <w:r>
+        <w:rPr>
+          <w:i/>
+          <w:lang w:val="de-AT"/>
+        </w:rPr>
+        <w:t>the</w:t>
+      </w:r>
+      <w:proofErr w:type="spellEnd"/>
+      <w:r>
+        <w:rPr>
+          <w:i/>
+          <w:lang w:val="de-AT"/>
+        </w:rPr>
+        <w:t>-</w:t>
+      </w:r>
+      <w:proofErr w:type="spellStart"/>
+      <w:r>
+        <w:rPr>
+          <w:i/>
+          <w:lang w:val="de-AT"/>
+        </w:rPr>
+        <w:t>go</w:t>
+      </w:r>
+      <w:proofErr w:type="spellEnd"/>
+      <w:r>
+        <w:rPr>
+          <w:i/>
+          <w:lang w:val="de-AT"/>
+        </w:rPr>
+        <w:t>" erstellt.</w:t>
+      </w:r>
+    </w:p>
+    <w:p>
+      <w:pPr>
+        <w:pStyle w:val="Heading3"/>
+        <w:rPr>
+          <w:lang w:val="de-AT"/>
+        </w:rPr>
+      </w:pPr>
+      <w:r>
+        <w:rPr>
+          <w:lang w:val="de-AT"/>
+        </w:rPr>
+        <w:tab/>
+      </w:r>
+      <w:bookmarkStart w:id="4" w:name="_Toc411236947"/>
+      <w:r>
+        <w:rPr>
+          <w:lang w:val="de-AT"/>
+        </w:rPr>
+        <w:t>Erste Designüberlegung</w:t>
+      </w:r>
       <w:bookmarkEnd w:id="4"/>
     </w:p>
     <w:p>
       <w:pPr>
-        <w:pStyle w:val="Heading3"/>
-        <w:rPr>
-          <w:lang w:val="de-AT"/>
-        </w:rPr>
-      </w:pPr>
-      <w:r>
-        <w:rPr>
-          <w:lang w:val="de-AT"/>
-        </w:rPr>
-        <w:tab/>
-      </w:r>
-      <w:bookmarkStart w:id="5" w:name="_Toc411236947"/>
-      <w:r>
-        <w:rPr>
-          <w:lang w:val="de-AT"/>
-        </w:rPr>
-        <w:t>Erste Designüberlegung</w:t>
-      </w:r>
-      <w:bookmarkEnd w:id="5"/>
-    </w:p>
-    <w:p>
-      <w:pPr>
-        <w:jc w:val="center"/>
         <w:rPr>
           <w:lang w:val="de-AT"/>
         </w:rPr>
@@ -2726,9 +2903,17 @@
           <w:lang w:val="de-AT" w:eastAsia="de-AT"/>
         </w:rPr>
         <w:drawing>
-          <wp:inline distT="0" distB="0" distL="0" distR="0" wp14:anchorId="7B81783E" wp14:editId="12D4D86F">
-            <wp:extent cx="4794322" cy="3581400"/>
-            <wp:effectExtent l="0" t="0" r="6350" b="0"/>
+          <wp:anchor distT="0" distB="0" distL="114300" distR="114300" simplePos="0" relativeHeight="251667968" behindDoc="0" locked="0" layoutInCell="1" allowOverlap="1">
+            <wp:simplePos x="0" y="0"/>
+            <wp:positionH relativeFrom="column">
+              <wp:posOffset>0</wp:posOffset>
+            </wp:positionH>
+            <wp:positionV relativeFrom="paragraph">
+              <wp:posOffset>-2540</wp:posOffset>
+            </wp:positionV>
+            <wp:extent cx="4048125" cy="3023985"/>
+            <wp:effectExtent l="0" t="0" r="0" b="5080"/>
+            <wp:wrapSquare wrapText="bothSides"/>
             <wp:docPr id="1" name="Picture 1"/>
             <wp:cNvGraphicFramePr>
               <a:graphicFrameLocks xmlns:a="http://schemas.openxmlformats.org/drawingml/2006/main" noChangeAspect="1"/>
@@ -2741,7 +2926,13 @@
                     <pic:cNvPicPr/>
                   </pic:nvPicPr>
                   <pic:blipFill>
-                    <a:blip r:embed="rId13"/>
+                    <a:blip r:embed="rId13">
+                      <a:extLst>
+                        <a:ext uri="{28A0092B-C50C-407E-A947-70E740481C1C}">
+                          <a14:useLocalDpi xmlns:a14="http://schemas.microsoft.com/office/drawing/2010/main" val="0"/>
+                        </a:ext>
+                      </a:extLst>
+                    </a:blip>
                     <a:stretch>
                       <a:fillRect/>
                     </a:stretch>
@@ -2749,7 +2940,7 @@
                   <pic:spPr>
                     <a:xfrm>
                       <a:off x="0" y="0"/>
-                      <a:ext cx="4798703" cy="3584673"/>
+                      <a:ext cx="4048125" cy="3023985"/>
                     </a:xfrm>
                     <a:prstGeom prst="rect">
                       <a:avLst/>
@@ -2758,22 +2949,2044 @@
                 </pic:pic>
               </a:graphicData>
             </a:graphic>
+          </wp:anchor>
+        </w:drawing>
+      </w:r>
+    </w:p>
+    <w:p>
+      <w:pPr>
+        <w:rPr>
+          <w:lang w:val="de-AT"/>
+        </w:rPr>
+      </w:pPr>
+    </w:p>
+    <w:p>
+      <w:pPr>
+        <w:rPr>
+          <w:lang w:val="de-AT"/>
+        </w:rPr>
+      </w:pPr>
+    </w:p>
+    <w:p>
+      <w:pPr>
+        <w:rPr>
+          <w:lang w:val="de-AT"/>
+        </w:rPr>
+      </w:pPr>
+      <w:r>
+        <w:rPr>
+          <w:lang w:val="de-AT"/>
+        </w:rPr>
+        <w:t xml:space="preserve">Bei der ersten Designüberlegung wurde davon ausgegangen, dass man einfach eine veränderte Version des </w:t>
+      </w:r>
+      <w:proofErr w:type="spellStart"/>
+      <w:r>
+        <w:rPr>
+          <w:lang w:val="de-AT"/>
+        </w:rPr>
+        <w:t>Exporters</w:t>
+      </w:r>
+      <w:proofErr w:type="spellEnd"/>
+      <w:r>
+        <w:rPr>
+          <w:lang w:val="de-AT"/>
+        </w:rPr>
+        <w:t xml:space="preserve"> nehmen kann. Daher ist diese Klassendiagram ähnlich dem des </w:t>
+      </w:r>
+      <w:proofErr w:type="spellStart"/>
+      <w:r>
+        <w:rPr>
+          <w:lang w:val="de-AT"/>
+        </w:rPr>
+        <w:t>Exporters</w:t>
+      </w:r>
+      <w:proofErr w:type="spellEnd"/>
+      <w:r>
+        <w:rPr>
+          <w:lang w:val="de-AT"/>
+        </w:rPr>
+        <w:t xml:space="preserve"> mit dem einzigen Unterschied der Output Varianten</w:t>
+      </w:r>
+    </w:p>
+    <w:p>
+      <w:pPr>
+        <w:jc w:val="center"/>
+        <w:rPr>
+          <w:lang w:val="de-AT"/>
+        </w:rPr>
+      </w:pPr>
+    </w:p>
+    <w:p>
+      <w:pPr>
+        <w:jc w:val="center"/>
+        <w:rPr>
+          <w:lang w:val="de-AT"/>
+        </w:rPr>
+      </w:pPr>
+    </w:p>
+    <w:p>
+      <w:pPr>
+        <w:jc w:val="center"/>
+        <w:rPr>
+          <w:lang w:val="de-AT"/>
+        </w:rPr>
+      </w:pPr>
+    </w:p>
+    <w:p>
+      <w:pPr>
+        <w:pStyle w:val="Heading3"/>
+        <w:rPr>
+          <w:lang w:val="de-AT"/>
+        </w:rPr>
+      </w:pPr>
+      <w:r>
+        <w:rPr>
+          <w:lang w:val="de-AT"/>
+        </w:rPr>
+        <w:tab/>
+      </w:r>
+      <w:bookmarkStart w:id="5" w:name="_Toc411236948"/>
+      <w:r>
+        <w:rPr>
+          <w:lang w:val="de-AT"/>
+        </w:rPr>
+        <w:t>Zweite Designüberlegung:</w:t>
+      </w:r>
+      <w:bookmarkEnd w:id="5"/>
+    </w:p>
+    <w:p>
+      <w:pPr>
+        <w:rPr>
+          <w:lang w:val="de-AT"/>
+        </w:rPr>
+      </w:pPr>
+      <w:r>
+        <w:rPr>
+          <w:noProof/>
+          <w:lang w:val="de-AT" w:eastAsia="de-AT"/>
+        </w:rPr>
+        <w:drawing>
+          <wp:anchor distT="0" distB="0" distL="114300" distR="114300" simplePos="0" relativeHeight="251668992" behindDoc="0" locked="0" layoutInCell="1" allowOverlap="1">
+            <wp:simplePos x="0" y="0"/>
+            <wp:positionH relativeFrom="column">
+              <wp:posOffset>0</wp:posOffset>
+            </wp:positionH>
+            <wp:positionV relativeFrom="paragraph">
+              <wp:posOffset>0</wp:posOffset>
+            </wp:positionV>
+            <wp:extent cx="4578153" cy="3095625"/>
+            <wp:effectExtent l="0" t="0" r="0" b="0"/>
+            <wp:wrapSquare wrapText="bothSides"/>
+            <wp:docPr id="15" name="Picture 15" descr="C:\Users\Daniel\IntelliJ\JDBC\doc\Klassendiagram.png"/>
+            <wp:cNvGraphicFramePr>
+              <a:graphicFrameLocks xmlns:a="http://schemas.openxmlformats.org/drawingml/2006/main" noChangeAspect="1"/>
+            </wp:cNvGraphicFramePr>
+            <a:graphic xmlns:a="http://schemas.openxmlformats.org/drawingml/2006/main">
+              <a:graphicData uri="http://schemas.openxmlformats.org/drawingml/2006/picture">
+                <pic:pic xmlns:pic="http://schemas.openxmlformats.org/drawingml/2006/picture">
+                  <pic:nvPicPr>
+                    <pic:cNvPr id="0" name="Picture 4" descr="C:\Users\Daniel\IntelliJ\JDBC\doc\Klassendiagram.png"/>
+                    <pic:cNvPicPr>
+                      <a:picLocks noChangeAspect="1" noChangeArrowheads="1"/>
+                    </pic:cNvPicPr>
+                  </pic:nvPicPr>
+                  <pic:blipFill>
+                    <a:blip r:embed="rId14" cstate="print">
+                      <a:extLst>
+                        <a:ext uri="{28A0092B-C50C-407E-A947-70E740481C1C}">
+                          <a14:useLocalDpi xmlns:a14="http://schemas.microsoft.com/office/drawing/2010/main" val="0"/>
+                        </a:ext>
+                      </a:extLst>
+                    </a:blip>
+                    <a:srcRect/>
+                    <a:stretch>
+                      <a:fillRect/>
+                    </a:stretch>
+                  </pic:blipFill>
+                  <pic:spPr bwMode="auto">
+                    <a:xfrm>
+                      <a:off x="0" y="0"/>
+                      <a:ext cx="4578153" cy="3095625"/>
+                    </a:xfrm>
+                    <a:prstGeom prst="rect">
+                      <a:avLst/>
+                    </a:prstGeom>
+                    <a:noFill/>
+                    <a:ln>
+                      <a:noFill/>
+                    </a:ln>
+                  </pic:spPr>
+                </pic:pic>
+              </a:graphicData>
+            </a:graphic>
+          </wp:anchor>
+        </w:drawing>
+      </w:r>
+    </w:p>
+    <w:p>
+      <w:pPr>
+        <w:rPr>
+          <w:lang w:val="de-AT"/>
+        </w:rPr>
+      </w:pPr>
+      <w:r>
+        <w:rPr>
+          <w:lang w:val="de-AT"/>
+        </w:rPr>
+        <w:t xml:space="preserve">Bei der zweiten Designüberlegung, welche nach einigen Vorschlägen von Herrn Prof. Borko getätigt wurde, hat sich </w:t>
+      </w:r>
+      <w:proofErr w:type="gramStart"/>
+      <w:r>
+        <w:rPr>
+          <w:lang w:val="de-AT"/>
+        </w:rPr>
+        <w:t>das</w:t>
+      </w:r>
+      <w:proofErr w:type="gramEnd"/>
+      <w:r>
+        <w:rPr>
+          <w:lang w:val="de-AT"/>
+        </w:rPr>
+        <w:t xml:space="preserve"> Klassendiagram um einiges erweitert. Hierbei </w:t>
+      </w:r>
+      <w:proofErr w:type="gramStart"/>
+      <w:r>
+        <w:rPr>
+          <w:lang w:val="de-AT"/>
+        </w:rPr>
+        <w:t>ist</w:t>
+      </w:r>
+      <w:proofErr w:type="gramEnd"/>
+      <w:r>
+        <w:rPr>
+          <w:lang w:val="de-AT"/>
+        </w:rPr>
+        <w:t xml:space="preserve"> vor allem die Modularität der Applikation</w:t>
+      </w:r>
+      <w:r>
+        <w:rPr>
+          <w:lang w:val="de-AT"/>
+        </w:rPr>
+        <w:t xml:space="preserve"> sowie die Verwendung von Designpatterns</w:t>
+      </w:r>
+      <w:r>
+        <w:rPr>
+          <w:lang w:val="de-AT"/>
+        </w:rPr>
+        <w:t xml:space="preserve"> zu </w:t>
+      </w:r>
+      <w:r>
+        <w:rPr>
+          <w:lang w:val="de-AT"/>
+        </w:rPr>
+        <w:t>beachten.</w:t>
+      </w:r>
+    </w:p>
+    <w:p>
+      <w:pPr>
+        <w:rPr>
+          <w:lang w:val="de-AT"/>
+        </w:rPr>
+      </w:pPr>
+    </w:p>
+    <w:p>
+      <w:pPr>
+        <w:rPr>
+          <w:lang w:val="de-AT"/>
+        </w:rPr>
+      </w:pPr>
+    </w:p>
+    <w:p>
+      <w:pPr>
+        <w:rPr>
+          <w:lang w:val="de-AT"/>
+        </w:rPr>
+      </w:pPr>
+      <w:r>
+        <w:rPr>
+          <w:lang w:val="de-AT"/>
+        </w:rPr>
+        <w:t xml:space="preserve"> </w:t>
+      </w:r>
+    </w:p>
+    <w:p>
+      <w:pPr>
+        <w:pStyle w:val="Heading2"/>
+        <w:rPr>
+          <w:lang w:val="de-AT"/>
+        </w:rPr>
+      </w:pPr>
+      <w:bookmarkStart w:id="6" w:name="_Toc411236949"/>
+      <w:r>
+        <w:rPr>
+          <w:lang w:val="de-AT"/>
+        </w:rPr>
+        <w:lastRenderedPageBreak/>
+        <w:t>Durchführungsüberlegungen</w:t>
+      </w:r>
+      <w:bookmarkEnd w:id="6"/>
+    </w:p>
+    <w:p>
+      <w:pPr>
+        <w:pStyle w:val="Heading3"/>
+        <w:rPr>
+          <w:lang w:val="de-AT"/>
+        </w:rPr>
+      </w:pPr>
+      <w:r>
+        <w:rPr>
+          <w:lang w:val="de-AT"/>
+        </w:rPr>
+        <w:tab/>
+      </w:r>
+      <w:bookmarkStart w:id="7" w:name="_Toc411236950"/>
+      <w:r>
+        <w:rPr>
+          <w:lang w:val="de-AT"/>
+        </w:rPr>
+        <w:t xml:space="preserve">Recherche nach Tools / </w:t>
+      </w:r>
+      <w:proofErr w:type="spellStart"/>
+      <w:r>
+        <w:rPr>
+          <w:lang w:val="de-AT"/>
+        </w:rPr>
+        <w:t>Libaries</w:t>
+      </w:r>
+      <w:bookmarkEnd w:id="7"/>
+      <w:proofErr w:type="spellEnd"/>
+    </w:p>
+    <w:p>
+      <w:pPr>
+        <w:ind w:left="720"/>
+        <w:rPr>
+          <w:lang w:val="de-AT"/>
+        </w:rPr>
+      </w:pPr>
+      <w:r>
+        <w:rPr>
+          <w:lang w:val="de-AT"/>
+        </w:rPr>
+        <w:t xml:space="preserve">Die Hauptsächliche Arbeit bei dieser Aufgabenstellung war die Suche nach Tools beziehungsweise </w:t>
+      </w:r>
+      <w:proofErr w:type="spellStart"/>
+      <w:r>
+        <w:rPr>
+          <w:lang w:val="de-AT"/>
+        </w:rPr>
+        <w:t>Libaries</w:t>
+      </w:r>
+      <w:proofErr w:type="spellEnd"/>
+      <w:r>
+        <w:rPr>
+          <w:lang w:val="de-AT"/>
+        </w:rPr>
+        <w:t xml:space="preserve">, welche die Anwendung vereinfachen. Für die Recherche wurde Hauptsächlich das Internet verwendet, aber teilweise auch Unterredungen mit anderen Mitschülern. </w:t>
+      </w:r>
+    </w:p>
+    <w:p>
+      <w:pPr>
+        <w:ind w:left="720"/>
+        <w:rPr>
+          <w:lang w:val="de-AT"/>
+        </w:rPr>
+      </w:pPr>
+      <w:r>
+        <w:rPr>
+          <w:lang w:val="de-AT"/>
+        </w:rPr>
+        <w:t>Prinzipiell wurde nach folgenden Dingen gesucht:</w:t>
+      </w:r>
+    </w:p>
+    <w:p>
+      <w:pPr>
+        <w:pStyle w:val="ListParagraph"/>
+        <w:numPr>
+          <w:ilvl w:val="0"/>
+          <w:numId w:val="18"/>
+        </w:numPr>
+        <w:rPr>
+          <w:lang w:val="de-AT"/>
+        </w:rPr>
+      </w:pPr>
+      <w:proofErr w:type="spellStart"/>
+      <w:r>
+        <w:rPr>
+          <w:lang w:val="de-AT"/>
+        </w:rPr>
+        <w:t>Libary</w:t>
+      </w:r>
+      <w:proofErr w:type="spellEnd"/>
+      <w:r>
+        <w:rPr>
+          <w:lang w:val="de-AT"/>
+        </w:rPr>
+        <w:t xml:space="preserve"> welche aus </w:t>
+      </w:r>
+      <w:proofErr w:type="spellStart"/>
+      <w:r>
+        <w:rPr>
+          <w:lang w:val="de-AT"/>
+        </w:rPr>
+        <w:t>Metadata</w:t>
+      </w:r>
+      <w:proofErr w:type="spellEnd"/>
+      <w:r>
+        <w:rPr>
+          <w:lang w:val="de-AT"/>
+        </w:rPr>
+        <w:t xml:space="preserve"> Grafiken erstellen kann</w:t>
+      </w:r>
+    </w:p>
+    <w:p>
+      <w:pPr>
+        <w:pStyle w:val="ListParagraph"/>
+        <w:numPr>
+          <w:ilvl w:val="0"/>
+          <w:numId w:val="18"/>
+        </w:numPr>
+        <w:rPr>
+          <w:lang w:val="de-AT"/>
+        </w:rPr>
+      </w:pPr>
+      <w:r>
+        <w:rPr>
+          <w:lang w:val="de-AT"/>
+        </w:rPr>
+        <w:t>Applikationen (die in Java geschrieben wurden) welche der Aufgabenstellung ähneln</w:t>
+      </w:r>
+    </w:p>
+    <w:p>
+      <w:pPr>
+        <w:pStyle w:val="ListParagraph"/>
+        <w:numPr>
+          <w:ilvl w:val="0"/>
+          <w:numId w:val="18"/>
+        </w:numPr>
+        <w:rPr>
+          <w:lang w:val="de-AT"/>
+        </w:rPr>
+      </w:pPr>
+      <w:proofErr w:type="spellStart"/>
+      <w:r>
+        <w:rPr>
+          <w:lang w:val="de-AT"/>
+        </w:rPr>
+        <w:t>Plugins</w:t>
+      </w:r>
+      <w:proofErr w:type="spellEnd"/>
+      <w:r>
+        <w:rPr>
+          <w:lang w:val="de-AT"/>
+        </w:rPr>
+        <w:t xml:space="preserve"> für bestehende Grafikprogramme (</w:t>
+      </w:r>
+      <w:proofErr w:type="spellStart"/>
+      <w:r>
+        <w:rPr>
+          <w:lang w:val="de-AT"/>
+        </w:rPr>
+        <w:t>Astah</w:t>
+      </w:r>
+      <w:proofErr w:type="spellEnd"/>
+      <w:r>
+        <w:rPr>
+          <w:lang w:val="de-AT"/>
+        </w:rPr>
+        <w:t>, Dia, etc.)</w:t>
+      </w:r>
+    </w:p>
+    <w:p>
+      <w:pPr>
+        <w:pStyle w:val="ListParagraph"/>
+        <w:ind w:left="2160"/>
+        <w:rPr>
+          <w:lang w:val="de-AT"/>
+        </w:rPr>
+      </w:pPr>
+    </w:p>
+    <w:p>
+      <w:pPr>
+        <w:pStyle w:val="Heading3"/>
+        <w:rPr>
+          <w:lang w:val="de-AT"/>
+        </w:rPr>
+      </w:pPr>
+      <w:r>
+        <w:rPr>
+          <w:lang w:val="de-AT"/>
+        </w:rPr>
+        <w:tab/>
+      </w:r>
+      <w:bookmarkStart w:id="8" w:name="_Toc411236951"/>
+      <w:proofErr w:type="spellStart"/>
+      <w:r>
+        <w:rPr>
+          <w:lang w:val="de-AT"/>
+        </w:rPr>
+        <w:t>SchemaSpy</w:t>
+      </w:r>
+      <w:proofErr w:type="spellEnd"/>
+      <w:r>
+        <w:rPr>
+          <w:lang w:val="de-AT"/>
+        </w:rPr>
+        <w:t xml:space="preserve"> und </w:t>
+      </w:r>
+      <w:proofErr w:type="spellStart"/>
+      <w:r>
+        <w:rPr>
+          <w:lang w:val="de-AT"/>
+        </w:rPr>
+        <w:t>SchemaCrawler</w:t>
+      </w:r>
+      <w:bookmarkEnd w:id="8"/>
+      <w:proofErr w:type="spellEnd"/>
+    </w:p>
+    <w:p>
+      <w:pPr>
+        <w:ind w:left="720"/>
+        <w:rPr>
+          <w:lang w:val="de-AT"/>
+        </w:rPr>
+      </w:pPr>
+      <w:r>
+        <w:rPr>
+          <w:lang w:val="de-AT"/>
+        </w:rPr>
+        <w:t xml:space="preserve">Bei der Recherche wurde auf </w:t>
+      </w:r>
+      <w:proofErr w:type="spellStart"/>
+      <w:r>
+        <w:rPr>
+          <w:lang w:val="de-AT"/>
+        </w:rPr>
+        <w:t>SchemaSpy</w:t>
+      </w:r>
+      <w:proofErr w:type="spellEnd"/>
+      <w:r>
+        <w:rPr>
+          <w:lang w:val="de-AT"/>
+        </w:rPr>
+        <w:t xml:space="preserve"> und </w:t>
+      </w:r>
+      <w:proofErr w:type="spellStart"/>
+      <w:r>
+        <w:rPr>
+          <w:lang w:val="de-AT"/>
+        </w:rPr>
+        <w:t>SchemaCraler</w:t>
+      </w:r>
+      <w:proofErr w:type="spellEnd"/>
+      <w:r>
+        <w:rPr>
+          <w:lang w:val="de-AT"/>
+        </w:rPr>
+        <w:t xml:space="preserve"> gestoßen. Beide basieren auf </w:t>
+      </w:r>
+      <w:proofErr w:type="spellStart"/>
+      <w:r>
+        <w:rPr>
+          <w:lang w:val="de-AT"/>
+        </w:rPr>
+        <w:t>Graphviz</w:t>
+      </w:r>
+      <w:proofErr w:type="spellEnd"/>
+      <w:r>
+        <w:rPr>
+          <w:lang w:val="de-AT"/>
+        </w:rPr>
+        <w:t xml:space="preserve"> (siehe unten). Der Grund warum beide nicht verwendet wurden war weil beide, meiner Meinung nach, nicht genügend Dokumentation für die Verwendung hatten. </w:t>
+      </w:r>
+    </w:p>
+    <w:p>
+      <w:pPr>
+        <w:ind w:left="720"/>
+        <w:rPr>
+          <w:lang w:val="de-AT"/>
+        </w:rPr>
+      </w:pPr>
+      <w:proofErr w:type="spellStart"/>
+      <w:r>
+        <w:rPr>
+          <w:lang w:val="de-AT"/>
+        </w:rPr>
+        <w:t>SchemaSpy</w:t>
+      </w:r>
+      <w:proofErr w:type="spellEnd"/>
+      <w:r>
+        <w:rPr>
+          <w:lang w:val="de-AT"/>
+        </w:rPr>
+        <w:t xml:space="preserve"> bietet viel Funktionalität, beispielsweise die Erstellung einer HTML-Page auf welcher sehr viel über die Datenbank eingesehen werden kann. Jedoch kann diese </w:t>
+      </w:r>
+      <w:proofErr w:type="spellStart"/>
+      <w:r>
+        <w:rPr>
+          <w:lang w:val="de-AT"/>
+        </w:rPr>
+        <w:t>SchemaSpy</w:t>
+      </w:r>
+      <w:proofErr w:type="spellEnd"/>
+      <w:r>
+        <w:rPr>
+          <w:lang w:val="de-AT"/>
+        </w:rPr>
+        <w:t xml:space="preserve"> nicht verwendet werden, da es einfach nur ein </w:t>
+      </w:r>
+      <w:proofErr w:type="spellStart"/>
+      <w:r>
+        <w:rPr>
+          <w:lang w:val="de-AT"/>
+        </w:rPr>
+        <w:t>Runnable-Jar</w:t>
+      </w:r>
+      <w:proofErr w:type="spellEnd"/>
+      <w:r>
+        <w:rPr>
+          <w:lang w:val="de-AT"/>
+        </w:rPr>
+        <w:t xml:space="preserve"> als Download gibt. </w:t>
+      </w:r>
+      <w:r>
+        <w:rPr>
+          <w:lang w:val="de-AT"/>
+        </w:rPr>
+        <w:t>Dies würde bedeuten, dass die Aufgabenstellung dann auf Argumente übergeben reduziert gewesen wäre.</w:t>
+      </w:r>
+    </w:p>
+    <w:p>
+      <w:pPr>
+        <w:ind w:left="720"/>
+        <w:rPr>
+          <w:lang w:val="de-AT"/>
+        </w:rPr>
+      </w:pPr>
+    </w:p>
+    <w:p>
+      <w:pPr>
+        <w:pStyle w:val="Heading3"/>
+        <w:rPr>
+          <w:lang w:val="de-AT"/>
+        </w:rPr>
+      </w:pPr>
+      <w:r>
+        <w:rPr>
+          <w:lang w:val="de-AT"/>
+        </w:rPr>
+        <w:tab/>
+      </w:r>
+      <w:bookmarkStart w:id="9" w:name="_Toc411236952"/>
+      <w:proofErr w:type="spellStart"/>
+      <w:r>
+        <w:rPr>
+          <w:lang w:val="de-AT"/>
+        </w:rPr>
+        <w:t>Graphviz</w:t>
+      </w:r>
+      <w:bookmarkEnd w:id="9"/>
+      <w:proofErr w:type="spellEnd"/>
+    </w:p>
+    <w:p>
+      <w:pPr>
+        <w:ind w:left="720"/>
+        <w:rPr>
+          <w:lang w:val="de-AT"/>
+        </w:rPr>
+      </w:pPr>
+      <w:r>
+        <w:rPr>
+          <w:lang w:val="de-AT"/>
+        </w:rPr>
+        <w:t xml:space="preserve">Nachdem </w:t>
+      </w:r>
+      <w:proofErr w:type="spellStart"/>
+      <w:r>
+        <w:rPr>
+          <w:lang w:val="de-AT"/>
+        </w:rPr>
+        <w:t>SchemaSpy</w:t>
+      </w:r>
+      <w:proofErr w:type="spellEnd"/>
+      <w:r>
+        <w:rPr>
+          <w:lang w:val="de-AT"/>
+        </w:rPr>
+        <w:t xml:space="preserve"> und </w:t>
+      </w:r>
+      <w:proofErr w:type="spellStart"/>
+      <w:r>
+        <w:rPr>
+          <w:lang w:val="de-AT"/>
+        </w:rPr>
+        <w:t>SchemaCrawler</w:t>
+      </w:r>
+      <w:proofErr w:type="spellEnd"/>
+      <w:r>
+        <w:rPr>
+          <w:lang w:val="de-AT"/>
+        </w:rPr>
+        <w:t xml:space="preserve"> nicht wirklich </w:t>
+      </w:r>
+      <w:proofErr w:type="spellStart"/>
+      <w:r>
+        <w:rPr>
+          <w:lang w:val="de-AT"/>
+        </w:rPr>
+        <w:t>vielversprächend</w:t>
+      </w:r>
+      <w:proofErr w:type="spellEnd"/>
+      <w:r>
+        <w:rPr>
+          <w:lang w:val="de-AT"/>
+        </w:rPr>
+        <w:t xml:space="preserve"> waren, habe ich mich entschlossen zur Quelle beider zu gehen: </w:t>
+      </w:r>
+      <w:proofErr w:type="spellStart"/>
+      <w:r>
+        <w:rPr>
+          <w:lang w:val="de-AT"/>
+        </w:rPr>
+        <w:t>Graphviz</w:t>
+      </w:r>
+      <w:proofErr w:type="spellEnd"/>
+      <w:r>
+        <w:rPr>
+          <w:lang w:val="de-AT"/>
+        </w:rPr>
+        <w:t xml:space="preserve">. </w:t>
+      </w:r>
+    </w:p>
+    <w:p>
+      <w:pPr>
+        <w:ind w:left="720"/>
+        <w:rPr>
+          <w:lang w:val="de-AT"/>
+        </w:rPr>
+      </w:pPr>
+      <w:r>
+        <w:rPr>
+          <w:lang w:val="de-AT"/>
+        </w:rPr>
+        <w:t xml:space="preserve">Von der </w:t>
+      </w:r>
+      <w:proofErr w:type="spellStart"/>
+      <w:r>
+        <w:rPr>
+          <w:lang w:val="de-AT"/>
+        </w:rPr>
+        <w:t>Graphviz</w:t>
+      </w:r>
+      <w:proofErr w:type="spellEnd"/>
+      <w:r>
+        <w:rPr>
+          <w:lang w:val="de-AT"/>
+        </w:rPr>
+        <w:t>-Website (</w:t>
+      </w:r>
+      <w:hyperlink r:id="rId15" w:history="1">
+        <w:r>
+          <w:rPr>
+            <w:rStyle w:val="Hyperlink"/>
+            <w:lang w:val="de-AT"/>
+          </w:rPr>
+          <w:t>www.graphviz.org</w:t>
+        </w:r>
+      </w:hyperlink>
+      <w:r>
+        <w:rPr>
+          <w:lang w:val="de-AT"/>
+        </w:rPr>
+        <w:t>)</w:t>
+      </w:r>
+    </w:p>
+    <w:p>
+      <w:pPr>
+        <w:pStyle w:val="Quote"/>
+        <w:ind w:left="720"/>
+      </w:pPr>
+      <w:proofErr w:type="spellStart"/>
+      <w:r>
+        <w:t>Graphviz</w:t>
+      </w:r>
+      <w:proofErr w:type="spellEnd"/>
+      <w:r>
+        <w:t xml:space="preserve"> is open source graph visualization software. Graph visualization is a way of representing structural information as diagrams of abstract graphs and networks. It has important applications </w:t>
+      </w:r>
+      <w:r>
+        <w:t xml:space="preserve">in networking, bioinformatics, </w:t>
+      </w:r>
+      <w:r>
+        <w:t>software engineering, database and web design, machine learning, and in visual interfaces for other technical domains.</w:t>
+      </w:r>
+    </w:p>
+    <w:p>
+      <w:pPr>
+        <w:ind w:left="720"/>
+        <w:rPr>
+          <w:lang w:val="de-AT"/>
+        </w:rPr>
+      </w:pPr>
+      <w:proofErr w:type="spellStart"/>
+      <w:r>
+        <w:rPr>
+          <w:lang w:val="de-AT"/>
+        </w:rPr>
+        <w:t>Graphviz</w:t>
+      </w:r>
+      <w:proofErr w:type="spellEnd"/>
+      <w:r>
+        <w:rPr>
+          <w:lang w:val="de-AT"/>
+        </w:rPr>
+        <w:t xml:space="preserve"> bietet eine Reihe an Funktionalitäten an, welche </w:t>
+      </w:r>
+      <w:r>
+        <w:rPr>
+          <w:lang w:val="de-AT"/>
+        </w:rPr>
+        <w:t xml:space="preserve">bei der Aufgabenstellung notwendig oder hilfreich sind. Unglücklicherweise gibt es keine wirkliche </w:t>
+      </w:r>
+      <w:proofErr w:type="spellStart"/>
+      <w:r>
+        <w:rPr>
+          <w:lang w:val="de-AT"/>
+        </w:rPr>
+        <w:t>Libary</w:t>
+      </w:r>
+      <w:proofErr w:type="spellEnd"/>
+      <w:r>
+        <w:rPr>
+          <w:lang w:val="de-AT"/>
+        </w:rPr>
+        <w:t xml:space="preserve"> welche Verwendet werden kann, jedoch kann man in DOT die Semantik welche man in dem Graphen haben will angeben, und diese dann über </w:t>
+      </w:r>
+      <w:proofErr w:type="spellStart"/>
+      <w:r>
+        <w:rPr>
+          <w:lang w:val="de-AT"/>
+        </w:rPr>
+        <w:t>Grapviz</w:t>
+      </w:r>
+      <w:proofErr w:type="spellEnd"/>
+      <w:r>
+        <w:rPr>
+          <w:lang w:val="de-AT"/>
+        </w:rPr>
+        <w:t xml:space="preserve"> darstellen. Zunächst habe ich mich nicht auf </w:t>
+      </w:r>
+      <w:proofErr w:type="spellStart"/>
+      <w:r>
+        <w:rPr>
+          <w:lang w:val="de-AT"/>
+        </w:rPr>
+        <w:t>Graphviz</w:t>
+      </w:r>
+      <w:proofErr w:type="spellEnd"/>
+      <w:r>
+        <w:rPr>
+          <w:lang w:val="de-AT"/>
+        </w:rPr>
+        <w:t xml:space="preserve"> fixiert, und weiter nach anderen Tools gesucht, nachdem ich aber keine Gefunden habe welche mich angesprochen haben oder andere Probleme in die Quere stellen würden (z.B. ein </w:t>
+      </w:r>
+      <w:proofErr w:type="spellStart"/>
+      <w:r>
+        <w:rPr>
+          <w:lang w:val="de-AT"/>
+        </w:rPr>
+        <w:t>Astah-Plugin</w:t>
+      </w:r>
+      <w:proofErr w:type="spellEnd"/>
+      <w:r>
+        <w:rPr>
+          <w:lang w:val="de-AT"/>
+        </w:rPr>
+        <w:t xml:space="preserve"> welches </w:t>
+      </w:r>
+      <w:proofErr w:type="spellStart"/>
+      <w:r>
+        <w:rPr>
+          <w:lang w:val="de-AT"/>
+        </w:rPr>
+        <w:t>Lizenrechtlich</w:t>
+      </w:r>
+      <w:proofErr w:type="spellEnd"/>
+      <w:r>
+        <w:rPr>
+          <w:lang w:val="de-AT"/>
+        </w:rPr>
+        <w:t xml:space="preserve"> nicht möglich wäre), habe ich mich letztendlich dazu entschlossen das EER-Diagramm über dieses Tool durchzuführen.</w:t>
+      </w:r>
+    </w:p>
+    <w:p>
+      <w:pPr>
+        <w:rPr>
+          <w:lang w:val="de-AT"/>
+        </w:rPr>
+      </w:pPr>
+      <w:r>
+        <w:rPr>
+          <w:lang w:val="de-AT"/>
+        </w:rPr>
+        <w:tab/>
+      </w:r>
+    </w:p>
+    <w:p>
+      <w:pPr>
+        <w:rPr>
+          <w:lang w:val="de-AT"/>
+        </w:rPr>
+      </w:pPr>
+    </w:p>
+    <w:p>
+      <w:pPr>
+        <w:pStyle w:val="Heading3"/>
+        <w:rPr>
+          <w:lang w:val="de-AT"/>
+        </w:rPr>
+      </w:pPr>
+      <w:r>
+        <w:rPr>
+          <w:lang w:val="de-AT"/>
+        </w:rPr>
+        <w:lastRenderedPageBreak/>
+        <w:tab/>
+      </w:r>
+      <w:bookmarkStart w:id="10" w:name="_Toc411236953"/>
+      <w:r>
+        <w:rPr>
+          <w:lang w:val="de-AT"/>
+        </w:rPr>
+        <w:t>DOT (Programmier-)</w:t>
+      </w:r>
+      <w:proofErr w:type="spellStart"/>
+      <w:r>
+        <w:rPr>
+          <w:lang w:val="de-AT"/>
+        </w:rPr>
+        <w:t>sprache</w:t>
+      </w:r>
+      <w:bookmarkEnd w:id="10"/>
+      <w:proofErr w:type="spellEnd"/>
+    </w:p>
+    <w:p>
+      <w:pPr>
+        <w:ind w:left="720"/>
+        <w:rPr>
+          <w:lang w:val="de-AT"/>
+        </w:rPr>
+      </w:pPr>
+      <w:r>
+        <w:rPr>
+          <w:lang w:val="de-AT"/>
+        </w:rPr>
+        <w:t xml:space="preserve">Die </w:t>
+      </w:r>
+      <w:proofErr w:type="spellStart"/>
+      <w:r>
+        <w:rPr>
+          <w:lang w:val="de-AT"/>
+        </w:rPr>
+        <w:t>Dot</w:t>
+      </w:r>
+      <w:proofErr w:type="spellEnd"/>
+      <w:r>
+        <w:rPr>
+          <w:lang w:val="de-AT"/>
+        </w:rPr>
+        <w:t>-Sprache ist prinzipiell nicht schwer zu verstehen. Hier sind einige Beispiele von Wikipedia welche die Sprache gut darstelle</w:t>
+      </w:r>
+      <w:r>
+        <w:rPr>
+          <w:lang w:val="de-AT"/>
+        </w:rPr>
+        <w:t>n.</w:t>
+      </w:r>
+    </w:p>
+    <w:p>
+      <w:pPr>
+        <w:ind w:left="720"/>
+        <w:rPr>
+          <w:lang w:val="de-AT"/>
+        </w:rPr>
+      </w:pPr>
+      <w:r>
+        <w:rPr>
+          <w:noProof/>
+          <w:lang w:val="de-AT" w:eastAsia="de-AT"/>
+        </w:rPr>
+        <mc:AlternateContent>
+          <mc:Choice Requires="wps">
+            <w:drawing>
+              <wp:inline distT="0" distB="0" distL="0" distR="0" wp14:anchorId="3D20DF24" wp14:editId="311D3BC6">
+                <wp:extent cx="3590925" cy="1404620"/>
+                <wp:effectExtent l="0" t="0" r="28575" b="20320"/>
+                <wp:docPr id="217" name="Text Box 2"/>
+                <wp:cNvGraphicFramePr>
+                  <a:graphicFrameLocks xmlns:a="http://schemas.openxmlformats.org/drawingml/2006/main"/>
+                </wp:cNvGraphicFramePr>
+                <a:graphic xmlns:a="http://schemas.openxmlformats.org/drawingml/2006/main">
+                  <a:graphicData uri="http://schemas.microsoft.com/office/word/2010/wordprocessingShape">
+                    <wps:wsp>
+                      <wps:cNvSpPr txBox="1">
+                        <a:spLocks noChangeArrowheads="1"/>
+                      </wps:cNvSpPr>
+                      <wps:spPr bwMode="auto">
+                        <a:xfrm>
+                          <a:off x="0" y="0"/>
+                          <a:ext cx="3590925" cy="1404620"/>
+                        </a:xfrm>
+                        <a:prstGeom prst="rect">
+                          <a:avLst/>
+                        </a:prstGeom>
+                        <a:solidFill>
+                          <a:srgbClr val="FFFFFF"/>
+                        </a:solidFill>
+                        <a:ln w="9525">
+                          <a:solidFill>
+                            <a:srgbClr val="000000"/>
+                          </a:solidFill>
+                          <a:miter lim="800000"/>
+                          <a:headEnd/>
+                          <a:tailEnd/>
+                        </a:ln>
+                      </wps:spPr>
+                      <wps:txbx>
+                        <w:txbxContent>
+                          <w:p>
+                            <w:pPr>
+                              <w:spacing w:after="0"/>
+                            </w:pPr>
+                            <w:proofErr w:type="gramStart"/>
+                            <w:r>
+                              <w:t>digraph</w:t>
+                            </w:r>
+                            <w:proofErr w:type="gramEnd"/>
+                            <w:r>
+                              <w:t xml:space="preserve"> </w:t>
+                            </w:r>
+                            <w:proofErr w:type="spellStart"/>
+                            <w:r>
+                              <w:t>graphname</w:t>
+                            </w:r>
+                            <w:proofErr w:type="spellEnd"/>
+                            <w:r>
+                              <w:t xml:space="preserve"> {</w:t>
+                            </w:r>
+                          </w:p>
+                          <w:p>
+                            <w:pPr>
+                              <w:spacing w:after="0"/>
+                            </w:pPr>
+                            <w:r>
+                              <w:t xml:space="preserve">     </w:t>
+                            </w:r>
+                            <w:proofErr w:type="gramStart"/>
+                            <w:r>
+                              <w:t>a</w:t>
+                            </w:r>
+                            <w:proofErr w:type="gramEnd"/>
+                            <w:r>
+                              <w:t xml:space="preserve"> -&gt; b -&gt; c;</w:t>
+                            </w:r>
+                          </w:p>
+                          <w:p>
+                            <w:pPr>
+                              <w:spacing w:after="0"/>
+                            </w:pPr>
+                            <w:r>
+                              <w:t xml:space="preserve">     </w:t>
+                            </w:r>
+                            <w:proofErr w:type="gramStart"/>
+                            <w:r>
+                              <w:t>b</w:t>
+                            </w:r>
+                            <w:proofErr w:type="gramEnd"/>
+                            <w:r>
+                              <w:t xml:space="preserve"> -&gt; d;</w:t>
+                            </w:r>
+                          </w:p>
+                          <w:p>
+                            <w:pPr>
+                              <w:spacing w:after="0"/>
+                            </w:pPr>
+                            <w:r>
+                              <w:t xml:space="preserve"> }</w:t>
+                            </w:r>
+                          </w:p>
+                        </w:txbxContent>
+                      </wps:txbx>
+                      <wps:bodyPr rot="0" vert="horz" wrap="square" lIns="91440" tIns="45720" rIns="91440" bIns="45720" anchor="t" anchorCtr="0">
+                        <a:spAutoFit/>
+                      </wps:bodyPr>
+                    </wps:wsp>
+                  </a:graphicData>
+                </a:graphic>
+              </wp:inline>
+            </w:drawing>
+          </mc:Choice>
+          <mc:Fallback>
+            <w:pict>
+              <v:shapetype w14:anchorId="3D20DF24" id="_x0000_t202" coordsize="21600,21600" o:spt="202" path="m,l,21600r21600,l21600,xe">
+                <v:stroke joinstyle="miter"/>
+                <v:path gradientshapeok="t" o:connecttype="rect"/>
+              </v:shapetype>
+              <v:shape id="Text Box 2" o:spid="_x0000_s1028" type="#_x0000_t202" style="width:282.75pt;height:110.6pt;visibility:visible;mso-wrap-style:square;mso-left-percent:-10001;mso-top-percent:-10001;mso-position-horizontal:absolute;mso-position-horizontal-relative:char;mso-position-vertical:absolute;mso-position-vertical-relative:line;mso-left-percent:-10001;mso-top-percent:-10001;v-text-anchor:top" o:gfxdata="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">
+                <v:textbox style="mso-fit-shape-to-text:t">
+                  <w:txbxContent>
+                    <w:p>
+                      <w:pPr>
+                        <w:spacing w:after="0"/>
+                      </w:pPr>
+                      <w:proofErr w:type="gramStart"/>
+                      <w:r>
+                        <w:t>digraph</w:t>
+                      </w:r>
+                      <w:proofErr w:type="gramEnd"/>
+                      <w:r>
+                        <w:t xml:space="preserve"> </w:t>
+                      </w:r>
+                      <w:proofErr w:type="spellStart"/>
+                      <w:r>
+                        <w:t>graphname</w:t>
+                      </w:r>
+                      <w:proofErr w:type="spellEnd"/>
+                      <w:r>
+                        <w:t xml:space="preserve"> {</w:t>
+                      </w:r>
+                    </w:p>
+                    <w:p>
+                      <w:pPr>
+                        <w:spacing w:after="0"/>
+                      </w:pPr>
+                      <w:r>
+                        <w:t xml:space="preserve">     </w:t>
+                      </w:r>
+                      <w:proofErr w:type="gramStart"/>
+                      <w:r>
+                        <w:t>a</w:t>
+                      </w:r>
+                      <w:proofErr w:type="gramEnd"/>
+                      <w:r>
+                        <w:t xml:space="preserve"> -&gt; b -&gt; c;</w:t>
+                      </w:r>
+                    </w:p>
+                    <w:p>
+                      <w:pPr>
+                        <w:spacing w:after="0"/>
+                      </w:pPr>
+                      <w:r>
+                        <w:t xml:space="preserve">     </w:t>
+                      </w:r>
+                      <w:proofErr w:type="gramStart"/>
+                      <w:r>
+                        <w:t>b</w:t>
+                      </w:r>
+                      <w:proofErr w:type="gramEnd"/>
+                      <w:r>
+                        <w:t xml:space="preserve"> -&gt; d;</w:t>
+                      </w:r>
+                    </w:p>
+                    <w:p>
+                      <w:pPr>
+                        <w:spacing w:after="0"/>
+                      </w:pPr>
+                      <w:r>
+                        <w:t xml:space="preserve"> }</w:t>
+                      </w:r>
+                    </w:p>
+                  </w:txbxContent>
+                </v:textbox>
+                <w10:anchorlock/>
+              </v:shape>
+            </w:pict>
+          </mc:Fallback>
+        </mc:AlternateContent>
+      </w:r>
+      <w:r>
+        <w:rPr>
+          <w:lang w:val="de-AT"/>
+        </w:rPr>
+        <w:tab/>
+      </w:r>
+      <w:r>
+        <w:rPr>
+          <w:lang w:val="de-AT"/>
+        </w:rPr>
+        <w:tab/>
+        <w:t xml:space="preserve">      </w:t>
+      </w:r>
+      <w:r>
+        <w:rPr>
+          <w:noProof/>
+          <w:lang w:val="de-AT" w:eastAsia="de-AT"/>
+        </w:rPr>
+        <w:drawing>
+          <wp:inline distT="0" distB="0" distL="0" distR="0" wp14:anchorId="723EE259" wp14:editId="717E6C8F">
+            <wp:extent cx="923925" cy="1293495"/>
+            <wp:effectExtent l="0" t="0" r="9525" b="1905"/>
+            <wp:docPr id="16" name="Picture 16" descr="http://upload.wikimedia.org/wikipedia/commons/thumb/e/ec/DotLanguageDirected.svg/220px-DotLanguageDirected.svg.png"/>
+            <wp:cNvGraphicFramePr>
+              <a:graphicFrameLocks xmlns:a="http://schemas.openxmlformats.org/drawingml/2006/main" noChangeAspect="1"/>
+            </wp:cNvGraphicFramePr>
+            <a:graphic xmlns:a="http://schemas.openxmlformats.org/drawingml/2006/main">
+              <a:graphicData uri="http://schemas.openxmlformats.org/drawingml/2006/picture">
+                <pic:pic xmlns:pic="http://schemas.openxmlformats.org/drawingml/2006/picture">
+                  <pic:nvPicPr>
+                    <pic:cNvPr id="0" name="Picture 5" descr="http://upload.wikimedia.org/wikipedia/commons/thumb/e/ec/DotLanguageDirected.svg/220px-DotLanguageDirected.svg.png"/>
+                    <pic:cNvPicPr>
+                      <a:picLocks noChangeAspect="1" noChangeArrowheads="1"/>
+                    </pic:cNvPicPr>
+                  </pic:nvPicPr>
+                  <pic:blipFill>
+                    <a:blip r:embed="rId16">
+                      <a:extLst>
+                        <a:ext uri="{28A0092B-C50C-407E-A947-70E740481C1C}">
+                          <a14:useLocalDpi xmlns:a14="http://schemas.microsoft.com/office/drawing/2010/main" val="0"/>
+                        </a:ext>
+                      </a:extLst>
+                    </a:blip>
+                    <a:srcRect/>
+                    <a:stretch>
+                      <a:fillRect/>
+                    </a:stretch>
+                  </pic:blipFill>
+                  <pic:spPr bwMode="auto">
+                    <a:xfrm>
+                      <a:off x="0" y="0"/>
+                      <a:ext cx="923925" cy="1293495"/>
+                    </a:xfrm>
+                    <a:prstGeom prst="rect">
+                      <a:avLst/>
+                    </a:prstGeom>
+                    <a:noFill/>
+                    <a:ln>
+                      <a:noFill/>
+                    </a:ln>
+                  </pic:spPr>
+                </pic:pic>
+              </a:graphicData>
+            </a:graphic>
           </wp:inline>
         </w:drawing>
       </w:r>
     </w:p>
     <w:p>
       <w:pPr>
-        <w:jc w:val="center"/>
-        <w:rPr>
-          <w:lang w:val="de-AT"/>
-        </w:rPr>
-      </w:pPr>
-      <w:r>
-        <w:rPr>
-          <w:lang w:val="de-AT"/>
-        </w:rPr>
-        <w:t>// to do: explaination</w:t>
+        <w:ind w:left="720"/>
+        <w:rPr>
+          <w:lang w:val="de-AT"/>
+        </w:rPr>
+      </w:pPr>
+      <w:r>
+        <w:rPr>
+          <w:noProof/>
+          <w:lang w:val="de-AT" w:eastAsia="de-AT"/>
+        </w:rPr>
+        <mc:AlternateContent>
+          <mc:Choice Requires="wps">
+            <w:drawing>
+              <wp:inline distT="0" distB="0" distL="0" distR="0" wp14:anchorId="75D8E405" wp14:editId="1CB07FA4">
+                <wp:extent cx="3629025" cy="1404620"/>
+                <wp:effectExtent l="0" t="0" r="28575" b="27305"/>
+                <wp:docPr id="18" name="Text Box 2"/>
+                <wp:cNvGraphicFramePr>
+                  <a:graphicFrameLocks xmlns:a="http://schemas.openxmlformats.org/drawingml/2006/main"/>
+                </wp:cNvGraphicFramePr>
+                <a:graphic xmlns:a="http://schemas.openxmlformats.org/drawingml/2006/main">
+                  <a:graphicData uri="http://schemas.microsoft.com/office/word/2010/wordprocessingShape">
+                    <wps:wsp>
+                      <wps:cNvSpPr txBox="1">
+                        <a:spLocks noChangeArrowheads="1"/>
+                      </wps:cNvSpPr>
+                      <wps:spPr bwMode="auto">
+                        <a:xfrm>
+                          <a:off x="0" y="0"/>
+                          <a:ext cx="3629025" cy="1404620"/>
+                        </a:xfrm>
+                        <a:prstGeom prst="rect">
+                          <a:avLst/>
+                        </a:prstGeom>
+                        <a:solidFill>
+                          <a:srgbClr val="FFFFFF"/>
+                        </a:solidFill>
+                        <a:ln w="9525">
+                          <a:solidFill>
+                            <a:srgbClr val="000000"/>
+                          </a:solidFill>
+                          <a:miter lim="800000"/>
+                          <a:headEnd/>
+                          <a:tailEnd/>
+                        </a:ln>
+                      </wps:spPr>
+                      <wps:txbx>
+                        <w:txbxContent>
+                          <w:p>
+                            <w:pPr>
+                              <w:spacing w:after="0"/>
+                            </w:pPr>
+                            <w:proofErr w:type="gramStart"/>
+                            <w:r>
+                              <w:t>graph</w:t>
+                            </w:r>
+                            <w:proofErr w:type="gramEnd"/>
+                            <w:r>
+                              <w:t xml:space="preserve"> </w:t>
+                            </w:r>
+                            <w:proofErr w:type="spellStart"/>
+                            <w:r>
+                              <w:t>graphname</w:t>
+                            </w:r>
+                            <w:proofErr w:type="spellEnd"/>
+                            <w:r>
+                              <w:t xml:space="preserve"> {</w:t>
+                            </w:r>
+                          </w:p>
+                          <w:p>
+                            <w:pPr>
+                              <w:spacing w:after="0"/>
+                            </w:pPr>
+                            <w:r>
+                              <w:t xml:space="preserve">     // </w:t>
+                            </w:r>
+                            <w:proofErr w:type="gramStart"/>
+                            <w:r>
+                              <w:t>This</w:t>
+                            </w:r>
+                            <w:proofErr w:type="gramEnd"/>
+                            <w:r>
+                              <w:t xml:space="preserve"> attribute applies to the graph itself</w:t>
+                            </w:r>
+                          </w:p>
+                          <w:p>
+                            <w:pPr>
+                              <w:spacing w:after="0"/>
+                            </w:pPr>
+                            <w:r>
+                              <w:t xml:space="preserve">     </w:t>
+                            </w:r>
+                            <w:proofErr w:type="gramStart"/>
+                            <w:r>
+                              <w:t>size</w:t>
+                            </w:r>
+                            <w:proofErr w:type="gramEnd"/>
+                            <w:r>
+                              <w:t>="1,1";</w:t>
+                            </w:r>
+                          </w:p>
+                          <w:p>
+                            <w:pPr>
+                              <w:spacing w:after="0"/>
+                            </w:pPr>
+                            <w:r>
+                              <w:t xml:space="preserve">     // </w:t>
+                            </w:r>
+                            <w:proofErr w:type="gramStart"/>
+                            <w:r>
+                              <w:t>The</w:t>
+                            </w:r>
+                            <w:proofErr w:type="gramEnd"/>
+                            <w:r>
+                              <w:t xml:space="preserve"> label attribute can be used to change the label of a node</w:t>
+                            </w:r>
+                          </w:p>
+                          <w:p>
+                            <w:pPr>
+                              <w:spacing w:after="0"/>
+                            </w:pPr>
+                            <w:r>
+                              <w:t xml:space="preserve">     </w:t>
+                            </w:r>
+                            <w:proofErr w:type="gramStart"/>
+                            <w:r>
+                              <w:t>a</w:t>
+                            </w:r>
+                            <w:proofErr w:type="gramEnd"/>
+                            <w:r>
+                              <w:t xml:space="preserve"> [label="Foo"];</w:t>
+                            </w:r>
+                          </w:p>
+                          <w:p>
+                            <w:pPr>
+                              <w:spacing w:after="0"/>
+                            </w:pPr>
+                            <w:r>
+                              <w:t xml:space="preserve">     // Here, the node shape is changed.</w:t>
+                            </w:r>
+                          </w:p>
+                          <w:p>
+                            <w:pPr>
+                              <w:spacing w:after="0"/>
+                            </w:pPr>
+                            <w:r>
+                              <w:t xml:space="preserve">     </w:t>
+                            </w:r>
+                            <w:proofErr w:type="gramStart"/>
+                            <w:r>
+                              <w:t>b</w:t>
+                            </w:r>
+                            <w:proofErr w:type="gramEnd"/>
+                            <w:r>
+                              <w:t xml:space="preserve"> [shape=box];</w:t>
+                            </w:r>
+                          </w:p>
+                          <w:p>
+                            <w:pPr>
+                              <w:spacing w:after="0"/>
+                            </w:pPr>
+                            <w:r>
+                              <w:t xml:space="preserve">     // </w:t>
+                            </w:r>
+                            <w:proofErr w:type="gramStart"/>
+                            <w:r>
+                              <w:t>These</w:t>
+                            </w:r>
+                            <w:proofErr w:type="gramEnd"/>
+                            <w:r>
+                              <w:t xml:space="preserve"> edges both have different line properties</w:t>
+                            </w:r>
+                          </w:p>
+                          <w:p>
+                            <w:pPr>
+                              <w:spacing w:after="0"/>
+                            </w:pPr>
+                            <w:r>
+                              <w:t xml:space="preserve">     a -- b -- c [color=blue];</w:t>
+                            </w:r>
+                          </w:p>
+                          <w:p>
+                            <w:pPr>
+                              <w:spacing w:after="0"/>
+                            </w:pPr>
+                            <w:r>
+                              <w:t xml:space="preserve">     b -- </w:t>
+                            </w:r>
+                            <w:proofErr w:type="gramStart"/>
+                            <w:r>
+                              <w:t>d</w:t>
+                            </w:r>
+                            <w:proofErr w:type="gramEnd"/>
+                            <w:r>
+                              <w:t xml:space="preserve"> [style=dotted];</w:t>
+                            </w:r>
+                          </w:p>
+                          <w:p>
+                            <w:pPr>
+                              <w:spacing w:after="0"/>
+                            </w:pPr>
+                            <w:r>
+                              <w:t xml:space="preserve"> }</w:t>
+                            </w:r>
+                          </w:p>
+                        </w:txbxContent>
+                      </wps:txbx>
+                      <wps:bodyPr rot="0" vert="horz" wrap="square" lIns="91440" tIns="45720" rIns="91440" bIns="45720" anchor="t" anchorCtr="0">
+                        <a:spAutoFit/>
+                      </wps:bodyPr>
+                    </wps:wsp>
+                  </a:graphicData>
+                </a:graphic>
+              </wp:inline>
+            </w:drawing>
+          </mc:Choice>
+          <mc:Fallback>
+            <w:pict>
+              <v:shape w14:anchorId="75D8E405" id="_x0000_s1029" type="#_x0000_t202" style="width:285.75pt;height:110.6pt;visibility:visible;mso-wrap-style:square;mso-left-percent:-10001;mso-top-percent:-10001;mso-position-horizontal:absolute;mso-position-horizontal-relative:char;mso-position-vertical:absolute;mso-position-vertical-relative:line;mso-left-percent:-10001;mso-top-percent:-10001;v-text-anchor:top" o:gfxdata="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">
+                <v:textbox style="mso-fit-shape-to-text:t">
+                  <w:txbxContent>
+                    <w:p>
+                      <w:pPr>
+                        <w:spacing w:after="0"/>
+                      </w:pPr>
+                      <w:proofErr w:type="gramStart"/>
+                      <w:r>
+                        <w:t>graph</w:t>
+                      </w:r>
+                      <w:proofErr w:type="gramEnd"/>
+                      <w:r>
+                        <w:t xml:space="preserve"> </w:t>
+                      </w:r>
+                      <w:proofErr w:type="spellStart"/>
+                      <w:r>
+                        <w:t>graphname</w:t>
+                      </w:r>
+                      <w:proofErr w:type="spellEnd"/>
+                      <w:r>
+                        <w:t xml:space="preserve"> {</w:t>
+                      </w:r>
+                    </w:p>
+                    <w:p>
+                      <w:pPr>
+                        <w:spacing w:after="0"/>
+                      </w:pPr>
+                      <w:r>
+                        <w:t xml:space="preserve">     // </w:t>
+                      </w:r>
+                      <w:proofErr w:type="gramStart"/>
+                      <w:r>
+                        <w:t>This</w:t>
+                      </w:r>
+                      <w:proofErr w:type="gramEnd"/>
+                      <w:r>
+                        <w:t xml:space="preserve"> attribute applies to the graph itself</w:t>
+                      </w:r>
+                    </w:p>
+                    <w:p>
+                      <w:pPr>
+                        <w:spacing w:after="0"/>
+                      </w:pPr>
+                      <w:r>
+                        <w:t xml:space="preserve">     </w:t>
+                      </w:r>
+                      <w:proofErr w:type="gramStart"/>
+                      <w:r>
+                        <w:t>size</w:t>
+                      </w:r>
+                      <w:proofErr w:type="gramEnd"/>
+                      <w:r>
+                        <w:t>="1,1";</w:t>
+                      </w:r>
+                    </w:p>
+                    <w:p>
+                      <w:pPr>
+                        <w:spacing w:after="0"/>
+                      </w:pPr>
+                      <w:r>
+                        <w:t xml:space="preserve">     // </w:t>
+                      </w:r>
+                      <w:proofErr w:type="gramStart"/>
+                      <w:r>
+                        <w:t>The</w:t>
+                      </w:r>
+                      <w:proofErr w:type="gramEnd"/>
+                      <w:r>
+                        <w:t xml:space="preserve"> label attribute can be used to change the label of a node</w:t>
+                      </w:r>
+                    </w:p>
+                    <w:p>
+                      <w:pPr>
+                        <w:spacing w:after="0"/>
+                      </w:pPr>
+                      <w:r>
+                        <w:t xml:space="preserve">     </w:t>
+                      </w:r>
+                      <w:proofErr w:type="gramStart"/>
+                      <w:r>
+                        <w:t>a</w:t>
+                      </w:r>
+                      <w:proofErr w:type="gramEnd"/>
+                      <w:r>
+                        <w:t xml:space="preserve"> [label="Foo"];</w:t>
+                      </w:r>
+                    </w:p>
+                    <w:p>
+                      <w:pPr>
+                        <w:spacing w:after="0"/>
+                      </w:pPr>
+                      <w:r>
+                        <w:t xml:space="preserve">     // Here, the node shape is changed.</w:t>
+                      </w:r>
+                    </w:p>
+                    <w:p>
+                      <w:pPr>
+                        <w:spacing w:after="0"/>
+                      </w:pPr>
+                      <w:r>
+                        <w:t xml:space="preserve">     </w:t>
+                      </w:r>
+                      <w:proofErr w:type="gramStart"/>
+                      <w:r>
+                        <w:t>b</w:t>
+                      </w:r>
+                      <w:proofErr w:type="gramEnd"/>
+                      <w:r>
+                        <w:t xml:space="preserve"> [shape=box];</w:t>
+                      </w:r>
+                    </w:p>
+                    <w:p>
+                      <w:pPr>
+                        <w:spacing w:after="0"/>
+                      </w:pPr>
+                      <w:r>
+                        <w:t xml:space="preserve">     // </w:t>
+                      </w:r>
+                      <w:proofErr w:type="gramStart"/>
+                      <w:r>
+                        <w:t>These</w:t>
+                      </w:r>
+                      <w:proofErr w:type="gramEnd"/>
+                      <w:r>
+                        <w:t xml:space="preserve"> edges both have different line properties</w:t>
+                      </w:r>
+                    </w:p>
+                    <w:p>
+                      <w:pPr>
+                        <w:spacing w:after="0"/>
+                      </w:pPr>
+                      <w:r>
+                        <w:t xml:space="preserve">     a -- b -- c [color=blue];</w:t>
+                      </w:r>
+                    </w:p>
+                    <w:p>
+                      <w:pPr>
+                        <w:spacing w:after="0"/>
+                      </w:pPr>
+                      <w:r>
+                        <w:t xml:space="preserve">     b -- </w:t>
+                      </w:r>
+                      <w:proofErr w:type="gramStart"/>
+                      <w:r>
+                        <w:t>d</w:t>
+                      </w:r>
+                      <w:proofErr w:type="gramEnd"/>
+                      <w:r>
+                        <w:t xml:space="preserve"> [style=dotted];</w:t>
+                      </w:r>
+                    </w:p>
+                    <w:p>
+                      <w:pPr>
+                        <w:spacing w:after="0"/>
+                      </w:pPr>
+                      <w:r>
+                        <w:t xml:space="preserve"> }</w:t>
+                      </w:r>
+                    </w:p>
+                  </w:txbxContent>
+                </v:textbox>
+                <w10:anchorlock/>
+              </v:shape>
+            </w:pict>
+          </mc:Fallback>
+        </mc:AlternateContent>
+      </w:r>
+      <w:r>
+        <w:rPr>
+          <w:lang w:val="de-AT"/>
+        </w:rPr>
+        <w:tab/>
+      </w:r>
+      <w:r>
+        <w:rPr>
+          <w:noProof/>
+          <w:lang w:val="de-AT" w:eastAsia="de-AT"/>
+        </w:rPr>
+        <w:drawing>
+          <wp:inline distT="0" distB="0" distL="0" distR="0">
+            <wp:extent cx="1335767" cy="1870075"/>
+            <wp:effectExtent l="0" t="0" r="0" b="0"/>
+            <wp:docPr id="20" name="Picture 20" descr="http://upload.wikimedia.org/wikipedia/commons/thumb/5/52/DotLanguageAttributes.svg/220px-DotLanguageAttributes.svg.png"/>
+            <wp:cNvGraphicFramePr>
+              <a:graphicFrameLocks xmlns:a="http://schemas.openxmlformats.org/drawingml/2006/main" noChangeAspect="1"/>
+            </wp:cNvGraphicFramePr>
+            <a:graphic xmlns:a="http://schemas.openxmlformats.org/drawingml/2006/main">
+              <a:graphicData uri="http://schemas.openxmlformats.org/drawingml/2006/picture">
+                <pic:pic xmlns:pic="http://schemas.openxmlformats.org/drawingml/2006/picture">
+                  <pic:nvPicPr>
+                    <pic:cNvPr id="0" name="Picture 9" descr="http://upload.wikimedia.org/wikipedia/commons/thumb/5/52/DotLanguageAttributes.svg/220px-DotLanguageAttributes.svg.png"/>
+                    <pic:cNvPicPr>
+                      <a:picLocks noChangeAspect="1" noChangeArrowheads="1"/>
+                    </pic:cNvPicPr>
+                  </pic:nvPicPr>
+                  <pic:blipFill>
+                    <a:blip r:embed="rId17">
+                      <a:extLst>
+                        <a:ext uri="{28A0092B-C50C-407E-A947-70E740481C1C}">
+                          <a14:useLocalDpi xmlns:a14="http://schemas.microsoft.com/office/drawing/2010/main" val="0"/>
+                        </a:ext>
+                      </a:extLst>
+                    </a:blip>
+                    <a:srcRect/>
+                    <a:stretch>
+                      <a:fillRect/>
+                    </a:stretch>
+                  </pic:blipFill>
+                  <pic:spPr bwMode="auto">
+                    <a:xfrm>
+                      <a:off x="0" y="0"/>
+                      <a:ext cx="1352257" cy="1893162"/>
+                    </a:xfrm>
+                    <a:prstGeom prst="rect">
+                      <a:avLst/>
+                    </a:prstGeom>
+                    <a:noFill/>
+                    <a:ln>
+                      <a:noFill/>
+                    </a:ln>
+                  </pic:spPr>
+                </pic:pic>
+              </a:graphicData>
+            </a:graphic>
+          </wp:inline>
+        </w:drawing>
+      </w:r>
+    </w:p>
+    <w:p>
+      <w:pPr>
+        <w:ind w:left="720"/>
+        <w:rPr>
+          <w:lang w:val="de-AT"/>
+        </w:rPr>
+      </w:pPr>
+      <w:r>
+        <w:rPr>
+          <w:lang w:val="de-AT"/>
+        </w:rPr>
+        <w:t xml:space="preserve">Wichtig hierbei sind die Labels. Diese können nämlich mit HTML-Tags </w:t>
+      </w:r>
+      <w:proofErr w:type="spellStart"/>
+      <w:r>
+        <w:rPr>
+          <w:lang w:val="de-AT"/>
+        </w:rPr>
+        <w:t>ausgestatet</w:t>
+      </w:r>
+      <w:proofErr w:type="spellEnd"/>
+      <w:r>
+        <w:rPr>
+          <w:lang w:val="de-AT"/>
+        </w:rPr>
+        <w:t xml:space="preserve"> werden um die Darstellung ein wenig zu Verbessen um bei z.B. der (min-</w:t>
+      </w:r>
+      <w:proofErr w:type="spellStart"/>
+      <w:r>
+        <w:rPr>
+          <w:lang w:val="de-AT"/>
+        </w:rPr>
+        <w:t>max</w:t>
+      </w:r>
+      <w:proofErr w:type="spellEnd"/>
+      <w:r>
+        <w:rPr>
+          <w:lang w:val="de-AT"/>
+        </w:rPr>
+        <w:t xml:space="preserve">)-Notation </w:t>
+      </w:r>
+      <w:proofErr w:type="gramStart"/>
+      <w:r>
+        <w:rPr>
+          <w:lang w:val="de-AT"/>
+        </w:rPr>
+        <w:t>die</w:t>
+      </w:r>
+      <w:proofErr w:type="gramEnd"/>
+      <w:r>
+        <w:rPr>
+          <w:lang w:val="de-AT"/>
+        </w:rPr>
+        <w:t xml:space="preserve"> einzelnen Notation darzustellen oder um bei einer Beziehung, einen Namen auf den Strich zu stellen.</w:t>
+      </w:r>
+    </w:p>
+    <w:p>
+      <w:pPr>
+        <w:ind w:left="720"/>
+        <w:rPr>
+          <w:lang w:val="de-AT"/>
+        </w:rPr>
+      </w:pPr>
+      <w:r>
+        <w:rPr>
+          <w:lang w:val="de-AT"/>
+        </w:rPr>
+        <w:t>Zum Beispiel:</w:t>
+      </w:r>
+    </w:p>
+    <w:p>
+      <w:pPr>
+        <w:ind w:left="720"/>
+        <w:rPr>
+          <w:lang w:val="de-AT"/>
+        </w:rPr>
+      </w:pPr>
+      <w:r>
+        <w:rPr>
+          <w:noProof/>
+          <w:lang w:val="de-AT" w:eastAsia="de-AT"/>
+        </w:rPr>
+        <mc:AlternateContent>
+          <mc:Choice Requires="wps">
+            <w:drawing>
+              <wp:inline distT="0" distB="0" distL="0" distR="0" wp14:anchorId="125228B1" wp14:editId="74EFB749">
+                <wp:extent cx="3629025" cy="1404620"/>
+                <wp:effectExtent l="0" t="0" r="28575" b="27305"/>
+                <wp:docPr id="21" name="Text Box 2"/>
+                <wp:cNvGraphicFramePr>
+                  <a:graphicFrameLocks xmlns:a="http://schemas.openxmlformats.org/drawingml/2006/main"/>
+                </wp:cNvGraphicFramePr>
+                <a:graphic xmlns:a="http://schemas.openxmlformats.org/drawingml/2006/main">
+                  <a:graphicData uri="http://schemas.microsoft.com/office/word/2010/wordprocessingShape">
+                    <wps:wsp>
+                      <wps:cNvSpPr txBox="1">
+                        <a:spLocks noChangeArrowheads="1"/>
+                      </wps:cNvSpPr>
+                      <wps:spPr bwMode="auto">
+                        <a:xfrm>
+                          <a:off x="0" y="0"/>
+                          <a:ext cx="3629025" cy="1404620"/>
+                        </a:xfrm>
+                        <a:prstGeom prst="rect">
+                          <a:avLst/>
+                        </a:prstGeom>
+                        <a:solidFill>
+                          <a:srgbClr val="FFFFFF"/>
+                        </a:solidFill>
+                        <a:ln w="9525">
+                          <a:solidFill>
+                            <a:srgbClr val="000000"/>
+                          </a:solidFill>
+                          <a:miter lim="800000"/>
+                          <a:headEnd/>
+                          <a:tailEnd/>
+                        </a:ln>
+                      </wps:spPr>
+                      <wps:txbx>
+                        <w:txbxContent>
+                          <w:p>
+                            <w:pPr>
+                              <w:spacing w:after="0"/>
+                              <w:rPr>
+                                <w:lang w:val="de-AT"/>
+                              </w:rPr>
+                            </w:pPr>
+                            <w:r>
+                              <w:rPr>
+                                <w:lang w:val="de-AT"/>
+                              </w:rPr>
+                              <w:t>B [</w:t>
+                            </w:r>
+                            <w:proofErr w:type="spellStart"/>
+                            <w:r>
+                              <w:rPr>
+                                <w:lang w:val="de-AT"/>
+                              </w:rPr>
+                              <w:t>label</w:t>
+                            </w:r>
+                            <w:proofErr w:type="spellEnd"/>
+                            <w:r>
+                              <w:rPr>
+                                <w:lang w:val="de-AT"/>
+                              </w:rPr>
+                              <w:t>=&lt;&lt;B&gt;</w:t>
+                            </w:r>
+                            <w:proofErr w:type="spellStart"/>
+                            <w:r>
+                              <w:rPr>
+                                <w:lang w:val="de-AT"/>
+                              </w:rPr>
+                              <w:t>bold</w:t>
+                            </w:r>
+                            <w:proofErr w:type="spellEnd"/>
+                            <w:r>
+                              <w:rPr>
+                                <w:lang w:val="de-AT"/>
+                              </w:rPr>
+                              <w:t xml:space="preserve"> </w:t>
+                            </w:r>
+                            <w:proofErr w:type="spellStart"/>
+                            <w:r>
+                              <w:rPr>
+                                <w:lang w:val="de-AT"/>
+                              </w:rPr>
+                              <w:t>label</w:t>
+                            </w:r>
+                            <w:proofErr w:type="spellEnd"/>
+                            <w:r>
+                              <w:rPr>
+                                <w:lang w:val="de-AT"/>
+                              </w:rPr>
+                              <w:t xml:space="preserve"> B&lt;/B&gt;&gt;];</w:t>
+                            </w:r>
+                          </w:p>
+                          <w:p>
+                            <w:pPr>
+                              <w:spacing w:after="0"/>
+                              <w:rPr>
+                                <w:lang w:val="de-AT"/>
+                              </w:rPr>
+                            </w:pPr>
+                            <w:r>
+                              <w:rPr>
+                                <w:lang w:val="de-AT"/>
+                              </w:rPr>
+                              <w:t>C [</w:t>
+                            </w:r>
+                            <w:proofErr w:type="spellStart"/>
+                            <w:r>
+                              <w:rPr>
+                                <w:lang w:val="de-AT"/>
+                              </w:rPr>
+                              <w:t>label</w:t>
+                            </w:r>
+                            <w:proofErr w:type="spellEnd"/>
+                            <w:r>
+                              <w:rPr>
+                                <w:lang w:val="de-AT"/>
+                              </w:rPr>
+                              <w:t>=&lt;&lt;b&gt;</w:t>
+                            </w:r>
+                            <w:proofErr w:type="spellStart"/>
+                            <w:r>
+                              <w:rPr>
+                                <w:lang w:val="de-AT"/>
+                              </w:rPr>
+                              <w:t>bold</w:t>
+                            </w:r>
+                            <w:proofErr w:type="spellEnd"/>
+                            <w:r>
+                              <w:rPr>
+                                <w:lang w:val="de-AT"/>
+                              </w:rPr>
+                              <w:t xml:space="preserve"> </w:t>
+                            </w:r>
+                            <w:proofErr w:type="spellStart"/>
+                            <w:r>
+                              <w:rPr>
+                                <w:lang w:val="de-AT"/>
+                              </w:rPr>
+                              <w:t>label</w:t>
+                            </w:r>
+                            <w:proofErr w:type="spellEnd"/>
+                            <w:r>
+                              <w:rPr>
+                                <w:lang w:val="de-AT"/>
+                              </w:rPr>
+                              <w:t xml:space="preserve"> C&lt;/b&gt;&gt;];</w:t>
+                            </w:r>
+                          </w:p>
+                        </w:txbxContent>
+                      </wps:txbx>
+                      <wps:bodyPr rot="0" vert="horz" wrap="square" lIns="91440" tIns="45720" rIns="91440" bIns="45720" anchor="t" anchorCtr="0">
+                        <a:spAutoFit/>
+                      </wps:bodyPr>
+                    </wps:wsp>
+                  </a:graphicData>
+                </a:graphic>
+              </wp:inline>
+            </w:drawing>
+          </mc:Choice>
+          <mc:Fallback>
+            <w:pict>
+              <v:shape w14:anchorId="125228B1" id="_x0000_s1030" type="#_x0000_t202" style="width:285.75pt;height:110.6pt;visibility:visible;mso-wrap-style:square;mso-left-percent:-10001;mso-top-percent:-10001;mso-position-horizontal:absolute;mso-position-horizontal-relative:char;mso-position-vertical:absolute;mso-position-vertical-relative:line;mso-left-percent:-10001;mso-top-percent:-10001;v-text-anchor:top" o:gfxdata="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">
+                <v:textbox style="mso-fit-shape-to-text:t">
+                  <w:txbxContent>
+                    <w:p>
+                      <w:pPr>
+                        <w:spacing w:after="0"/>
+                        <w:rPr>
+                          <w:lang w:val="de-AT"/>
+                        </w:rPr>
+                      </w:pPr>
+                      <w:r>
+                        <w:rPr>
+                          <w:lang w:val="de-AT"/>
+                        </w:rPr>
+                        <w:t>B [</w:t>
+                      </w:r>
+                      <w:proofErr w:type="spellStart"/>
+                      <w:r>
+                        <w:rPr>
+                          <w:lang w:val="de-AT"/>
+                        </w:rPr>
+                        <w:t>label</w:t>
+                      </w:r>
+                      <w:proofErr w:type="spellEnd"/>
+                      <w:r>
+                        <w:rPr>
+                          <w:lang w:val="de-AT"/>
+                        </w:rPr>
+                        <w:t>=&lt;&lt;B&gt;</w:t>
+                      </w:r>
+                      <w:proofErr w:type="spellStart"/>
+                      <w:r>
+                        <w:rPr>
+                          <w:lang w:val="de-AT"/>
+                        </w:rPr>
+                        <w:t>bold</w:t>
+                      </w:r>
+                      <w:proofErr w:type="spellEnd"/>
+                      <w:r>
+                        <w:rPr>
+                          <w:lang w:val="de-AT"/>
+                        </w:rPr>
+                        <w:t xml:space="preserve"> </w:t>
+                      </w:r>
+                      <w:proofErr w:type="spellStart"/>
+                      <w:r>
+                        <w:rPr>
+                          <w:lang w:val="de-AT"/>
+                        </w:rPr>
+                        <w:t>label</w:t>
+                      </w:r>
+                      <w:proofErr w:type="spellEnd"/>
+                      <w:r>
+                        <w:rPr>
+                          <w:lang w:val="de-AT"/>
+                        </w:rPr>
+                        <w:t xml:space="preserve"> B&lt;/B&gt;&gt;];</w:t>
+                      </w:r>
+                    </w:p>
+                    <w:p>
+                      <w:pPr>
+                        <w:spacing w:after="0"/>
+                        <w:rPr>
+                          <w:lang w:val="de-AT"/>
+                        </w:rPr>
+                      </w:pPr>
+                      <w:r>
+                        <w:rPr>
+                          <w:lang w:val="de-AT"/>
+                        </w:rPr>
+                        <w:t>C [</w:t>
+                      </w:r>
+                      <w:proofErr w:type="spellStart"/>
+                      <w:r>
+                        <w:rPr>
+                          <w:lang w:val="de-AT"/>
+                        </w:rPr>
+                        <w:t>label</w:t>
+                      </w:r>
+                      <w:proofErr w:type="spellEnd"/>
+                      <w:r>
+                        <w:rPr>
+                          <w:lang w:val="de-AT"/>
+                        </w:rPr>
+                        <w:t>=&lt;&lt;b&gt;</w:t>
+                      </w:r>
+                      <w:proofErr w:type="spellStart"/>
+                      <w:r>
+                        <w:rPr>
+                          <w:lang w:val="de-AT"/>
+                        </w:rPr>
+                        <w:t>bold</w:t>
+                      </w:r>
+                      <w:proofErr w:type="spellEnd"/>
+                      <w:r>
+                        <w:rPr>
+                          <w:lang w:val="de-AT"/>
+                        </w:rPr>
+                        <w:t xml:space="preserve"> </w:t>
+                      </w:r>
+                      <w:proofErr w:type="spellStart"/>
+                      <w:r>
+                        <w:rPr>
+                          <w:lang w:val="de-AT"/>
+                        </w:rPr>
+                        <w:t>label</w:t>
+                      </w:r>
+                      <w:proofErr w:type="spellEnd"/>
+                      <w:r>
+                        <w:rPr>
+                          <w:lang w:val="de-AT"/>
+                        </w:rPr>
+                        <w:t xml:space="preserve"> C&lt;/b&gt;&gt;];</w:t>
+                      </w:r>
+                    </w:p>
+                  </w:txbxContent>
+                </v:textbox>
+                <w10:anchorlock/>
+              </v:shape>
+            </w:pict>
+          </mc:Fallback>
+        </mc:AlternateContent>
       </w:r>
     </w:p>
     <w:p>
@@ -2789,167 +5002,266 @@
         </w:rPr>
         <w:tab/>
       </w:r>
-      <w:bookmarkStart w:id="6" w:name="_Toc411236948"/>
-      <w:r>
-        <w:rPr>
-          <w:lang w:val="de-AT"/>
-        </w:rPr>
-        <w:t>Zweite Designüberlegung:</w:t>
-      </w:r>
-      <w:bookmarkEnd w:id="6"/>
-    </w:p>
-    <w:p>
-      <w:pPr>
-        <w:rPr>
-          <w:lang w:val="de-AT"/>
-        </w:rPr>
-      </w:pPr>
-    </w:p>
-    <w:p>
-      <w:pPr>
-        <w:pStyle w:val="Heading2"/>
-        <w:rPr>
-          <w:lang w:val="de-AT"/>
-        </w:rPr>
-      </w:pPr>
-      <w:bookmarkStart w:id="7" w:name="_Toc411236949"/>
-      <w:r>
-        <w:rPr>
-          <w:lang w:val="de-AT"/>
-        </w:rPr>
-        <w:t>Durchführungsüberlegungen</w:t>
-      </w:r>
-      <w:bookmarkEnd w:id="7"/>
-    </w:p>
-    <w:p>
-      <w:pPr>
-        <w:pStyle w:val="Heading3"/>
-        <w:rPr>
-          <w:lang w:val="de-AT"/>
-        </w:rPr>
-      </w:pPr>
-      <w:r>
-        <w:rPr>
-          <w:lang w:val="de-AT"/>
-        </w:rPr>
-        <w:tab/>
-      </w:r>
-      <w:bookmarkStart w:id="8" w:name="_Toc411236950"/>
-      <w:r>
-        <w:rPr>
-          <w:lang w:val="de-AT"/>
-        </w:rPr>
-        <w:t>Recherche nach Tools / Libaries</w:t>
-      </w:r>
-      <w:bookmarkEnd w:id="8"/>
-    </w:p>
-    <w:p>
-      <w:pPr>
-        <w:pStyle w:val="Heading3"/>
-        <w:rPr>
-          <w:lang w:val="de-AT"/>
-        </w:rPr>
-      </w:pPr>
-      <w:r>
-        <w:rPr>
-          <w:lang w:val="de-AT"/>
-        </w:rPr>
-        <w:tab/>
-      </w:r>
-      <w:bookmarkStart w:id="9" w:name="_Toc411236951"/>
-      <w:r>
-        <w:rPr>
-          <w:lang w:val="de-AT"/>
-        </w:rPr>
-        <w:t>SchemaSpy und SchemaCrawler</w:t>
-      </w:r>
-      <w:bookmarkEnd w:id="9"/>
-    </w:p>
-    <w:p>
-      <w:pPr>
-        <w:pStyle w:val="Heading3"/>
-        <w:rPr>
-          <w:lang w:val="de-AT"/>
-        </w:rPr>
-      </w:pPr>
-      <w:r>
-        <w:rPr>
-          <w:lang w:val="de-AT"/>
-        </w:rPr>
-        <w:tab/>
-      </w:r>
-      <w:bookmarkStart w:id="10" w:name="_Toc411236952"/>
+      <w:bookmarkStart w:id="11" w:name="_Toc411236954"/>
+      <w:r>
+        <w:rPr>
+          <w:lang w:val="de-AT"/>
+        </w:rPr>
+        <w:t>Erstellen der Grafik</w:t>
+      </w:r>
+      <w:bookmarkEnd w:id="11"/>
+    </w:p>
+    <w:p>
+      <w:pPr>
+        <w:ind w:left="720"/>
+        <w:rPr>
+          <w:lang w:val="de-AT"/>
+        </w:rPr>
+      </w:pPr>
+      <w:r>
+        <w:rPr>
+          <w:lang w:val="de-AT"/>
+        </w:rPr>
+        <w:t xml:space="preserve">Um von dem DOT-File auf die eigentliche Grafik zu kommen wurden über </w:t>
+      </w:r>
+      <w:proofErr w:type="spellStart"/>
       <w:r>
         <w:rPr>
           <w:lang w:val="de-AT"/>
         </w:rPr>
         <w:t>Graphviz</w:t>
       </w:r>
-      <w:bookmarkEnd w:id="10"/>
-    </w:p>
-    <w:p>
-      <w:pPr>
-        <w:pStyle w:val="Heading3"/>
-        <w:rPr>
-          <w:lang w:val="de-AT"/>
-        </w:rPr>
-      </w:pPr>
-      <w:r>
-        <w:rPr>
-          <w:lang w:val="de-AT"/>
-        </w:rPr>
-        <w:tab/>
-      </w:r>
-      <w:bookmarkStart w:id="11" w:name="_Toc411236953"/>
-      <w:r>
-        <w:rPr>
-          <w:lang w:val="de-AT"/>
-        </w:rPr>
-        <w:t>DOT (Programmier-)sprache</w:t>
-      </w:r>
-      <w:bookmarkEnd w:id="11"/>
-    </w:p>
-    <w:p>
-      <w:pPr>
-        <w:pStyle w:val="Heading3"/>
-        <w:rPr>
-          <w:lang w:val="de-AT"/>
-        </w:rPr>
-      </w:pPr>
-      <w:r>
-        <w:rPr>
-          <w:lang w:val="de-AT"/>
-        </w:rPr>
-        <w:tab/>
-      </w:r>
-      <w:bookmarkStart w:id="12" w:name="_Toc411236954"/>
-      <w:r>
-        <w:rPr>
-          <w:lang w:val="de-AT"/>
-        </w:rPr>
-        <w:t>Erstellen der Grafik</w:t>
-      </w:r>
+      <w:proofErr w:type="spellEnd"/>
+      <w:r>
+        <w:rPr>
+          <w:lang w:val="de-AT"/>
+        </w:rPr>
+        <w:t xml:space="preserve"> </w:t>
+      </w:r>
+      <w:r>
+        <w:rPr>
+          <w:lang w:val="de-AT"/>
+        </w:rPr>
+        <w:t>einige</w:t>
+      </w:r>
+      <w:r>
+        <w:rPr>
+          <w:lang w:val="de-AT"/>
+        </w:rPr>
+        <w:t xml:space="preserve"> </w:t>
+      </w:r>
+      <w:proofErr w:type="spellStart"/>
+      <w:r>
+        <w:rPr>
+          <w:lang w:val="de-AT"/>
+        </w:rPr>
+        <w:t>executeables</w:t>
+      </w:r>
+      <w:proofErr w:type="spellEnd"/>
+      <w:r>
+        <w:rPr>
+          <w:lang w:val="de-AT"/>
+        </w:rPr>
+        <w:t xml:space="preserve"> zur Verfügung gestellt. Diese müssen dann einfach in Java mit den korrekten Parametern aufgerufen werden und es wird die Grafik erstellt. Es ist zu beachten</w:t>
+      </w:r>
+      <w:r>
+        <w:rPr>
+          <w:lang w:val="de-AT"/>
+        </w:rPr>
+        <w:t>,</w:t>
+      </w:r>
+      <w:r>
+        <w:rPr>
+          <w:lang w:val="de-AT"/>
+        </w:rPr>
+        <w:t xml:space="preserve"> </w:t>
+      </w:r>
+      <w:r>
+        <w:rPr>
+          <w:lang w:val="de-AT"/>
+        </w:rPr>
+        <w:t>dass</w:t>
+      </w:r>
+      <w:r>
+        <w:rPr>
+          <w:lang w:val="de-AT"/>
+        </w:rPr>
+        <w:t xml:space="preserve"> die verschiedenen </w:t>
+      </w:r>
+      <w:proofErr w:type="spellStart"/>
+      <w:r>
+        <w:rPr>
+          <w:lang w:val="de-AT"/>
+        </w:rPr>
+        <w:t>Executeables</w:t>
+      </w:r>
+      <w:proofErr w:type="spellEnd"/>
+      <w:r>
+        <w:rPr>
+          <w:lang w:val="de-AT"/>
+        </w:rPr>
+        <w:t xml:space="preserve"> (oder auch </w:t>
+      </w:r>
+      <w:r>
+        <w:rPr>
+          <w:i/>
+          <w:lang w:val="de-AT"/>
+        </w:rPr>
+        <w:t>Roadmaps</w:t>
+      </w:r>
+      <w:r>
+        <w:rPr>
+          <w:lang w:val="de-AT"/>
+        </w:rPr>
+        <w:t xml:space="preserve">) </w:t>
+      </w:r>
+      <w:proofErr w:type="gramStart"/>
+      <w:r>
+        <w:rPr>
+          <w:lang w:val="de-AT"/>
+        </w:rPr>
+        <w:t>verschiedene</w:t>
+      </w:r>
+      <w:proofErr w:type="gramEnd"/>
+      <w:r>
+        <w:rPr>
+          <w:lang w:val="de-AT"/>
+        </w:rPr>
+        <w:t xml:space="preserve"> Output varianten haben. Zum Beispiel stellt </w:t>
+      </w:r>
+      <w:proofErr w:type="spellStart"/>
+      <w:r>
+        <w:rPr>
+          <w:lang w:val="de-AT"/>
+        </w:rPr>
+        <w:t>dot</w:t>
+      </w:r>
+      <w:proofErr w:type="spellEnd"/>
+      <w:r>
+        <w:rPr>
+          <w:lang w:val="de-AT"/>
+        </w:rPr>
+        <w:t xml:space="preserve"> eine </w:t>
+      </w:r>
+      <w:r>
+        <w:rPr>
+          <w:lang w:val="de-AT"/>
+        </w:rPr>
+        <w:t>hierarchische</w:t>
+      </w:r>
+      <w:r>
+        <w:rPr>
+          <w:lang w:val="de-AT"/>
+        </w:rPr>
+        <w:t xml:space="preserve"> Ansicht da, </w:t>
+      </w:r>
+      <w:proofErr w:type="spellStart"/>
+      <w:r>
+        <w:rPr>
+          <w:lang w:val="de-AT"/>
+        </w:rPr>
+        <w:t>neato</w:t>
+      </w:r>
+      <w:proofErr w:type="spellEnd"/>
+      <w:r>
+        <w:rPr>
+          <w:lang w:val="de-AT"/>
+        </w:rPr>
+        <w:t xml:space="preserve"> stellt </w:t>
+      </w:r>
+      <w:r>
+        <w:rPr>
+          <w:i/>
+          <w:lang w:val="de-AT"/>
+        </w:rPr>
+        <w:t xml:space="preserve">spring </w:t>
+      </w:r>
+      <w:proofErr w:type="spellStart"/>
+      <w:r>
+        <w:rPr>
+          <w:i/>
+          <w:lang w:val="de-AT"/>
+        </w:rPr>
+        <w:t>model</w:t>
+      </w:r>
+      <w:r>
+        <w:rPr>
+          <w:lang w:val="de-AT"/>
+        </w:rPr>
+        <w:t>s</w:t>
+      </w:r>
+      <w:proofErr w:type="spellEnd"/>
+      <w:r>
+        <w:rPr>
+          <w:lang w:val="de-AT"/>
+        </w:rPr>
+        <w:t xml:space="preserve"> da, usw.</w:t>
+      </w:r>
+    </w:p>
+    <w:p>
+      <w:pPr>
+        <w:ind w:left="720"/>
+        <w:rPr>
+          <w:lang w:val="de-AT"/>
+        </w:rPr>
+      </w:pPr>
+      <w:r>
+        <w:rPr>
+          <w:lang w:val="de-AT"/>
+        </w:rPr>
+        <w:t xml:space="preserve">Letztendlich habe ich mich entschlossen </w:t>
+      </w:r>
+      <w:proofErr w:type="spellStart"/>
+      <w:r>
+        <w:rPr>
+          <w:lang w:val="de-AT"/>
+        </w:rPr>
+        <w:t>neato</w:t>
+      </w:r>
+      <w:proofErr w:type="spellEnd"/>
+      <w:r>
+        <w:rPr>
+          <w:lang w:val="de-AT"/>
+        </w:rPr>
+        <w:t xml:space="preserve"> zu verwenden, da es für mich am besten aussieht.</w:t>
+      </w:r>
+    </w:p>
+    <w:p>
+      <w:pPr>
+        <w:rPr>
+          <w:lang w:val="de-AT"/>
+        </w:rPr>
+      </w:pPr>
+    </w:p>
+    <w:p>
+      <w:pPr>
+        <w:rPr>
+          <w:lang w:val="de-AT"/>
+        </w:rPr>
+      </w:pPr>
+      <w:r>
+        <w:rPr>
+          <w:lang w:val="de-AT"/>
+        </w:rPr>
+        <w:t>j</w:t>
+      </w:r>
+      <w:bookmarkStart w:id="12" w:name="_GoBack"/>
       <w:bookmarkEnd w:id="12"/>
     </w:p>
     <w:p>
       <w:pPr>
-        <w:pStyle w:val="Heading3"/>
-        <w:rPr>
-          <w:lang w:val="de-AT"/>
-        </w:rPr>
-      </w:pPr>
-      <w:r>
-        <w:rPr>
-          <w:lang w:val="de-AT"/>
-        </w:rPr>
-        <w:tab/>
-      </w:r>
-      <w:bookmarkStart w:id="13" w:name="_Toc411236955"/>
-      <w:r>
-        <w:rPr>
-          <w:lang w:val="de-AT"/>
-        </w:rPr>
-        <w:t>dot.exe vs neato.exe</w:t>
+        <w:pStyle w:val="Heading1"/>
+        <w:rPr>
+          <w:lang w:val="de-AT"/>
+        </w:rPr>
+      </w:pPr>
+      <w:bookmarkStart w:id="13" w:name="_Toc411236956"/>
+      <w:r>
+        <w:rPr>
+          <w:lang w:val="de-AT"/>
+        </w:rPr>
+        <w:lastRenderedPageBreak/>
+        <w:t>Durchführung</w:t>
       </w:r>
       <w:bookmarkEnd w:id="13"/>
     </w:p>
@@ -2967,14 +5279,20 @@
           <w:lang w:val="de-AT"/>
         </w:rPr>
       </w:pPr>
-      <w:bookmarkStart w:id="14" w:name="_Toc411236956"/>
-      <w:r>
-        <w:rPr>
-          <w:lang w:val="de-AT"/>
-        </w:rPr>
-        <w:t>Durchführung</w:t>
+      <w:bookmarkStart w:id="14" w:name="_Toc411236957"/>
+      <w:r>
+        <w:rPr>
+          <w:lang w:val="de-AT"/>
+        </w:rPr>
+        <w:t>Kommentare</w:t>
       </w:r>
       <w:bookmarkEnd w:id="14"/>
+      <w:r>
+        <w:rPr>
+          <w:lang w:val="de-AT"/>
+        </w:rPr>
+        <w:t xml:space="preserve"> </w:t>
+      </w:r>
     </w:p>
     <w:p>
       <w:pPr>
@@ -2990,44 +5308,36 @@
           <w:lang w:val="de-AT"/>
         </w:rPr>
       </w:pPr>
-      <w:bookmarkStart w:id="15" w:name="_Toc411236957"/>
-      <w:r>
-        <w:rPr>
-          <w:lang w:val="de-AT"/>
-        </w:rPr>
-        <w:t>Kommentare</w:t>
+      <w:bookmarkStart w:id="15" w:name="_Toc411236958"/>
+      <w:r>
+        <w:rPr>
+          <w:lang w:val="de-AT"/>
+        </w:rPr>
+        <w:t xml:space="preserve">Quellen und </w:t>
+      </w:r>
+      <w:proofErr w:type="spellStart"/>
+      <w:r>
+        <w:rPr>
+          <w:lang w:val="de-AT"/>
+        </w:rPr>
+        <w:t>lessons</w:t>
+      </w:r>
+      <w:proofErr w:type="spellEnd"/>
+      <w:r>
+        <w:rPr>
+          <w:lang w:val="de-AT"/>
+        </w:rPr>
+        <w:t xml:space="preserve"> </w:t>
+      </w:r>
+      <w:proofErr w:type="spellStart"/>
+      <w:r>
+        <w:rPr>
+          <w:lang w:val="de-AT"/>
+        </w:rPr>
+        <w:t>learned</w:t>
       </w:r>
       <w:bookmarkEnd w:id="15"/>
-      <w:r>
-        <w:rPr>
-          <w:lang w:val="de-AT"/>
-        </w:rPr>
-        <w:t xml:space="preserve"> </w:t>
-      </w:r>
-    </w:p>
-    <w:p>
-      <w:pPr>
-        <w:pStyle w:val="Heading1"/>
-        <w:rPr>
-          <w:lang w:val="de-AT"/>
-        </w:rPr>
-      </w:pPr>
-    </w:p>
-    <w:p>
-      <w:pPr>
-        <w:pStyle w:val="Heading1"/>
-        <w:rPr>
-          <w:lang w:val="de-AT"/>
-        </w:rPr>
-      </w:pPr>
-      <w:bookmarkStart w:id="16" w:name="_Toc411236958"/>
-      <w:r>
-        <w:rPr>
-          <w:lang w:val="de-AT"/>
-        </w:rPr>
-        <w:t>Quellen und lessons learned</w:t>
-      </w:r>
-      <w:bookmarkEnd w:id="16"/>
+      <w:proofErr w:type="spellEnd"/>
     </w:p>
     <w:p>
       <w:pPr>
@@ -3044,8 +5354,8 @@
       </w:pPr>
     </w:p>
     <w:sectPr>
-      <w:footerReference w:type="even" r:id="rId14"/>
-      <w:footerReference w:type="default" r:id="rId15"/>
+      <w:footerReference w:type="even" r:id="rId18"/>
+      <w:footerReference w:type="default" r:id="rId19"/>
       <w:pgSz w:w="12240" w:h="15840" w:code="1"/>
       <w:pgMar w:top="1440" w:right="1440" w:bottom="1440" w:left="1440" w:header="720" w:footer="720" w:gutter="0"/>
       <w:pgNumType w:start="0"/>
@@ -3177,6 +5487,7 @@
                             </w:sdtPr>
                             <w:sdtEndPr/>
                             <w:sdtContent>
+                              <w:proofErr w:type="spellStart"/>
                               <w:r>
                                 <w:rPr>
                                   <w:rFonts w:asciiTheme="majorHAnsi" w:hAnsiTheme="majorHAnsi"/>
@@ -3186,6 +5497,7 @@
                                 </w:rPr>
                                 <w:t>Rückwertssalto</w:t>
                               </w:r>
+                              <w:proofErr w:type="spellEnd"/>
                             </w:sdtContent>
                           </w:sdt>
                           <w:r>
@@ -3256,7 +5568,7 @@
         </mc:Choice>
         <mc:Fallback>
           <w:pict>
-            <v:rect id="Rectangle 23" o:spid="_x0000_s1028" style="position:absolute;margin-left:0;margin-top:0;width:41.85pt;height:9in;z-index:251673600;visibility:visible;mso-wrap-style:square;mso-width-percent:500;mso-height-percent:1000;mso-wrap-distance-left:9pt;mso-wrap-distance-top:0;mso-wrap-distance-right:9pt;mso-wrap-distance-bottom:0;mso-position-horizontal:left;mso-position-horizontal-relative:right-margin-area;mso-position-vertical:bottom;mso-position-vertical-relative:margin;mso-width-percent:500;mso-height-percent:1000;mso-width-relative:margin;mso-height-relative:margin;v-text-anchor:middle" o:gfxdata="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" o:allowincell="f" filled="f" stroked="f">
+            <v:rect id="Rectangle 23" o:spid="_x0000_s1031" style="position:absolute;margin-left:0;margin-top:0;width:41.85pt;height:9in;z-index:251673600;visibility:visible;mso-wrap-style:square;mso-width-percent:500;mso-height-percent:1000;mso-wrap-distance-left:9pt;mso-wrap-distance-top:0;mso-wrap-distance-right:9pt;mso-wrap-distance-bottom:0;mso-position-horizontal:left;mso-position-horizontal-relative:right-margin-area;mso-position-vertical:bottom;mso-position-vertical-relative:margin;mso-width-percent:500;mso-height-percent:1000;mso-width-relative:margin;mso-height-relative:margin;v-text-anchor:middle" o:gfxdata="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" o:allowincell="f" filled="f" stroked="f">
               <v:textbox style="layout-flow:vertical;mso-layout-flow-alt:bottom-to-top" inset=",,8.64pt,10.8pt">
                 <w:txbxContent>
                   <w:p>
@@ -3527,7 +5839,7 @@
                               <w:sz w:val="40"/>
                               <w:szCs w:val="40"/>
                             </w:rPr>
-                            <w:t>4</w:t>
+                            <w:t>6</w:t>
                           </w:r>
                           <w:r>
                             <w:rPr>
@@ -3558,7 +5870,7 @@
         </mc:Choice>
         <mc:Fallback>
           <w:pict>
-            <v:oval id="Oval 22" o:spid="_x0000_s1029" style="position:absolute;margin-left:0;margin-top:0;width:41pt;height:41pt;z-index:251672576;visibility:visible;mso-wrap-style:square;mso-width-percent:0;mso-height-percent:0;mso-wrap-distance-left:9pt;mso-wrap-distance-top:0;mso-wrap-distance-right:9pt;mso-wrap-distance-bottom:0;mso-position-horizontal:left;mso-position-horizontal-relative:right-margin-area;mso-position-vertical:top;mso-position-vertical-relative:bottom-margin-area;mso-width-percent:0;mso-height-percent:0;mso-width-relative:page;mso-height-relative:page;v-text-anchor:middle" o:gfxdata="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" o:allowincell="f" fillcolor="#d34817 [3204]" stroked="f">
+            <v:oval id="Oval 22" o:spid="_x0000_s1032" style="position:absolute;margin-left:0;margin-top:0;width:41pt;height:41pt;z-index:251672576;visibility:visible;mso-wrap-style:square;mso-width-percent:0;mso-height-percent:0;mso-wrap-distance-left:9pt;mso-wrap-distance-top:0;mso-wrap-distance-right:9pt;mso-wrap-distance-bottom:0;mso-position-horizontal:left;mso-position-horizontal-relative:right-margin-area;mso-position-vertical:top;mso-position-vertical-relative:bottom-margin-area;mso-width-percent:0;mso-height-percent:0;mso-width-relative:page;mso-height-relative:page;v-text-anchor:middle" o:gfxdata="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" o:allowincell="f" fillcolor="#d34817 [3204]" stroked="f">
               <v:textbox inset="0,0,0,0">
                 <w:txbxContent>
                   <w:p>
@@ -3587,7 +5899,7 @@
                         <w:sz w:val="40"/>
                         <w:szCs w:val="40"/>
                       </w:rPr>
-                      <w:t>4</w:t>
+                      <w:t>6</w:t>
                     </w:r>
                     <w:r>
                       <w:rPr>
@@ -3707,6 +6019,7 @@
                             </w:sdtPr>
                             <w:sdtEndPr/>
                             <w:sdtContent>
+                              <w:proofErr w:type="spellStart"/>
                               <w:r>
                                 <w:rPr>
                                   <w:rFonts w:asciiTheme="majorHAnsi" w:hAnsiTheme="majorHAnsi"/>
@@ -3716,6 +6029,7 @@
                                 </w:rPr>
                                 <w:t>Rückwertssalto</w:t>
                               </w:r>
+                              <w:proofErr w:type="spellEnd"/>
                             </w:sdtContent>
                           </w:sdt>
                           <w:r>
@@ -3783,7 +6097,7 @@
         </mc:Choice>
         <mc:Fallback>
           <w:pict>
-            <v:rect id="Rectangle 21" o:spid="_x0000_s1030" style="position:absolute;margin-left:-4.35pt;margin-top:0;width:46.85pt;height:9in;z-index:251670528;visibility:visible;mso-wrap-style:square;mso-width-percent:500;mso-height-percent:1000;mso-wrap-distance-left:9pt;mso-wrap-distance-top:0;mso-wrap-distance-right:9pt;mso-wrap-distance-bottom:0;mso-position-horizontal:right;mso-position-horizontal-relative:left-margin-area;mso-position-vertical:bottom;mso-position-vertical-relative:margin;mso-width-percent:500;mso-height-percent:1000;mso-width-relative:margin;mso-height-relative:margin;v-text-anchor:middle" o:gfxdata="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" o:allowincell="f" filled="f" stroked="f">
+            <v:rect id="Rectangle 21" o:spid="_x0000_s1033" style="position:absolute;margin-left:-4.35pt;margin-top:0;width:46.85pt;height:9in;z-index:251670528;visibility:visible;mso-wrap-style:square;mso-width-percent:500;mso-height-percent:1000;mso-wrap-distance-left:9pt;mso-wrap-distance-top:0;mso-wrap-distance-right:9pt;mso-wrap-distance-bottom:0;mso-position-horizontal:right;mso-position-horizontal-relative:left-margin-area;mso-position-vertical:bottom;mso-position-vertical-relative:margin;mso-width-percent:500;mso-height-percent:1000;mso-width-relative:margin;mso-height-relative:margin;v-text-anchor:middle" o:gfxdata="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" o:allowincell="f" filled="f" stroked="f">
               <v:textbox style="layout-flow:vertical;mso-layout-flow-alt:bottom-to-top" inset=",,8.64pt,10.8pt">
                 <w:txbxContent>
                   <w:p>
@@ -3817,18 +6131,9 @@
                             <w:sz w:val="20"/>
                             <w:lang w:val="de-AT"/>
                           </w:rPr>
-                          <w:t>Rückwertssalt</w:t>
+                          <w:t>Rückwertssalto</w:t>
                         </w:r>
                         <w:proofErr w:type="spellEnd"/>
-                        <w:r>
-                          <w:rPr>
-                            <w:rFonts w:asciiTheme="majorHAnsi" w:hAnsiTheme="majorHAnsi"/>
-                            <w:color w:val="7F7F7F" w:themeColor="text1" w:themeTint="80"/>
-                            <w:sz w:val="20"/>
-                            <w:lang w:val="de-AT"/>
-                          </w:rPr>
-                          <w:t>o</w:t>
-                        </w:r>
                       </w:sdtContent>
                     </w:sdt>
                     <w:r>
@@ -4059,7 +6364,7 @@
                               <w:sz w:val="40"/>
                               <w:szCs w:val="40"/>
                             </w:rPr>
-                            <w:t>5</w:t>
+                            <w:t>7</w:t>
                           </w:r>
                           <w:r>
                             <w:rPr>
@@ -4090,7 +6395,7 @@
         </mc:Choice>
         <mc:Fallback>
           <w:pict>
-            <v:oval id="Oval 19" o:spid="_x0000_s1031" style="position:absolute;margin-left:-10.2pt;margin-top:0;width:41pt;height:41pt;z-index:251668480;visibility:visible;mso-wrap-style:square;mso-width-percent:0;mso-height-percent:0;mso-wrap-distance-left:9pt;mso-wrap-distance-top:0;mso-wrap-distance-right:9pt;mso-wrap-distance-bottom:0;mso-position-horizontal:right;mso-position-horizontal-relative:left-margin-area;mso-position-vertical:top;mso-position-vertical-relative:bottom-margin-area;mso-width-percent:0;mso-height-percent:0;mso-width-relative:page;mso-height-relative:page;v-text-anchor:middle" o:gfxdata="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" o:allowincell="f" fillcolor="#d34817 [3204]" stroked="f">
+            <v:oval id="Oval 19" o:spid="_x0000_s1034" style="position:absolute;margin-left:-10.2pt;margin-top:0;width:41pt;height:41pt;z-index:251668480;visibility:visible;mso-wrap-style:square;mso-width-percent:0;mso-height-percent:0;mso-wrap-distance-left:9pt;mso-wrap-distance-top:0;mso-wrap-distance-right:9pt;mso-wrap-distance-bottom:0;mso-position-horizontal:right;mso-position-horizontal-relative:left-margin-area;mso-position-vertical:top;mso-position-vertical-relative:bottom-margin-area;mso-width-percent:0;mso-height-percent:0;mso-width-relative:page;mso-height-relative:page;v-text-anchor:middle" o:gfxdata="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" o:allowincell="f" fillcolor="#d34817 [3204]" stroked="f">
               <v:textbox inset="0,0,0,0">
                 <w:txbxContent>
                   <w:p>
@@ -4119,7 +6424,7 @@
                         <w:sz w:val="40"/>
                         <w:szCs w:val="40"/>
                       </w:rPr>
-                      <w:t>5</w:t>
+                      <w:t>7</w:t>
                     </w:r>
                     <w:r>
                       <w:rPr>
@@ -4275,6 +6580,119 @@
     </w:lvl>
   </w:abstractNum>
   <w:abstractNum w:abstractNumId="5">
+    <w:nsid w:val="0A1166FF"/>
+    <w:multiLevelType w:val="hybridMultilevel"/>
+    <w:tmpl w:val="01961C06"/>
+    <w:lvl w:ilvl="0" w:tplc="0C070001">
+      <w:start w:val="1"/>
+      <w:numFmt w:val="bullet"/>
+      <w:lvlText w:val=""/>
+      <w:lvlJc w:val="left"/>
+      <w:pPr>
+        <w:ind w:left="2160" w:hanging="360"/>
+      </w:pPr>
+      <w:rPr>
+        <w:rFonts w:ascii="Symbol" w:hAnsi="Symbol" w:hint="default"/>
+      </w:rPr>
+    </w:lvl>
+    <w:lvl w:ilvl="1" w:tplc="0C070003" w:tentative="1">
+      <w:start w:val="1"/>
+      <w:numFmt w:val="bullet"/>
+      <w:lvlText w:val="o"/>
+      <w:lvlJc w:val="left"/>
+      <w:pPr>
+        <w:ind w:left="2880" w:hanging="360"/>
+      </w:pPr>
+      <w:rPr>
+        <w:rFonts w:ascii="Courier New" w:hAnsi="Courier New" w:cs="Courier New" w:hint="default"/>
+      </w:rPr>
+    </w:lvl>
+    <w:lvl w:ilvl="2" w:tplc="0C070005" w:tentative="1">
+      <w:start w:val="1"/>
+      <w:numFmt w:val="bullet"/>
+      <w:lvlText w:val=""/>
+      <w:lvlJc w:val="left"/>
+      <w:pPr>
+        <w:ind w:left="3600" w:hanging="360"/>
+      </w:pPr>
+      <w:rPr>
+        <w:rFonts w:ascii="Wingdings" w:hAnsi="Wingdings" w:hint="default"/>
+      </w:rPr>
+    </w:lvl>
+    <w:lvl w:ilvl="3" w:tplc="0C070001" w:tentative="1">
+      <w:start w:val="1"/>
+      <w:numFmt w:val="bullet"/>
+      <w:lvlText w:val=""/>
+      <w:lvlJc w:val="left"/>
+      <w:pPr>
+        <w:ind w:left="4320" w:hanging="360"/>
+      </w:pPr>
+      <w:rPr>
+        <w:rFonts w:ascii="Symbol" w:hAnsi="Symbol" w:hint="default"/>
+      </w:rPr>
+    </w:lvl>
+    <w:lvl w:ilvl="4" w:tplc="0C070003" w:tentative="1">
+      <w:start w:val="1"/>
+      <w:numFmt w:val="bullet"/>
+      <w:lvlText w:val="o"/>
+      <w:lvlJc w:val="left"/>
+      <w:pPr>
+        <w:ind w:left="5040" w:hanging="360"/>
+      </w:pPr>
+      <w:rPr>
+        <w:rFonts w:ascii="Courier New" w:hAnsi="Courier New" w:cs="Courier New" w:hint="default"/>
+      </w:rPr>
+    </w:lvl>
+    <w:lvl w:ilvl="5" w:tplc="0C070005" w:tentative="1">
+      <w:start w:val="1"/>
+      <w:numFmt w:val="bullet"/>
+      <w:lvlText w:val=""/>
+      <w:lvlJc w:val="left"/>
+      <w:pPr>
+        <w:ind w:left="5760" w:hanging="360"/>
+      </w:pPr>
+      <w:rPr>
+        <w:rFonts w:ascii="Wingdings" w:hAnsi="Wingdings" w:hint="default"/>
+      </w:rPr>
+    </w:lvl>
+    <w:lvl w:ilvl="6" w:tplc="0C070001" w:tentative="1">
+      <w:start w:val="1"/>
+      <w:numFmt w:val="bullet"/>
+      <w:lvlText w:val=""/>
+      <w:lvlJc w:val="left"/>
+      <w:pPr>
+        <w:ind w:left="6480" w:hanging="360"/>
+      </w:pPr>
+      <w:rPr>
+        <w:rFonts w:ascii="Symbol" w:hAnsi="Symbol" w:hint="default"/>
+      </w:rPr>
+    </w:lvl>
+    <w:lvl w:ilvl="7" w:tplc="0C070003" w:tentative="1">
+      <w:start w:val="1"/>
+      <w:numFmt w:val="bullet"/>
+      <w:lvlText w:val="o"/>
+      <w:lvlJc w:val="left"/>
+      <w:pPr>
+        <w:ind w:left="7200" w:hanging="360"/>
+      </w:pPr>
+      <w:rPr>
+        <w:rFonts w:ascii="Courier New" w:hAnsi="Courier New" w:cs="Courier New" w:hint="default"/>
+      </w:rPr>
+    </w:lvl>
+    <w:lvl w:ilvl="8" w:tplc="0C070005" w:tentative="1">
+      <w:start w:val="1"/>
+      <w:numFmt w:val="bullet"/>
+      <w:lvlText w:val=""/>
+      <w:lvlJc w:val="left"/>
+      <w:pPr>
+        <w:ind w:left="7920" w:hanging="360"/>
+      </w:pPr>
+      <w:rPr>
+        <w:rFonts w:ascii="Wingdings" w:hAnsi="Wingdings" w:hint="default"/>
+      </w:rPr>
+    </w:lvl>
+  </w:abstractNum>
+  <w:abstractNum w:abstractNumId="6">
     <w:nsid w:val="33E517DB"/>
     <w:multiLevelType w:val="multilevel"/>
     <w:tmpl w:val="DBB66C1C"/>
@@ -4423,7 +6841,7 @@
       </w:rPr>
     </w:lvl>
   </w:abstractNum>
-  <w:abstractNum w:abstractNumId="6">
+  <w:abstractNum w:abstractNumId="7">
     <w:nsid w:val="63E62BED"/>
     <w:multiLevelType w:val="multilevel"/>
     <w:tmpl w:val="C68EB64A"/>
@@ -4618,10 +7036,13 @@
     <w:abstractNumId w:val="0"/>
   </w:num>
   <w:num w:numId="16">
-    <w:abstractNumId w:val="5"/>
+    <w:abstractNumId w:val="6"/>
   </w:num>
   <w:num w:numId="17">
-    <w:abstractNumId w:val="6"/>
+    <w:abstractNumId w:val="7"/>
+  </w:num>
+  <w:num w:numId="18">
+    <w:abstractNumId w:val="5"/>
   </w:num>
 </w:numbering>
 </file>
@@ -6016,6 +8437,44 @@
       <w:sz w:val="32"/>
     </w:rPr>
   </w:style>
+  <w:style w:type="paragraph" w:styleId="ListParagraph">
+    <w:name w:val="List Paragraph"/>
+    <w:basedOn w:val="Normal"/>
+    <w:uiPriority w:val="34"/>
+    <w:qFormat/>
+    <w:rsid w:val="00254616"/>
+    <w:pPr>
+      <w:ind w:left="720"/>
+      <w:contextualSpacing/>
+    </w:pPr>
+  </w:style>
+  <w:style w:type="paragraph" w:customStyle="1" w:styleId="Code">
+    <w:name w:val="Code"/>
+    <w:basedOn w:val="Normal"/>
+    <w:link w:val="CodeChar"/>
+    <w:qFormat/>
+    <w:rsid w:val="00C54AA2"/>
+    <w:pPr>
+      <w:spacing w:after="0"/>
+      <w:ind w:left="720"/>
+    </w:pPr>
+    <w:rPr>
+      <w:rFonts w:ascii="Courier New" w:hAnsi="Courier New"/>
+      <w:sz w:val="20"/>
+    </w:rPr>
+  </w:style>
+  <w:style w:type="character" w:customStyle="1" w:styleId="CodeChar">
+    <w:name w:val="Code Char"/>
+    <w:basedOn w:val="DefaultParagraphFont"/>
+    <w:link w:val="Code"/>
+    <w:rsid w:val="00C54AA2"/>
+    <w:rPr>
+      <w:rFonts w:ascii="Courier New" w:hAnsi="Courier New" w:cs="Times New Roman"/>
+      <w:color w:val="000000" w:themeColor="text1"/>
+      <w:sz w:val="20"/>
+      <w:szCs w:val="20"/>
+    </w:rPr>
+  </w:style>
 </w:styles>
 </file>
 
@@ -6293,6 +8752,7 @@
   </w:compat>
   <w:rsids>
     <w:rsidRoot w:val="009A6A6A"/>
+    <w:rsid w:val="001B108D"/>
     <w:rsid w:val="003833AC"/>
     <w:rsid w:val="003F726D"/>
     <w:rsid w:val="00791AD1"/>
@@ -7188,10 +9648,10 @@
 </file>
 
 <file path=customXml/item2.xml><?xml version="1.0" encoding="utf-8"?>
-<tns:customPropertyEditors xmlns:tns="http://schemas.microsoft.com/office/2006/customDocumentInformationPanel">
-  <tns:showOnOpen>false</tns:showOnOpen>
-  <tns:defaultPropertyEditorNamespace>Standard properties</tns:defaultPropertyEditorNamespace>
-</tns:customPropertyEditors>
+<templateProperties xmlns="urn:microsoft.template.properties">
+  <_Version/>
+  <_LCID/>
+</templateProperties>
 </file>
 
 <file path=customXml/item3.xml><?xml version="1.0" encoding="utf-8"?>
@@ -7204,10 +9664,10 @@
 </file>
 
 <file path=customXml/item4.xml><?xml version="1.0" encoding="utf-8"?>
-<templateProperties xmlns="urn:microsoft.template.properties">
-  <_Version/>
-  <_LCID/>
-</templateProperties>
+<tns:customPropertyEditors xmlns:tns="http://schemas.microsoft.com/office/2006/customDocumentInformationPanel">
+  <tns:showOnOpen>false</tns:showOnOpen>
+  <tns:defaultPropertyEditorNamespace>Standard properties</tns:defaultPropertyEditorNamespace>
+</tns:customPropertyEditors>
 </file>
 
 <file path=customXml/item5.xml><?xml version="1.0" encoding="utf-8"?>
@@ -7223,9 +9683,9 @@
 </file>
 
 <file path=customXml/itemProps2.xml><?xml version="1.0" encoding="utf-8"?>
-<ds:datastoreItem xmlns:ds="http://schemas.openxmlformats.org/officeDocument/2006/customXml" ds:itemID="{83B41FA1-A166-4203-827F-22BD32762337}">
+<ds:datastoreItem xmlns:ds="http://schemas.openxmlformats.org/officeDocument/2006/customXml" ds:itemID="{25229087-0CE3-49F2-8F52-E7138F37D32E}">
   <ds:schemaRefs>
-    <ds:schemaRef ds:uri="http://schemas.microsoft.com/office/2006/customDocumentInformationPanel"/>
+    <ds:schemaRef ds:uri="urn:microsoft.template.properties"/>
   </ds:schemaRefs>
 </ds:datastoreItem>
 </file>
@@ -7239,15 +9699,15 @@
 </file>
 
 <file path=customXml/itemProps4.xml><?xml version="1.0" encoding="utf-8"?>
-<ds:datastoreItem xmlns:ds="http://schemas.openxmlformats.org/officeDocument/2006/customXml" ds:itemID="{25229087-0CE3-49F2-8F52-E7138F37D32E}">
+<ds:datastoreItem xmlns:ds="http://schemas.openxmlformats.org/officeDocument/2006/customXml" ds:itemID="{83B41FA1-A166-4203-827F-22BD32762337}">
   <ds:schemaRefs>
-    <ds:schemaRef ds:uri="urn:microsoft.template.properties"/>
+    <ds:schemaRef ds:uri="http://schemas.microsoft.com/office/2006/customDocumentInformationPanel"/>
   </ds:schemaRefs>
 </ds:datastoreItem>
 </file>
 
 <file path=customXml/itemProps5.xml><?xml version="1.0" encoding="utf-8"?>
-<ds:datastoreItem xmlns:ds="http://schemas.openxmlformats.org/officeDocument/2006/customXml" ds:itemID="{1E5FAA4D-78EC-4A89-ABDD-883F097ABAF8}">
+<ds:datastoreItem xmlns:ds="http://schemas.openxmlformats.org/officeDocument/2006/customXml" ds:itemID="{851FD1A4-B9C0-43E8-B9D5-1D25858FEEFD}">
   <ds:schemaRefs>
     <ds:schemaRef ds:uri="http://schemas.openxmlformats.org/officeDocument/2006/bibliography"/>
   </ds:schemaRefs>

</xml_diff>

<commit_message>
Added statistics to documenation
</commit_message>
<xml_diff>
--- a/doc/Rückwertssalto.docx
+++ b/doc/Rückwertssalto.docx
@@ -975,8 +975,6 @@
             <w:br w:type="page"/>
           </w:r>
         </w:p>
-        <w:bookmarkStart w:id="0" w:name="_GoBack" w:displacedByCustomXml="next"/>
-        <w:bookmarkEnd w:id="0" w:displacedByCustomXml="next"/>
       </w:sdtContent>
     </w:sdt>
     <w:p>
@@ -2194,7 +2192,7 @@
           <w:lang w:val="de-AT"/>
         </w:rPr>
       </w:pPr>
-      <w:bookmarkStart w:id="1" w:name="_Toc411802694"/>
+      <w:bookmarkStart w:id="0" w:name="_Toc411802694"/>
       <w:r>
         <w:rPr>
           <w:lang w:val="de-AT"/>
@@ -2207,7 +2205,7 @@
         </w:rPr>
         <w:t xml:space="preserve"> und Überlegungen dazu</w:t>
       </w:r>
-      <w:bookmarkEnd w:id="1"/>
+      <w:bookmarkEnd w:id="0"/>
     </w:p>
     <w:p>
       <w:pPr>
@@ -2600,7 +2598,7 @@
           <w:lang w:val="de-AT"/>
         </w:rPr>
       </w:pPr>
-      <w:bookmarkStart w:id="2" w:name="_Toc411802695"/>
+      <w:bookmarkStart w:id="1" w:name="_Toc411802695"/>
       <w:r>
         <w:rPr>
           <w:lang w:val="de-AT"/>
@@ -2608,7 +2606,7 @@
         <w:lastRenderedPageBreak/>
         <w:t>Zeitaufwandschätzung</w:t>
       </w:r>
-      <w:bookmarkEnd w:id="2"/>
+      <w:bookmarkEnd w:id="1"/>
     </w:p>
     <w:p>
       <w:pPr>
@@ -2694,7 +2692,7 @@
           <w:lang w:val="de-AT"/>
         </w:rPr>
       </w:pPr>
-      <w:bookmarkStart w:id="3" w:name="_Toc411802696"/>
+      <w:bookmarkStart w:id="2" w:name="_Toc411802696"/>
       <w:proofErr w:type="spellStart"/>
       <w:r>
         <w:rPr>
@@ -2735,7 +2733,7 @@
         </w:rPr>
         <w:t>)</w:t>
       </w:r>
-      <w:bookmarkEnd w:id="3"/>
+      <w:bookmarkEnd w:id="2"/>
     </w:p>
     <w:p>
       <w:pPr>
@@ -2882,7 +2880,7 @@
           <w:lang w:val="de-AT"/>
         </w:rPr>
       </w:pPr>
-      <w:bookmarkStart w:id="4" w:name="_Toc411802697"/>
+      <w:bookmarkStart w:id="3" w:name="_Toc411802697"/>
       <w:r>
         <w:rPr>
           <w:lang w:val="de-AT"/>
@@ -2890,77 +2888,77 @@
         <w:lastRenderedPageBreak/>
         <w:t>Designüberlegungen</w:t>
       </w:r>
+      <w:bookmarkEnd w:id="3"/>
+    </w:p>
+    <w:p>
+      <w:pPr>
+        <w:ind w:left="720"/>
+        <w:rPr>
+          <w:i/>
+          <w:lang w:val="de-AT"/>
+        </w:rPr>
+      </w:pPr>
+      <w:r>
+        <w:rPr>
+          <w:i/>
+          <w:lang w:val="de-AT"/>
+        </w:rPr>
+        <w:t>Bitte beachten: dies lediglich Überlegungen sind, viele Methoden, Attribute und dergleichen wurden "on-</w:t>
+      </w:r>
+      <w:proofErr w:type="spellStart"/>
+      <w:r>
+        <w:rPr>
+          <w:i/>
+          <w:lang w:val="de-AT"/>
+        </w:rPr>
+        <w:t>the</w:t>
+      </w:r>
+      <w:proofErr w:type="spellEnd"/>
+      <w:r>
+        <w:rPr>
+          <w:i/>
+          <w:lang w:val="de-AT"/>
+        </w:rPr>
+        <w:t>-</w:t>
+      </w:r>
+      <w:proofErr w:type="spellStart"/>
+      <w:r>
+        <w:rPr>
+          <w:i/>
+          <w:lang w:val="de-AT"/>
+        </w:rPr>
+        <w:t>go</w:t>
+      </w:r>
+      <w:proofErr w:type="spellEnd"/>
+      <w:r>
+        <w:rPr>
+          <w:i/>
+          <w:lang w:val="de-AT"/>
+        </w:rPr>
+        <w:t>" erstellt.</w:t>
+      </w:r>
+    </w:p>
+    <w:p>
+      <w:pPr>
+        <w:pStyle w:val="Heading3"/>
+        <w:rPr>
+          <w:lang w:val="de-AT"/>
+        </w:rPr>
+      </w:pPr>
+      <w:r>
+        <w:rPr>
+          <w:lang w:val="de-AT"/>
+        </w:rPr>
+        <w:tab/>
+      </w:r>
+      <w:bookmarkStart w:id="4" w:name="_Toc411802698"/>
+      <w:r>
+        <w:rPr>
+          <w:lang w:val="de-AT"/>
+        </w:rPr>
+        <w:t>Erste Designüberlegung</w:t>
+      </w:r>
       <w:bookmarkEnd w:id="4"/>
-    </w:p>
-    <w:p>
-      <w:pPr>
-        <w:ind w:left="720"/>
-        <w:rPr>
-          <w:i/>
-          <w:lang w:val="de-AT"/>
-        </w:rPr>
-      </w:pPr>
-      <w:r>
-        <w:rPr>
-          <w:i/>
-          <w:lang w:val="de-AT"/>
-        </w:rPr>
-        <w:t>Bitte beachten: dies lediglich Überlegungen sind, viele Methoden, Attribute und dergleichen wurden "on-</w:t>
-      </w:r>
-      <w:proofErr w:type="spellStart"/>
-      <w:r>
-        <w:rPr>
-          <w:i/>
-          <w:lang w:val="de-AT"/>
-        </w:rPr>
-        <w:t>the</w:t>
-      </w:r>
-      <w:proofErr w:type="spellEnd"/>
-      <w:r>
-        <w:rPr>
-          <w:i/>
-          <w:lang w:val="de-AT"/>
-        </w:rPr>
-        <w:t>-</w:t>
-      </w:r>
-      <w:proofErr w:type="spellStart"/>
-      <w:r>
-        <w:rPr>
-          <w:i/>
-          <w:lang w:val="de-AT"/>
-        </w:rPr>
-        <w:t>go</w:t>
-      </w:r>
-      <w:proofErr w:type="spellEnd"/>
-      <w:r>
-        <w:rPr>
-          <w:i/>
-          <w:lang w:val="de-AT"/>
-        </w:rPr>
-        <w:t>" erstellt.</w:t>
-      </w:r>
-    </w:p>
-    <w:p>
-      <w:pPr>
-        <w:pStyle w:val="Heading3"/>
-        <w:rPr>
-          <w:lang w:val="de-AT"/>
-        </w:rPr>
-      </w:pPr>
-      <w:r>
-        <w:rPr>
-          <w:lang w:val="de-AT"/>
-        </w:rPr>
-        <w:tab/>
-      </w:r>
-      <w:bookmarkStart w:id="5" w:name="_Toc411802698"/>
-      <w:r>
-        <w:rPr>
-          <w:lang w:val="de-AT"/>
-        </w:rPr>
-        <w:t>Erste Designüberlegung</w:t>
-      </w:r>
-      <w:bookmarkEnd w:id="5"/>
     </w:p>
     <w:p>
       <w:pPr>
@@ -3116,14 +3114,14 @@
         </w:rPr>
         <w:tab/>
       </w:r>
-      <w:bookmarkStart w:id="6" w:name="_Toc411802699"/>
+      <w:bookmarkStart w:id="5" w:name="_Toc411802699"/>
       <w:r>
         <w:rPr>
           <w:lang w:val="de-AT"/>
         </w:rPr>
         <w:t>Zweite Designüberlegung:</w:t>
       </w:r>
-      <w:bookmarkEnd w:id="6"/>
+      <w:bookmarkEnd w:id="5"/>
     </w:p>
     <w:p>
       <w:pPr>
@@ -3287,7 +3285,7 @@
           <w:lang w:val="de-AT"/>
         </w:rPr>
       </w:pPr>
-      <w:bookmarkStart w:id="7" w:name="_Toc411802700"/>
+      <w:bookmarkStart w:id="6" w:name="_Toc411802700"/>
       <w:r>
         <w:rPr>
           <w:lang w:val="de-AT"/>
@@ -3295,36 +3293,36 @@
         <w:lastRenderedPageBreak/>
         <w:t>Durchführungsüberlegungen</w:t>
       </w:r>
+      <w:bookmarkEnd w:id="6"/>
+    </w:p>
+    <w:p>
+      <w:pPr>
+        <w:pStyle w:val="Heading3"/>
+        <w:rPr>
+          <w:lang w:val="de-AT"/>
+        </w:rPr>
+      </w:pPr>
+      <w:r>
+        <w:rPr>
+          <w:lang w:val="de-AT"/>
+        </w:rPr>
+        <w:tab/>
+      </w:r>
+      <w:bookmarkStart w:id="7" w:name="_Toc411802701"/>
+      <w:r>
+        <w:rPr>
+          <w:lang w:val="de-AT"/>
+        </w:rPr>
+        <w:t xml:space="preserve">Recherche nach Tools / </w:t>
+      </w:r>
+      <w:proofErr w:type="spellStart"/>
+      <w:r>
+        <w:rPr>
+          <w:lang w:val="de-AT"/>
+        </w:rPr>
+        <w:t>Libaries</w:t>
+      </w:r>
       <w:bookmarkEnd w:id="7"/>
-    </w:p>
-    <w:p>
-      <w:pPr>
-        <w:pStyle w:val="Heading3"/>
-        <w:rPr>
-          <w:lang w:val="de-AT"/>
-        </w:rPr>
-      </w:pPr>
-      <w:r>
-        <w:rPr>
-          <w:lang w:val="de-AT"/>
-        </w:rPr>
-        <w:tab/>
-      </w:r>
-      <w:bookmarkStart w:id="8" w:name="_Toc411802701"/>
-      <w:r>
-        <w:rPr>
-          <w:lang w:val="de-AT"/>
-        </w:rPr>
-        <w:t xml:space="preserve">Recherche nach Tools / </w:t>
-      </w:r>
-      <w:proofErr w:type="spellStart"/>
-      <w:r>
-        <w:rPr>
-          <w:lang w:val="de-AT"/>
-        </w:rPr>
-        <w:t>Libaries</w:t>
-      </w:r>
-      <w:bookmarkEnd w:id="8"/>
       <w:proofErr w:type="spellEnd"/>
     </w:p>
     <w:p>
@@ -3489,7 +3487,7 @@
         </w:rPr>
         <w:tab/>
       </w:r>
-      <w:bookmarkStart w:id="9" w:name="_Toc411802702"/>
+      <w:bookmarkStart w:id="8" w:name="_Toc411802702"/>
       <w:proofErr w:type="spellStart"/>
       <w:r>
         <w:rPr>
@@ -3511,151 +3509,151 @@
         </w:rPr>
         <w:t>SchemaCrawler</w:t>
       </w:r>
+      <w:bookmarkEnd w:id="8"/>
+      <w:proofErr w:type="spellEnd"/>
+    </w:p>
+    <w:p>
+      <w:pPr>
+        <w:ind w:left="720"/>
+        <w:rPr>
+          <w:lang w:val="de-AT"/>
+        </w:rPr>
+      </w:pPr>
+      <w:r>
+        <w:rPr>
+          <w:lang w:val="de-AT"/>
+        </w:rPr>
+        <w:t xml:space="preserve">Bei der Recherche wurde auf </w:t>
+      </w:r>
+      <w:proofErr w:type="spellStart"/>
+      <w:r>
+        <w:rPr>
+          <w:lang w:val="de-AT"/>
+        </w:rPr>
+        <w:t>SchemaSpy</w:t>
+      </w:r>
+      <w:proofErr w:type="spellEnd"/>
+      <w:r>
+        <w:rPr>
+          <w:lang w:val="de-AT"/>
+        </w:rPr>
+        <w:t xml:space="preserve"> und </w:t>
+      </w:r>
+      <w:proofErr w:type="spellStart"/>
+      <w:r>
+        <w:rPr>
+          <w:lang w:val="de-AT"/>
+        </w:rPr>
+        <w:t>SchemaCraler</w:t>
+      </w:r>
+      <w:proofErr w:type="spellEnd"/>
+      <w:r>
+        <w:rPr>
+          <w:lang w:val="de-AT"/>
+        </w:rPr>
+        <w:t xml:space="preserve"> gestoßen. Beide basieren auf </w:t>
+      </w:r>
+      <w:proofErr w:type="spellStart"/>
+      <w:r>
+        <w:rPr>
+          <w:lang w:val="de-AT"/>
+        </w:rPr>
+        <w:t>Graphviz</w:t>
+      </w:r>
+      <w:proofErr w:type="spellEnd"/>
+      <w:r>
+        <w:rPr>
+          <w:lang w:val="de-AT"/>
+        </w:rPr>
+        <w:t xml:space="preserve"> (siehe unten). Der Grund warum beide nicht verwendet wurden war weil beide, meiner Meinung nach, nicht genügend Dokumentation für die Verwendung hatten. </w:t>
+      </w:r>
+    </w:p>
+    <w:p>
+      <w:pPr>
+        <w:ind w:left="720"/>
+        <w:rPr>
+          <w:lang w:val="de-AT"/>
+        </w:rPr>
+      </w:pPr>
+      <w:proofErr w:type="spellStart"/>
+      <w:r>
+        <w:rPr>
+          <w:lang w:val="de-AT"/>
+        </w:rPr>
+        <w:t>SchemaSpy</w:t>
+      </w:r>
+      <w:proofErr w:type="spellEnd"/>
+      <w:r>
+        <w:rPr>
+          <w:lang w:val="de-AT"/>
+        </w:rPr>
+        <w:t xml:space="preserve"> bietet viel Funktionalität, beispielsweise die Erstellung einer HTML-Page auf welcher sehr viel über die Datenbank eingesehen werden kann. Jedoch kann diese </w:t>
+      </w:r>
+      <w:proofErr w:type="spellStart"/>
+      <w:r>
+        <w:rPr>
+          <w:lang w:val="de-AT"/>
+        </w:rPr>
+        <w:t>SchemaSpy</w:t>
+      </w:r>
+      <w:proofErr w:type="spellEnd"/>
+      <w:r>
+        <w:rPr>
+          <w:lang w:val="de-AT"/>
+        </w:rPr>
+        <w:t xml:space="preserve"> nicht verwendet werden, da es einfach nur ein </w:t>
+      </w:r>
+      <w:proofErr w:type="spellStart"/>
+      <w:r>
+        <w:rPr>
+          <w:lang w:val="de-AT"/>
+        </w:rPr>
+        <w:t>Runnable-Jar</w:t>
+      </w:r>
+      <w:proofErr w:type="spellEnd"/>
+      <w:r>
+        <w:rPr>
+          <w:lang w:val="de-AT"/>
+        </w:rPr>
+        <w:t xml:space="preserve"> als Download gibt. </w:t>
+      </w:r>
+      <w:r>
+        <w:rPr>
+          <w:lang w:val="de-AT"/>
+        </w:rPr>
+        <w:t>Dies würde bedeuten, dass die Aufgabenstellung dann auf Argumente übergeben reduziert gewesen wäre.</w:t>
+      </w:r>
+    </w:p>
+    <w:p>
+      <w:pPr>
+        <w:ind w:left="720"/>
+        <w:rPr>
+          <w:lang w:val="de-AT"/>
+        </w:rPr>
+      </w:pPr>
+    </w:p>
+    <w:p>
+      <w:pPr>
+        <w:pStyle w:val="Heading3"/>
+        <w:rPr>
+          <w:lang w:val="de-AT"/>
+        </w:rPr>
+      </w:pPr>
+      <w:r>
+        <w:rPr>
+          <w:lang w:val="de-AT"/>
+        </w:rPr>
+        <w:tab/>
+      </w:r>
+      <w:bookmarkStart w:id="9" w:name="_Toc411802703"/>
+      <w:proofErr w:type="spellStart"/>
+      <w:r>
+        <w:rPr>
+          <w:lang w:val="de-AT"/>
+        </w:rPr>
+        <w:t>Graphviz</w:t>
+      </w:r>
       <w:bookmarkEnd w:id="9"/>
-      <w:proofErr w:type="spellEnd"/>
-    </w:p>
-    <w:p>
-      <w:pPr>
-        <w:ind w:left="720"/>
-        <w:rPr>
-          <w:lang w:val="de-AT"/>
-        </w:rPr>
-      </w:pPr>
-      <w:r>
-        <w:rPr>
-          <w:lang w:val="de-AT"/>
-        </w:rPr>
-        <w:t xml:space="preserve">Bei der Recherche wurde auf </w:t>
-      </w:r>
-      <w:proofErr w:type="spellStart"/>
-      <w:r>
-        <w:rPr>
-          <w:lang w:val="de-AT"/>
-        </w:rPr>
-        <w:t>SchemaSpy</w:t>
-      </w:r>
-      <w:proofErr w:type="spellEnd"/>
-      <w:r>
-        <w:rPr>
-          <w:lang w:val="de-AT"/>
-        </w:rPr>
-        <w:t xml:space="preserve"> und </w:t>
-      </w:r>
-      <w:proofErr w:type="spellStart"/>
-      <w:r>
-        <w:rPr>
-          <w:lang w:val="de-AT"/>
-        </w:rPr>
-        <w:t>SchemaCraler</w:t>
-      </w:r>
-      <w:proofErr w:type="spellEnd"/>
-      <w:r>
-        <w:rPr>
-          <w:lang w:val="de-AT"/>
-        </w:rPr>
-        <w:t xml:space="preserve"> gestoßen. Beide basieren auf </w:t>
-      </w:r>
-      <w:proofErr w:type="spellStart"/>
-      <w:r>
-        <w:rPr>
-          <w:lang w:val="de-AT"/>
-        </w:rPr>
-        <w:t>Graphviz</w:t>
-      </w:r>
-      <w:proofErr w:type="spellEnd"/>
-      <w:r>
-        <w:rPr>
-          <w:lang w:val="de-AT"/>
-        </w:rPr>
-        <w:t xml:space="preserve"> (siehe unten). Der Grund warum beide nicht verwendet wurden war weil beide, meiner Meinung nach, nicht genügend Dokumentation für die Verwendung hatten. </w:t>
-      </w:r>
-    </w:p>
-    <w:p>
-      <w:pPr>
-        <w:ind w:left="720"/>
-        <w:rPr>
-          <w:lang w:val="de-AT"/>
-        </w:rPr>
-      </w:pPr>
-      <w:proofErr w:type="spellStart"/>
-      <w:r>
-        <w:rPr>
-          <w:lang w:val="de-AT"/>
-        </w:rPr>
-        <w:t>SchemaSpy</w:t>
-      </w:r>
-      <w:proofErr w:type="spellEnd"/>
-      <w:r>
-        <w:rPr>
-          <w:lang w:val="de-AT"/>
-        </w:rPr>
-        <w:t xml:space="preserve"> bietet viel Funktionalität, beispielsweise die Erstellung einer HTML-Page auf welcher sehr viel über die Datenbank eingesehen werden kann. Jedoch kann diese </w:t>
-      </w:r>
-      <w:proofErr w:type="spellStart"/>
-      <w:r>
-        <w:rPr>
-          <w:lang w:val="de-AT"/>
-        </w:rPr>
-        <w:t>SchemaSpy</w:t>
-      </w:r>
-      <w:proofErr w:type="spellEnd"/>
-      <w:r>
-        <w:rPr>
-          <w:lang w:val="de-AT"/>
-        </w:rPr>
-        <w:t xml:space="preserve"> nicht verwendet werden, da es einfach nur ein </w:t>
-      </w:r>
-      <w:proofErr w:type="spellStart"/>
-      <w:r>
-        <w:rPr>
-          <w:lang w:val="de-AT"/>
-        </w:rPr>
-        <w:t>Runnable-Jar</w:t>
-      </w:r>
-      <w:proofErr w:type="spellEnd"/>
-      <w:r>
-        <w:rPr>
-          <w:lang w:val="de-AT"/>
-        </w:rPr>
-        <w:t xml:space="preserve"> als Download gibt. </w:t>
-      </w:r>
-      <w:r>
-        <w:rPr>
-          <w:lang w:val="de-AT"/>
-        </w:rPr>
-        <w:t>Dies würde bedeuten, dass die Aufgabenstellung dann auf Argumente übergeben reduziert gewesen wäre.</w:t>
-      </w:r>
-    </w:p>
-    <w:p>
-      <w:pPr>
-        <w:ind w:left="720"/>
-        <w:rPr>
-          <w:lang w:val="de-AT"/>
-        </w:rPr>
-      </w:pPr>
-    </w:p>
-    <w:p>
-      <w:pPr>
-        <w:pStyle w:val="Heading3"/>
-        <w:rPr>
-          <w:lang w:val="de-AT"/>
-        </w:rPr>
-      </w:pPr>
-      <w:r>
-        <w:rPr>
-          <w:lang w:val="de-AT"/>
-        </w:rPr>
-        <w:tab/>
-      </w:r>
-      <w:bookmarkStart w:id="10" w:name="_Toc411802703"/>
-      <w:proofErr w:type="spellStart"/>
-      <w:r>
-        <w:rPr>
-          <w:lang w:val="de-AT"/>
-        </w:rPr>
-        <w:t>Graphviz</w:t>
-      </w:r>
-      <w:bookmarkEnd w:id="10"/>
       <w:proofErr w:type="spellEnd"/>
     </w:p>
     <w:p>
@@ -3923,7 +3921,7 @@
         <w:lastRenderedPageBreak/>
         <w:tab/>
       </w:r>
-      <w:bookmarkStart w:id="11" w:name="_Toc411802704"/>
+      <w:bookmarkStart w:id="10" w:name="_Toc411802704"/>
       <w:r>
         <w:rPr>
           <w:lang w:val="de-AT"/>
@@ -3937,7 +3935,7 @@
         </w:rPr>
         <w:t>sprache</w:t>
       </w:r>
-      <w:bookmarkEnd w:id="11"/>
+      <w:bookmarkEnd w:id="10"/>
       <w:proofErr w:type="spellEnd"/>
     </w:p>
     <w:p>
@@ -5073,14 +5071,14 @@
         </w:rPr>
         <w:tab/>
       </w:r>
-      <w:bookmarkStart w:id="12" w:name="_Toc411802705"/>
+      <w:bookmarkStart w:id="11" w:name="_Toc411802705"/>
       <w:r>
         <w:rPr>
           <w:lang w:val="de-AT"/>
         </w:rPr>
         <w:t>Erstellen der Grafik</w:t>
       </w:r>
-      <w:bookmarkEnd w:id="12"/>
+      <w:bookmarkEnd w:id="11"/>
     </w:p>
     <w:p>
       <w:pPr>
@@ -5324,7 +5322,7 @@
           <w:lang w:val="de-AT"/>
         </w:rPr>
       </w:pPr>
-      <w:bookmarkStart w:id="13" w:name="_Toc411802706"/>
+      <w:bookmarkStart w:id="12" w:name="_Toc411802706"/>
       <w:r>
         <w:rPr>
           <w:lang w:val="de-AT"/>
@@ -5332,504 +5330,491 @@
         <w:lastRenderedPageBreak/>
         <w:t>Durchführung</w:t>
       </w:r>
+      <w:bookmarkEnd w:id="12"/>
+    </w:p>
+    <w:p>
+      <w:pPr>
+        <w:rPr>
+          <w:lang w:val="de-AT"/>
+        </w:rPr>
+      </w:pPr>
+    </w:p>
+    <w:p>
+      <w:pPr>
+        <w:rPr>
+          <w:lang w:val="de-AT"/>
+        </w:rPr>
+      </w:pPr>
+      <w:r>
+        <w:rPr>
+          <w:lang w:val="de-AT"/>
+        </w:rPr>
+        <w:t xml:space="preserve">Bei Durchführung habe ich sehr viel Zeit mit den Prototypen verbracht. Ich habe verschiedenste Varianten versucht um quick und </w:t>
+      </w:r>
+      <w:proofErr w:type="spellStart"/>
+      <w:r>
+        <w:rPr>
+          <w:lang w:val="de-AT"/>
+        </w:rPr>
+        <w:t>dirty</w:t>
+      </w:r>
+      <w:proofErr w:type="spellEnd"/>
+      <w:r>
+        <w:rPr>
+          <w:lang w:val="de-AT"/>
+        </w:rPr>
+        <w:t xml:space="preserve"> auf die jeweilige Lösung zu kommen. Zugegebenermaßen sind die Prototypen sehr unüberschaubar, dies habe ich dann bei meinen Designüberlegungen versucht zu berücksichtigen und möglichst viele Model-Klassen zu erstellen. </w:t>
+      </w:r>
+    </w:p>
+    <w:p>
+      <w:pPr>
+        <w:rPr>
+          <w:lang w:val="de-AT"/>
+        </w:rPr>
+      </w:pPr>
+      <w:r>
+        <w:rPr>
+          <w:lang w:val="de-AT"/>
+        </w:rPr>
+        <w:t xml:space="preserve">Die Model-Klassen wurden als erstes händisch ausprogrammiert, da ich zu dem Zeitpunkt über keine kommerzielle Lizenz für </w:t>
+      </w:r>
+      <w:proofErr w:type="spellStart"/>
+      <w:r>
+        <w:rPr>
+          <w:lang w:val="de-AT"/>
+        </w:rPr>
+        <w:t>Astah</w:t>
+      </w:r>
+      <w:proofErr w:type="spellEnd"/>
+      <w:r>
+        <w:rPr>
+          <w:lang w:val="de-AT"/>
+        </w:rPr>
+        <w:t xml:space="preserve"> hatte. </w:t>
+      </w:r>
+      <w:r>
+        <w:rPr>
+          <w:lang w:val="de-AT"/>
+        </w:rPr>
+        <w:t xml:space="preserve">Prinzipiell sind alle Modelle auf die gleiche Art und Weise Strukturiert: Attribute und dazugehörige Getter- und Setter-Methoden. </w:t>
+      </w:r>
+      <w:proofErr w:type="spellStart"/>
+      <w:r>
+        <w:rPr>
+          <w:lang w:val="de-AT"/>
+        </w:rPr>
+        <w:t>Weiters</w:t>
+      </w:r>
+      <w:proofErr w:type="spellEnd"/>
+      <w:r>
+        <w:rPr>
+          <w:lang w:val="de-AT"/>
+        </w:rPr>
+        <w:t xml:space="preserve"> </w:t>
+      </w:r>
+      <w:proofErr w:type="spellStart"/>
+      <w:r>
+        <w:rPr>
+          <w:lang w:val="de-AT"/>
+        </w:rPr>
+        <w:t>behinhlten</w:t>
+      </w:r>
+      <w:proofErr w:type="spellEnd"/>
+      <w:r>
+        <w:rPr>
+          <w:lang w:val="de-AT"/>
+        </w:rPr>
+        <w:t xml:space="preserve"> die Modele überschriebene </w:t>
+      </w:r>
+      <w:proofErr w:type="spellStart"/>
+      <w:r>
+        <w:rPr>
+          <w:lang w:val="de-AT"/>
+        </w:rPr>
+        <w:t>Equals</w:t>
+      </w:r>
+      <w:proofErr w:type="spellEnd"/>
+      <w:r>
+        <w:rPr>
+          <w:lang w:val="de-AT"/>
+        </w:rPr>
+        <w:t xml:space="preserve">-, Hashcode-, und </w:t>
+      </w:r>
+      <w:proofErr w:type="spellStart"/>
+      <w:r>
+        <w:rPr>
+          <w:lang w:val="de-AT"/>
+        </w:rPr>
+        <w:t>toString</w:t>
+      </w:r>
+      <w:proofErr w:type="spellEnd"/>
+      <w:r>
+        <w:rPr>
+          <w:lang w:val="de-AT"/>
+        </w:rPr>
+        <w:t>-Methoden. Die Methoden wurden über die IDE generiert und bei Bedarf ein wenig Modifiziert. Viele der Modelle bzw. Methoden der Modelle werden gar nicht verwendet, jedoch war mir die Modularität und spätere Erweiterbarkeit der Applikation sehr wichtig.</w:t>
+      </w:r>
+    </w:p>
+    <w:p>
+      <w:pPr>
+        <w:rPr>
+          <w:lang w:val="de-AT"/>
+        </w:rPr>
+      </w:pPr>
+      <w:r>
+        <w:rPr>
+          <w:lang w:val="de-AT"/>
+        </w:rPr>
+        <w:t xml:space="preserve">Danach wurden die bei dem </w:t>
+      </w:r>
+      <w:proofErr w:type="spellStart"/>
+      <w:r>
+        <w:rPr>
+          <w:lang w:val="de-AT"/>
+        </w:rPr>
+        <w:t>Exporter</w:t>
+      </w:r>
+      <w:proofErr w:type="spellEnd"/>
+      <w:r>
+        <w:rPr>
+          <w:lang w:val="de-AT"/>
+        </w:rPr>
+        <w:t xml:space="preserve"> bereits erstellten Klassen so umgeschrieben, dass sie die Modelle verwenden. Zum Beispiel stellt der </w:t>
+      </w:r>
+      <w:proofErr w:type="spellStart"/>
+      <w:r>
+        <w:rPr>
+          <w:lang w:val="de-AT"/>
+        </w:rPr>
+        <w:t>CommandLineController</w:t>
+      </w:r>
+      <w:proofErr w:type="spellEnd"/>
+      <w:r>
+        <w:rPr>
+          <w:lang w:val="de-AT"/>
+        </w:rPr>
+        <w:t xml:space="preserve"> nun auch die Möglichkeit da ein </w:t>
+      </w:r>
+      <w:proofErr w:type="spellStart"/>
+      <w:r>
+        <w:rPr>
+          <w:lang w:val="de-AT"/>
+        </w:rPr>
+        <w:t>ConnectionInfo</w:t>
+      </w:r>
+      <w:proofErr w:type="spellEnd"/>
+      <w:r>
+        <w:rPr>
+          <w:lang w:val="de-AT"/>
+        </w:rPr>
+        <w:t>-Objekt zu liefern, welche alle Information beinhaltet und für die Connection benötigt wird.</w:t>
+      </w:r>
+    </w:p>
+    <w:p>
+      <w:pPr>
+        <w:rPr>
+          <w:lang w:val="de-AT"/>
+        </w:rPr>
+      </w:pPr>
+      <w:r>
+        <w:rPr>
+          <w:lang w:val="de-AT"/>
+        </w:rPr>
+        <w:t>Am Anfang waren noch weitere Optionen zur Verfügung gestellt bei Aufruf des JARs, diese habe ich aber dann entfernt und über ein Properties-File gelöst, da die Angaben</w:t>
+      </w:r>
+      <w:r>
+        <w:rPr>
+          <w:lang w:val="de-AT"/>
+        </w:rPr>
+        <w:t>,</w:t>
+      </w:r>
+      <w:r>
+        <w:rPr>
+          <w:lang w:val="de-AT"/>
+        </w:rPr>
+        <w:t xml:space="preserve"> welche in jenen </w:t>
+      </w:r>
+      <w:r>
+        <w:rPr>
+          <w:lang w:val="de-AT"/>
+        </w:rPr>
+        <w:t xml:space="preserve">File stehen, meist nicht geändert werden bei Öfteren Verwenden der Applikation (z.B. Ordner zu </w:t>
+      </w:r>
+      <w:proofErr w:type="spellStart"/>
+      <w:r>
+        <w:rPr>
+          <w:lang w:val="de-AT"/>
+        </w:rPr>
+        <w:t>Graphviz</w:t>
+      </w:r>
+      <w:proofErr w:type="spellEnd"/>
+      <w:r>
+        <w:rPr>
+          <w:lang w:val="de-AT"/>
+        </w:rPr>
+        <w:t>).</w:t>
+      </w:r>
+    </w:p>
+    <w:p>
+      <w:pPr>
+        <w:rPr>
+          <w:lang w:val="de-AT"/>
+        </w:rPr>
+      </w:pPr>
+      <w:r>
+        <w:rPr>
+          <w:lang w:val="de-AT"/>
+        </w:rPr>
+        <w:t xml:space="preserve">Die Hauptsächliche Arbeit für die Applikation ist, meiner Meinung nach, in meinem Fall der </w:t>
+      </w:r>
+      <w:proofErr w:type="spellStart"/>
+      <w:r>
+        <w:rPr>
+          <w:lang w:val="de-AT"/>
+        </w:rPr>
+        <w:t>DBReader</w:t>
+      </w:r>
+      <w:proofErr w:type="spellEnd"/>
+      <w:r>
+        <w:rPr>
+          <w:lang w:val="de-AT"/>
+        </w:rPr>
+        <w:t xml:space="preserve">. Hier werden alle benötigten Informationen über die Datenbank gesammelt und in einem guten Format zur Verfügung gestellt. Die Verwendung von Collections war hierfür das Beste. Auch beim </w:t>
+      </w:r>
+      <w:proofErr w:type="spellStart"/>
+      <w:r>
+        <w:rPr>
+          <w:lang w:val="de-AT"/>
+        </w:rPr>
+        <w:t>DBReader</w:t>
+      </w:r>
+      <w:proofErr w:type="spellEnd"/>
+      <w:r>
+        <w:rPr>
+          <w:lang w:val="de-AT"/>
+        </w:rPr>
+        <w:t xml:space="preserve"> habe ich versucht möglichst viele Erweiterungen möglich zu machen. Der Reader liest alles heraus, was für die Aufgabenstellung notwendig ist und funktioniert so gesehen sehr gut.</w:t>
+      </w:r>
+    </w:p>
+    <w:p>
+      <w:pPr>
+        <w:rPr>
+          <w:lang w:val="de-AT"/>
+        </w:rPr>
+      </w:pPr>
+      <w:r>
+        <w:rPr>
+          <w:lang w:val="de-AT"/>
+        </w:rPr>
+        <w:t xml:space="preserve">Beim Erstellen des RM-Outputs gab es nur leichte bis gar keine Probleme. Der Prototyp der hierfür erstellt wurde könnte beinahe 1:1 übernommen werden. Die Syntax in welcher das RM ausgegeben wird hat sich ein wenig geändert und ist nun, meiner Meinung nach, übersichtlicher. </w:t>
+      </w:r>
+    </w:p>
+    <w:p>
+      <w:pPr>
+        <w:rPr>
+          <w:lang w:val="de-AT"/>
+        </w:rPr>
+      </w:pPr>
+      <w:r>
+        <w:rPr>
+          <w:lang w:val="de-AT"/>
+        </w:rPr>
+        <w:t xml:space="preserve">Bei der Erstellung des EER-Outputs gab es aber die größten Probleme. Ein </w:t>
+      </w:r>
+      <w:proofErr w:type="spellStart"/>
+      <w:r>
+        <w:rPr>
+          <w:lang w:val="de-AT"/>
+        </w:rPr>
+        <w:t>Dot</w:t>
+      </w:r>
+      <w:proofErr w:type="spellEnd"/>
+      <w:r>
+        <w:rPr>
+          <w:lang w:val="de-AT"/>
+        </w:rPr>
+        <w:t xml:space="preserve"> </w:t>
+      </w:r>
+      <w:proofErr w:type="spellStart"/>
+      <w:r>
+        <w:rPr>
+          <w:lang w:val="de-AT"/>
+        </w:rPr>
+        <w:t>file</w:t>
+      </w:r>
+      <w:proofErr w:type="spellEnd"/>
+      <w:r>
+        <w:rPr>
+          <w:lang w:val="de-AT"/>
+        </w:rPr>
+        <w:t xml:space="preserve"> zu generieren stellte keine Schwierigkeiten da, dieses zu einem PDF zu konvertieren ebenso nicht</w:t>
+      </w:r>
+      <w:r>
+        <w:rPr>
+          <w:lang w:val="de-AT"/>
+        </w:rPr>
+        <w:t xml:space="preserve">, aber ein </w:t>
+      </w:r>
+      <w:r>
+        <w:rPr>
+          <w:i/>
+          <w:lang w:val="de-AT"/>
+        </w:rPr>
+        <w:t>richtiges</w:t>
+      </w:r>
+      <w:r>
+        <w:rPr>
+          <w:lang w:val="de-AT"/>
+        </w:rPr>
+        <w:t xml:space="preserve"> </w:t>
+      </w:r>
+      <w:proofErr w:type="spellStart"/>
+      <w:r>
+        <w:rPr>
+          <w:lang w:val="de-AT"/>
+        </w:rPr>
+        <w:t>Dot</w:t>
+      </w:r>
+      <w:proofErr w:type="spellEnd"/>
+      <w:r>
+        <w:rPr>
+          <w:lang w:val="de-AT"/>
+        </w:rPr>
+        <w:t xml:space="preserve"> File zu erstellen war relativ kompliziert. Prinzipiell wurde das DOT File über die </w:t>
+      </w:r>
+      <w:proofErr w:type="spellStart"/>
+      <w:r>
+        <w:rPr>
+          <w:lang w:val="de-AT"/>
+        </w:rPr>
+        <w:t>Runtime</w:t>
+      </w:r>
+      <w:proofErr w:type="spellEnd"/>
+      <w:r>
+        <w:rPr>
+          <w:lang w:val="de-AT"/>
+        </w:rPr>
+        <w:t xml:space="preserve"> und </w:t>
+      </w:r>
+      <w:proofErr w:type="spellStart"/>
+      <w:r>
+        <w:rPr>
+          <w:lang w:val="de-AT"/>
+        </w:rPr>
+        <w:t>Neato</w:t>
+      </w:r>
+      <w:proofErr w:type="spellEnd"/>
+      <w:r>
+        <w:rPr>
+          <w:lang w:val="de-AT"/>
+        </w:rPr>
+        <w:t xml:space="preserve"> auf ein PDF konvertiert und in den angegeben Ordner ausgegeben. </w:t>
+      </w:r>
+      <w:r>
+        <w:rPr>
+          <w:lang w:val="de-AT"/>
+        </w:rPr>
+        <w:t xml:space="preserve">Die </w:t>
+      </w:r>
+      <w:proofErr w:type="spellStart"/>
+      <w:r>
+        <w:rPr>
+          <w:lang w:val="de-AT"/>
+        </w:rPr>
+        <w:t>Runtime</w:t>
+      </w:r>
+      <w:proofErr w:type="spellEnd"/>
+      <w:r>
+        <w:rPr>
+          <w:lang w:val="de-AT"/>
+        </w:rPr>
+        <w:t xml:space="preserve"> hat mir hin und wieder Probleme gemacht und hat </w:t>
+      </w:r>
+      <w:proofErr w:type="spellStart"/>
+      <w:r>
+        <w:rPr>
+          <w:lang w:val="de-AT"/>
+        </w:rPr>
+        <w:t>Neato</w:t>
+      </w:r>
+      <w:proofErr w:type="spellEnd"/>
+      <w:r>
+        <w:rPr>
+          <w:lang w:val="de-AT"/>
+        </w:rPr>
+        <w:t xml:space="preserve"> nicht korrekt geschlossen, weswegen es hin und wieder kein PDF gab. </w:t>
+      </w:r>
+      <w:r>
+        <w:rPr>
+          <w:lang w:val="de-AT"/>
+        </w:rPr>
+        <w:t xml:space="preserve">Leider gibt </w:t>
+      </w:r>
+      <w:proofErr w:type="spellStart"/>
+      <w:r>
+        <w:rPr>
+          <w:lang w:val="de-AT"/>
+        </w:rPr>
+        <w:t>Neato</w:t>
+      </w:r>
+      <w:proofErr w:type="spellEnd"/>
+      <w:r>
+        <w:rPr>
+          <w:lang w:val="de-AT"/>
+        </w:rPr>
+        <w:t xml:space="preserve"> keine Rückmeldungen bzw. Errors aus, d.h. es musste selbst herausgefunden werden was der Fehler sein könnte wenn kein PDF Ausgegeben wurde. Meist handelte es ich um syntaktische Fehler im DOT File. </w:t>
+      </w:r>
+    </w:p>
+    <w:p>
+      <w:pPr>
+        <w:rPr>
+          <w:lang w:val="de-AT"/>
+        </w:rPr>
+      </w:pPr>
+    </w:p>
+    <w:p>
+      <w:pPr>
+        <w:rPr>
+          <w:lang w:val="de-AT"/>
+        </w:rPr>
+      </w:pPr>
+    </w:p>
+    <w:p>
+      <w:pPr>
+        <w:rPr>
+          <w:lang w:val="de-AT"/>
+        </w:rPr>
+      </w:pPr>
+    </w:p>
+    <w:p>
+      <w:pPr>
+        <w:rPr>
+          <w:lang w:val="de-AT"/>
+        </w:rPr>
+      </w:pPr>
+    </w:p>
+    <w:p>
+      <w:pPr>
+        <w:pStyle w:val="Heading1"/>
+        <w:rPr>
+          <w:lang w:val="de-AT"/>
+        </w:rPr>
+      </w:pPr>
+      <w:bookmarkStart w:id="13" w:name="_Toc411802707"/>
+      <w:r>
+        <w:rPr>
+          <w:lang w:val="de-AT"/>
+        </w:rPr>
+        <w:lastRenderedPageBreak/>
+        <w:t>Kommentare</w:t>
+      </w:r>
       <w:bookmarkEnd w:id="13"/>
-    </w:p>
-    <w:p>
-      <w:pPr>
-        <w:rPr>
-          <w:lang w:val="de-AT"/>
-        </w:rPr>
-      </w:pPr>
-    </w:p>
-    <w:p>
-      <w:pPr>
-        <w:rPr>
-          <w:lang w:val="de-AT"/>
-        </w:rPr>
-      </w:pPr>
-      <w:r>
-        <w:rPr>
-          <w:lang w:val="de-AT"/>
-        </w:rPr>
-        <w:t xml:space="preserve">Bei Durchführung habe ich sehr viel Zeit mit den Prototypen verbracht. Ich habe verschiedenste Varianten versucht um quick und </w:t>
-      </w:r>
-      <w:proofErr w:type="spellStart"/>
-      <w:r>
-        <w:rPr>
-          <w:lang w:val="de-AT"/>
-        </w:rPr>
-        <w:t>dirty</w:t>
-      </w:r>
-      <w:proofErr w:type="spellEnd"/>
-      <w:r>
-        <w:rPr>
-          <w:lang w:val="de-AT"/>
-        </w:rPr>
-        <w:t xml:space="preserve"> auf die jeweilige Lösung zu kommen. Zugegebenermaßen sind die Prototypen sehr unüberschaubar, dies habe ich dann bei meinen Designüberlegungen versucht zu berücksichtigen und möglichst viele Model-Klassen zu erstellen. </w:t>
-      </w:r>
-    </w:p>
-    <w:p>
-      <w:pPr>
-        <w:rPr>
-          <w:lang w:val="de-AT"/>
-        </w:rPr>
-      </w:pPr>
-      <w:r>
-        <w:rPr>
-          <w:lang w:val="de-AT"/>
-        </w:rPr>
-        <w:t xml:space="preserve">Die Model-Klassen wurden als erstes händisch ausprogrammiert, da ich zu dem Zeitpunkt über keine kommerzielle Lizenz für </w:t>
-      </w:r>
-      <w:proofErr w:type="spellStart"/>
-      <w:r>
-        <w:rPr>
-          <w:lang w:val="de-AT"/>
-        </w:rPr>
-        <w:t>Astah</w:t>
-      </w:r>
-      <w:proofErr w:type="spellEnd"/>
-      <w:r>
-        <w:rPr>
-          <w:lang w:val="de-AT"/>
-        </w:rPr>
-        <w:t xml:space="preserve"> hatte. </w:t>
-      </w:r>
-      <w:r>
-        <w:rPr>
-          <w:lang w:val="de-AT"/>
-        </w:rPr>
-        <w:t xml:space="preserve">Prinzipiell sind alle Modelle auf die gleiche Art und Weise Strukturiert: Attribute und dazugehörige Getter- und Setter-Methoden. </w:t>
-      </w:r>
-      <w:proofErr w:type="spellStart"/>
-      <w:r>
-        <w:rPr>
-          <w:lang w:val="de-AT"/>
-        </w:rPr>
-        <w:t>Weiters</w:t>
-      </w:r>
-      <w:proofErr w:type="spellEnd"/>
       <w:r>
         <w:rPr>
           <w:lang w:val="de-AT"/>
         </w:rPr>
         <w:t xml:space="preserve"> </w:t>
       </w:r>
-      <w:proofErr w:type="spellStart"/>
-      <w:r>
-        <w:rPr>
-          <w:lang w:val="de-AT"/>
-        </w:rPr>
-        <w:t>behinhlten</w:t>
-      </w:r>
-      <w:proofErr w:type="spellEnd"/>
-      <w:r>
-        <w:rPr>
-          <w:lang w:val="de-AT"/>
-        </w:rPr>
-        <w:t xml:space="preserve"> die Modele überschriebene </w:t>
-      </w:r>
-      <w:proofErr w:type="spellStart"/>
-      <w:r>
-        <w:rPr>
-          <w:lang w:val="de-AT"/>
-        </w:rPr>
-        <w:t>Equals</w:t>
-      </w:r>
-      <w:proofErr w:type="spellEnd"/>
-      <w:r>
-        <w:rPr>
-          <w:lang w:val="de-AT"/>
-        </w:rPr>
-        <w:t xml:space="preserve">-, Hashcode-, und </w:t>
-      </w:r>
-      <w:proofErr w:type="spellStart"/>
-      <w:r>
-        <w:rPr>
-          <w:lang w:val="de-AT"/>
-        </w:rPr>
-        <w:t>toString</w:t>
-      </w:r>
-      <w:proofErr w:type="spellEnd"/>
-      <w:r>
-        <w:rPr>
-          <w:lang w:val="de-AT"/>
-        </w:rPr>
-        <w:t>-Methoden. Die Methoden wurden über die IDE generiert und bei Bedarf ein wenig Modifiziert. Viele der Modelle bzw. Methoden der Modelle werden gar nicht verwendet, jedoch war mir die Modularität und spätere Erweiterbarkeit der Applikation sehr wichtig.</w:t>
-      </w:r>
-    </w:p>
-    <w:p>
-      <w:pPr>
-        <w:rPr>
-          <w:lang w:val="de-AT"/>
-        </w:rPr>
-      </w:pPr>
-      <w:r>
-        <w:rPr>
-          <w:lang w:val="de-AT"/>
-        </w:rPr>
-        <w:t xml:space="preserve">Danach wurden die bei dem </w:t>
-      </w:r>
-      <w:proofErr w:type="spellStart"/>
-      <w:r>
-        <w:rPr>
-          <w:lang w:val="de-AT"/>
-        </w:rPr>
-        <w:t>Exporter</w:t>
-      </w:r>
-      <w:proofErr w:type="spellEnd"/>
-      <w:r>
-        <w:rPr>
-          <w:lang w:val="de-AT"/>
-        </w:rPr>
-        <w:t xml:space="preserve"> bereits erstellten Klassen so umgeschrieben, dass sie die Modelle verwenden. Zum Beispiel stellt der </w:t>
-      </w:r>
-      <w:proofErr w:type="spellStart"/>
-      <w:r>
-        <w:rPr>
-          <w:lang w:val="de-AT"/>
-        </w:rPr>
-        <w:t>CommandLineController</w:t>
-      </w:r>
-      <w:proofErr w:type="spellEnd"/>
-      <w:r>
-        <w:rPr>
-          <w:lang w:val="de-AT"/>
-        </w:rPr>
-        <w:t xml:space="preserve"> nun auch die Möglichkeit da ein </w:t>
-      </w:r>
-      <w:proofErr w:type="spellStart"/>
-      <w:r>
-        <w:rPr>
-          <w:lang w:val="de-AT"/>
-        </w:rPr>
-        <w:t>ConnectionInfo</w:t>
-      </w:r>
-      <w:proofErr w:type="spellEnd"/>
-      <w:r>
-        <w:rPr>
-          <w:lang w:val="de-AT"/>
-        </w:rPr>
-        <w:t>-Objekt zu liefern, welche alle Information beinhaltet und für die Connection benötigt wird.</w:t>
-      </w:r>
-    </w:p>
-    <w:p>
-      <w:pPr>
-        <w:rPr>
-          <w:lang w:val="de-AT"/>
-        </w:rPr>
-      </w:pPr>
-      <w:r>
-        <w:rPr>
-          <w:lang w:val="de-AT"/>
-        </w:rPr>
-        <w:t>Am Anfang waren noch weitere Optionen zur Verfügung gestellt bei Aufruf des JARs, diese habe ich aber dann entfernt und über ein Properties-File gelöst, da die Angaben</w:t>
-      </w:r>
-      <w:r>
-        <w:rPr>
-          <w:lang w:val="de-AT"/>
-        </w:rPr>
-        <w:t>,</w:t>
-      </w:r>
-      <w:r>
-        <w:rPr>
-          <w:lang w:val="de-AT"/>
-        </w:rPr>
-        <w:t xml:space="preserve"> welche in jenen </w:t>
-      </w:r>
-      <w:r>
-        <w:rPr>
-          <w:lang w:val="de-AT"/>
-        </w:rPr>
-        <w:t xml:space="preserve">File stehen, meist nicht geändert werden bei Öfteren Verwenden der Applikation (z.B. Ordner zu </w:t>
-      </w:r>
-      <w:proofErr w:type="spellStart"/>
-      <w:r>
-        <w:rPr>
-          <w:lang w:val="de-AT"/>
-        </w:rPr>
-        <w:t>Graphviz</w:t>
-      </w:r>
-      <w:proofErr w:type="spellEnd"/>
-      <w:r>
-        <w:rPr>
-          <w:lang w:val="de-AT"/>
-        </w:rPr>
-        <w:t>).</w:t>
-      </w:r>
-    </w:p>
-    <w:p>
-      <w:pPr>
-        <w:rPr>
-          <w:lang w:val="de-AT"/>
-        </w:rPr>
-      </w:pPr>
-      <w:r>
-        <w:rPr>
-          <w:lang w:val="de-AT"/>
-        </w:rPr>
-        <w:t xml:space="preserve">Die Hauptsächliche Arbeit für die Applikation ist, meiner Meinung nach, in meinem Fall der </w:t>
-      </w:r>
-      <w:proofErr w:type="spellStart"/>
-      <w:r>
-        <w:rPr>
-          <w:lang w:val="de-AT"/>
-        </w:rPr>
-        <w:t>DBReader</w:t>
-      </w:r>
-      <w:proofErr w:type="spellEnd"/>
-      <w:r>
-        <w:rPr>
-          <w:lang w:val="de-AT"/>
-        </w:rPr>
-        <w:t xml:space="preserve">. Hier werden alle benötigten Informationen über die Datenbank gesammelt und in einem guten Format zur Verfügung gestellt. Die Verwendung von Collections war hierfür das Beste. Auch beim </w:t>
-      </w:r>
-      <w:proofErr w:type="spellStart"/>
-      <w:r>
-        <w:rPr>
-          <w:lang w:val="de-AT"/>
-        </w:rPr>
-        <w:t>DBReader</w:t>
-      </w:r>
-      <w:proofErr w:type="spellEnd"/>
-      <w:r>
-        <w:rPr>
-          <w:lang w:val="de-AT"/>
-        </w:rPr>
-        <w:t xml:space="preserve"> habe ich versucht möglichst viele Erweiterungen möglich zu machen. Der Reader liest alles heraus, was für die Aufgabenstellung notwendig ist und funktioniert so gesehen sehr gut.</w:t>
-      </w:r>
-    </w:p>
-    <w:p>
-      <w:pPr>
-        <w:rPr>
-          <w:lang w:val="de-AT"/>
-        </w:rPr>
-      </w:pPr>
-      <w:r>
-        <w:rPr>
-          <w:lang w:val="de-AT"/>
-        </w:rPr>
-        <w:t xml:space="preserve">Beim Erstellen des RM-Outputs gab es nur leichte bis gar keine Probleme. Der Prototyp der hierfür erstellt wurde könnte beinahe 1:1 übernommen werden. Die Syntax in welcher das RM ausgegeben wird hat sich ein wenig geändert und ist nun, meiner Meinung nach, übersichtlicher. </w:t>
-      </w:r>
-    </w:p>
-    <w:p>
-      <w:pPr>
-        <w:rPr>
-          <w:lang w:val="de-AT"/>
-        </w:rPr>
-      </w:pPr>
-      <w:r>
-        <w:rPr>
-          <w:lang w:val="de-AT"/>
-        </w:rPr>
-        <w:t xml:space="preserve">Bei der Erstellung des EER-Outputs gab es aber die größten Probleme. Ein </w:t>
-      </w:r>
-      <w:proofErr w:type="spellStart"/>
-      <w:r>
-        <w:rPr>
-          <w:lang w:val="de-AT"/>
-        </w:rPr>
-        <w:t>Dot</w:t>
-      </w:r>
-      <w:proofErr w:type="spellEnd"/>
-      <w:r>
-        <w:rPr>
-          <w:lang w:val="de-AT"/>
-        </w:rPr>
-        <w:t xml:space="preserve"> </w:t>
-      </w:r>
-      <w:proofErr w:type="spellStart"/>
-      <w:r>
-        <w:rPr>
-          <w:lang w:val="de-AT"/>
-        </w:rPr>
-        <w:t>file</w:t>
-      </w:r>
-      <w:proofErr w:type="spellEnd"/>
-      <w:r>
-        <w:rPr>
-          <w:lang w:val="de-AT"/>
-        </w:rPr>
-        <w:t xml:space="preserve"> zu generieren stellte keine Schwierigkeiten da, dieses zu einem PDF zu konvertieren ebenso nicht</w:t>
-      </w:r>
-      <w:r>
-        <w:rPr>
-          <w:lang w:val="de-AT"/>
-        </w:rPr>
-        <w:t xml:space="preserve">, aber ein </w:t>
-      </w:r>
-      <w:r>
-        <w:rPr>
-          <w:i/>
-          <w:lang w:val="de-AT"/>
-        </w:rPr>
-        <w:t>richtiges</w:t>
-      </w:r>
-      <w:r>
-        <w:rPr>
-          <w:lang w:val="de-AT"/>
-        </w:rPr>
-        <w:t xml:space="preserve"> </w:t>
-      </w:r>
-      <w:proofErr w:type="spellStart"/>
-      <w:r>
-        <w:rPr>
-          <w:lang w:val="de-AT"/>
-        </w:rPr>
-        <w:t>Dot</w:t>
-      </w:r>
-      <w:proofErr w:type="spellEnd"/>
-      <w:r>
-        <w:rPr>
-          <w:lang w:val="de-AT"/>
-        </w:rPr>
-        <w:t xml:space="preserve"> File zu erstellen war relativ kompliziert. Prinzipiell wurde das DOT File über die </w:t>
-      </w:r>
-      <w:proofErr w:type="spellStart"/>
-      <w:r>
-        <w:rPr>
-          <w:lang w:val="de-AT"/>
-        </w:rPr>
-        <w:t>Runtime</w:t>
-      </w:r>
-      <w:proofErr w:type="spellEnd"/>
-      <w:r>
-        <w:rPr>
-          <w:lang w:val="de-AT"/>
-        </w:rPr>
-        <w:t xml:space="preserve"> und </w:t>
-      </w:r>
-      <w:proofErr w:type="spellStart"/>
-      <w:r>
-        <w:rPr>
-          <w:lang w:val="de-AT"/>
-        </w:rPr>
-        <w:t>Neato</w:t>
-      </w:r>
-      <w:proofErr w:type="spellEnd"/>
-      <w:r>
-        <w:rPr>
-          <w:lang w:val="de-AT"/>
-        </w:rPr>
-        <w:t xml:space="preserve"> auf ein PDF konvertiert und in den angegeben Ordner ausgegeben. </w:t>
-      </w:r>
-      <w:r>
-        <w:rPr>
-          <w:lang w:val="de-AT"/>
-        </w:rPr>
-        <w:t xml:space="preserve">Die </w:t>
-      </w:r>
-      <w:proofErr w:type="spellStart"/>
-      <w:r>
-        <w:rPr>
-          <w:lang w:val="de-AT"/>
-        </w:rPr>
-        <w:t>Runtime</w:t>
-      </w:r>
-      <w:proofErr w:type="spellEnd"/>
-      <w:r>
-        <w:rPr>
-          <w:lang w:val="de-AT"/>
-        </w:rPr>
-        <w:t xml:space="preserve"> hat mir hin und wieder Probleme gemacht und hat </w:t>
-      </w:r>
-      <w:proofErr w:type="spellStart"/>
-      <w:r>
-        <w:rPr>
-          <w:lang w:val="de-AT"/>
-        </w:rPr>
-        <w:t>Neato</w:t>
-      </w:r>
-      <w:proofErr w:type="spellEnd"/>
-      <w:r>
-        <w:rPr>
-          <w:lang w:val="de-AT"/>
-        </w:rPr>
-        <w:t xml:space="preserve"> nicht korrekt geschlossen, weswegen es hin und wieder kein PDF gab. </w:t>
-      </w:r>
-      <w:r>
-        <w:rPr>
-          <w:lang w:val="de-AT"/>
-        </w:rPr>
-        <w:t xml:space="preserve">Leider gibt </w:t>
-      </w:r>
-      <w:proofErr w:type="spellStart"/>
-      <w:r>
-        <w:rPr>
-          <w:lang w:val="de-AT"/>
-        </w:rPr>
-        <w:t>Neato</w:t>
-      </w:r>
-      <w:proofErr w:type="spellEnd"/>
-      <w:r>
-        <w:rPr>
-          <w:lang w:val="de-AT"/>
-        </w:rPr>
-        <w:t xml:space="preserve"> keine Rückmeldungen bzw. Errors aus, d.h. es musste selbst herausgefunden werden was der Fehler sein könnte wenn kein PDF Ausgegeben wurde. Meist handelte es ich um syntaktische Fehler im DOT File. </w:t>
-      </w:r>
-    </w:p>
-    <w:p>
-      <w:pPr>
-        <w:rPr>
-          <w:lang w:val="de-AT"/>
-        </w:rPr>
-      </w:pPr>
-    </w:p>
-    <w:p>
-      <w:pPr>
-        <w:rPr>
-          <w:lang w:val="de-AT"/>
-        </w:rPr>
-      </w:pPr>
-    </w:p>
-    <w:p>
-      <w:pPr>
-        <w:rPr>
-          <w:lang w:val="de-AT"/>
-        </w:rPr>
-      </w:pPr>
-    </w:p>
-    <w:p>
-      <w:pPr>
-        <w:rPr>
-          <w:lang w:val="de-AT"/>
-        </w:rPr>
-      </w:pPr>
-    </w:p>
-    <w:p>
-      <w:pPr>
-        <w:rPr>
-          <w:lang w:val="de-AT"/>
-        </w:rPr>
-      </w:pPr>
-    </w:p>
-    <w:p>
-      <w:pPr>
-        <w:pStyle w:val="Heading1"/>
-        <w:rPr>
-          <w:lang w:val="de-AT"/>
-        </w:rPr>
-      </w:pPr>
-      <w:bookmarkStart w:id="14" w:name="_Toc411802707"/>
-      <w:r>
-        <w:rPr>
-          <w:lang w:val="de-AT"/>
-        </w:rPr>
-        <w:t>Kommentare</w:t>
-      </w:r>
-      <w:bookmarkEnd w:id="14"/>
-      <w:r>
-        <w:rPr>
-          <w:lang w:val="de-AT"/>
-        </w:rPr>
-        <w:t xml:space="preserve"> </w:t>
-      </w:r>
-    </w:p>
-    <w:p>
-      <w:pPr>
-        <w:rPr>
-          <w:lang w:val="de-AT"/>
-        </w:rPr>
-      </w:pPr>
     </w:p>
     <w:p>
       <w:pPr>
@@ -6014,89 +5999,100 @@
     </w:p>
     <w:p>
       <w:pPr>
+        <w:pStyle w:val="ListParagraph"/>
+        <w:ind w:left="360"/>
+        <w:rPr>
+          <w:b/>
+          <w:lang w:val="de-AT"/>
+        </w:rPr>
+      </w:pPr>
+      <w:r>
+        <w:rPr>
+          <w:b/>
+          <w:lang w:val="de-AT"/>
+        </w:rPr>
+        <w:t>Statistik:</w:t>
+      </w:r>
+    </w:p>
+    <w:p>
+      <w:pPr>
+        <w:pStyle w:val="ListParagraph"/>
+        <w:ind w:left="360"/>
+        <w:rPr>
+          <w:b/>
+          <w:lang w:val="de-AT"/>
+        </w:rPr>
+      </w:pPr>
+      <w:r>
+        <w:rPr>
+          <w:noProof/>
+          <w:lang w:val="de-AT" w:eastAsia="de-AT"/>
+        </w:rPr>
+        <w:drawing>
+          <wp:inline distT="0" distB="0" distL="0" distR="0" wp14:anchorId="481A0AE3" wp14:editId="2BFC5818">
+            <wp:extent cx="5943600" cy="2551430"/>
+            <wp:effectExtent l="0" t="0" r="0" b="1270"/>
+            <wp:docPr id="11" name="Picture 11"/>
+            <wp:cNvGraphicFramePr>
+              <a:graphicFrameLocks xmlns:a="http://schemas.openxmlformats.org/drawingml/2006/main" noChangeAspect="1"/>
+            </wp:cNvGraphicFramePr>
+            <a:graphic xmlns:a="http://schemas.openxmlformats.org/drawingml/2006/main">
+              <a:graphicData uri="http://schemas.openxmlformats.org/drawingml/2006/picture">
+                <pic:pic xmlns:pic="http://schemas.openxmlformats.org/drawingml/2006/picture">
+                  <pic:nvPicPr>
+                    <pic:cNvPr id="1" name=""/>
+                    <pic:cNvPicPr/>
+                  </pic:nvPicPr>
+                  <pic:blipFill>
+                    <a:blip r:embed="rId18"/>
+                    <a:stretch>
+                      <a:fillRect/>
+                    </a:stretch>
+                  </pic:blipFill>
+                  <pic:spPr>
+                    <a:xfrm>
+                      <a:off x="0" y="0"/>
+                      <a:ext cx="5943600" cy="2551430"/>
+                    </a:xfrm>
+                    <a:prstGeom prst="rect">
+                      <a:avLst/>
+                    </a:prstGeom>
+                  </pic:spPr>
+                </pic:pic>
+              </a:graphicData>
+            </a:graphic>
+          </wp:inline>
+        </w:drawing>
+      </w:r>
+    </w:p>
+    <w:p>
+      <w:pPr>
         <w:pStyle w:val="Heading1"/>
-        <w:rPr>
-          <w:lang w:val="de-AT"/>
-        </w:rPr>
-      </w:pPr>
-      <w:bookmarkStart w:id="15" w:name="_Toc411802708"/>
-      <w:r>
-        <w:rPr>
-          <w:lang w:val="de-AT"/>
-        </w:rPr>
-        <w:t xml:space="preserve">Quellen und </w:t>
-      </w:r>
+      </w:pPr>
+      <w:bookmarkStart w:id="14" w:name="_Toc411802708"/>
       <w:proofErr w:type="spellStart"/>
       <w:r>
-        <w:rPr>
-          <w:lang w:val="de-AT"/>
-        </w:rPr>
-        <w:t>lessons</w:t>
+        <w:t>Quellen</w:t>
       </w:r>
       <w:proofErr w:type="spellEnd"/>
       <w:r>
-        <w:rPr>
-          <w:lang w:val="de-AT"/>
-        </w:rPr>
-        <w:t xml:space="preserve"> </w:t>
-      </w:r>
-      <w:proofErr w:type="spellStart"/>
-      <w:r>
-        <w:rPr>
-          <w:lang w:val="de-AT"/>
-        </w:rPr>
-        <w:t>learned</w:t>
+        <w:t xml:space="preserve"> und lessons learned</w:t>
+      </w:r>
+      <w:bookmarkEnd w:id="14"/>
+    </w:p>
+    <w:p>
+      <w:pPr>
+        <w:pStyle w:val="Heading3"/>
+      </w:pPr>
+      <w:r>
+        <w:tab/>
+      </w:r>
+      <w:bookmarkStart w:id="15" w:name="_Toc411802709"/>
+      <w:r>
+        <w:t>Lessons Learned:</w:t>
       </w:r>
       <w:bookmarkEnd w:id="15"/>
-      <w:proofErr w:type="spellEnd"/>
-    </w:p>
-    <w:p>
-      <w:pPr>
-        <w:pStyle w:val="Heading3"/>
-        <w:rPr>
-          <w:lang w:val="de-AT"/>
-        </w:rPr>
-      </w:pPr>
-      <w:r>
-        <w:rPr>
-          <w:lang w:val="de-AT"/>
-        </w:rPr>
-        <w:tab/>
-      </w:r>
-      <w:bookmarkStart w:id="16" w:name="_Toc411802709"/>
-      <w:proofErr w:type="spellStart"/>
-      <w:r>
-        <w:rPr>
-          <w:lang w:val="de-AT"/>
-        </w:rPr>
-        <w:t>Lessons</w:t>
-      </w:r>
-      <w:proofErr w:type="spellEnd"/>
-      <w:r>
-        <w:rPr>
-          <w:lang w:val="de-AT"/>
-        </w:rPr>
-        <w:t xml:space="preserve"> </w:t>
-      </w:r>
-      <w:proofErr w:type="spellStart"/>
-      <w:r>
-        <w:rPr>
-          <w:lang w:val="de-AT"/>
-        </w:rPr>
-        <w:t>Learned</w:t>
-      </w:r>
-      <w:proofErr w:type="spellEnd"/>
-      <w:r>
-        <w:rPr>
-          <w:lang w:val="de-AT"/>
-        </w:rPr>
-        <w:t>:</w:t>
-      </w:r>
-      <w:bookmarkEnd w:id="16"/>
-      <w:r>
-        <w:rPr>
-          <w:lang w:val="de-AT"/>
-        </w:rPr>
+      <w:r>
         <w:t xml:space="preserve"> </w:t>
       </w:r>
     </w:p>
@@ -6198,123 +6194,128 @@
     </w:p>
     <w:p>
       <w:pPr>
-        <w:rPr>
-          <w:lang w:val="de-AT"/>
-        </w:rPr>
-      </w:pPr>
-    </w:p>
-    <w:p>
-      <w:pPr>
         <w:pStyle w:val="Heading3"/>
         <w:ind w:firstLine="720"/>
         <w:rPr>
           <w:lang w:val="de-AT"/>
         </w:rPr>
       </w:pPr>
-      <w:bookmarkStart w:id="17" w:name="_Toc411802710"/>
+      <w:bookmarkStart w:id="16" w:name="_Toc411802710"/>
       <w:r>
         <w:rPr>
           <w:lang w:val="de-AT"/>
         </w:rPr>
         <w:t>Quellen und Ressourcen:</w:t>
       </w:r>
+      <w:bookmarkEnd w:id="16"/>
+    </w:p>
+    <w:p>
+      <w:pPr>
+        <w:ind w:left="720"/>
+        <w:rPr>
+          <w:b/>
+          <w:lang w:val="de-AT"/>
+        </w:rPr>
+      </w:pPr>
+      <w:proofErr w:type="spellStart"/>
+      <w:r>
+        <w:rPr>
+          <w:b/>
+          <w:lang w:val="de-AT"/>
+        </w:rPr>
+        <w:t>Graphviz</w:t>
+      </w:r>
+      <w:proofErr w:type="spellEnd"/>
+      <w:r>
+        <w:rPr>
+          <w:b/>
+          <w:lang w:val="de-AT"/>
+        </w:rPr>
+        <w:t xml:space="preserve"> Dokumentation: </w:t>
+      </w:r>
+      <w:r>
+        <w:rPr>
+          <w:b/>
+          <w:lang w:val="de-AT"/>
+        </w:rPr>
+        <w:t xml:space="preserve"> </w:t>
+      </w:r>
+      <w:r>
+        <w:rPr>
+          <w:lang w:val="de-AT"/>
+        </w:rPr>
+        <w:t>http://graphviz.org/Documentation.php</w:t>
+      </w:r>
+    </w:p>
+    <w:p>
+      <w:pPr>
+        <w:ind w:left="720"/>
+      </w:pPr>
+      <w:r>
+        <w:rPr>
+          <w:b/>
+        </w:rPr>
+        <w:t xml:space="preserve">Runtime </w:t>
+      </w:r>
+      <w:proofErr w:type="spellStart"/>
+      <w:r>
+        <w:rPr>
+          <w:b/>
+        </w:rPr>
+        <w:t>Propleme</w:t>
+      </w:r>
+      <w:proofErr w:type="spellEnd"/>
+      <w:r>
+        <w:rPr>
+          <w:b/>
+        </w:rPr>
+        <w:t>:</w:t>
+      </w:r>
+      <w:r>
+        <w:rPr>
+          <w:b/>
+        </w:rPr>
+        <w:t xml:space="preserve">   </w:t>
+      </w:r>
+      <w:r>
+        <w:rPr>
+          <w:b/>
+        </w:rPr>
+        <w:t xml:space="preserve"> </w:t>
+      </w:r>
+      <w:r>
+        <w:t>http</w:t>
+      </w:r>
+      <w:bookmarkStart w:id="17" w:name="_GoBack"/>
       <w:bookmarkEnd w:id="17"/>
+      <w:r>
+        <w:t>://www.javaworld.com/article/2071275/core-java/when-runtime-exec---won-t.html</w:t>
+      </w:r>
     </w:p>
     <w:p>
       <w:pPr>
         <w:ind w:left="720"/>
+      </w:pPr>
+      <w:r>
         <w:rPr>
           <w:b/>
-          <w:lang w:val="de-AT"/>
-        </w:rPr>
-      </w:pPr>
+        </w:rPr>
+        <w:t xml:space="preserve">Java </w:t>
+      </w:r>
       <w:proofErr w:type="spellStart"/>
       <w:r>
         <w:rPr>
           <w:b/>
-          <w:lang w:val="de-AT"/>
-        </w:rPr>
-        <w:t>Graphviz</w:t>
+        </w:rPr>
+        <w:t>DatabaseMetaData</w:t>
       </w:r>
       <w:proofErr w:type="spellEnd"/>
       <w:r>
         <w:rPr>
           <w:b/>
-          <w:lang w:val="de-AT"/>
-        </w:rPr>
-        <w:t xml:space="preserve"> Dokumentation: </w:t>
-      </w:r>
-    </w:p>
-    <w:p>
-      <w:pPr>
-        <w:ind w:left="720"/>
-      </w:pPr>
-      <w:r>
-        <w:t>http://graphviz.org/Documentation.php</w:t>
-      </w:r>
-    </w:p>
-    <w:p>
-      <w:pPr>
-        <w:ind w:left="720"/>
-        <w:rPr>
-          <w:b/>
-        </w:rPr>
-      </w:pPr>
-      <w:r>
-        <w:rPr>
-          <w:b/>
-        </w:rPr>
-        <w:t xml:space="preserve">Runtime </w:t>
-      </w:r>
-      <w:proofErr w:type="spellStart"/>
-      <w:r>
-        <w:rPr>
-          <w:b/>
-        </w:rPr>
-        <w:t>Propleme</w:t>
-      </w:r>
-      <w:proofErr w:type="spellEnd"/>
-      <w:r>
-        <w:rPr>
-          <w:b/>
         </w:rPr>
         <w:t xml:space="preserve">: </w:t>
       </w:r>
-    </w:p>
-    <w:p>
-      <w:pPr>
-        <w:ind w:left="720"/>
-      </w:pPr>
-      <w:r>
-        <w:t>http://www.javaworld.com/article/2071275/core-java/when-runtime-exec---won-t.html</w:t>
-      </w:r>
-    </w:p>
-    <w:p>
-      <w:pPr>
-        <w:ind w:left="720"/>
-        <w:rPr>
-          <w:b/>
-        </w:rPr>
-      </w:pPr>
-      <w:r>
-        <w:rPr>
-          <w:b/>
-        </w:rPr>
-        <w:t xml:space="preserve">Java </w:t>
-      </w:r>
-      <w:proofErr w:type="spellStart"/>
-      <w:r>
-        <w:rPr>
-          <w:b/>
-        </w:rPr>
-        <w:t>DatabaseMetaData</w:t>
-      </w:r>
-      <w:proofErr w:type="spellEnd"/>
-    </w:p>
-    <w:p>
-      <w:pPr>
-        <w:ind w:left="720"/>
-      </w:pPr>
       <w:r>
         <w:t>http://docs.oracle.com/javase/7/docs/api/java/sql/DatabaseMetaData.html</w:t>
       </w:r>
@@ -6335,8 +6336,8 @@
     <w:p/>
     <w:p/>
     <w:sectPr>
-      <w:footerReference w:type="even" r:id="rId18"/>
-      <w:footerReference w:type="default" r:id="rId19"/>
+      <w:footerReference w:type="even" r:id="rId19"/>
+      <w:footerReference w:type="default" r:id="rId20"/>
       <w:pgSz w:w="12240" w:h="15840" w:code="1"/>
       <w:pgMar w:top="1440" w:right="1440" w:bottom="1440" w:left="1440" w:header="720" w:footer="720" w:gutter="0"/>
       <w:pgNumType w:start="0"/>
@@ -7363,7 +7364,7 @@
                               <w:sz w:val="40"/>
                               <w:szCs w:val="40"/>
                             </w:rPr>
-                            <w:t>1</w:t>
+                            <w:t>9</w:t>
                           </w:r>
                           <w:r>
                             <w:rPr>
@@ -7423,7 +7424,7 @@
                         <w:sz w:val="40"/>
                         <w:szCs w:val="40"/>
                       </w:rPr>
-                      <w:t>1</w:t>
+                      <w:t>9</w:t>
                     </w:r>
                     <w:r>
                       <w:rPr>
@@ -10396,11 +10397,12 @@
     <w:rsid w:val="001B108D"/>
     <w:rsid w:val="003833AC"/>
     <w:rsid w:val="003F726D"/>
+    <w:rsid w:val="006F33A2"/>
     <w:rsid w:val="00791AD1"/>
     <w:rsid w:val="00817AA7"/>
     <w:rsid w:val="00885EBA"/>
     <w:rsid w:val="009A6A6A"/>
-    <w:rsid w:val="00C84405"/>
+    <w:rsid w:val="00C02CC4"/>
     <w:rsid w:val="00D14452"/>
   </w:rsids>
   <m:mathPr>
@@ -11297,19 +11299,19 @@
 </file>
 
 <file path=customXml/item3.xml><?xml version="1.0" encoding="utf-8"?>
+<templateProperties xmlns="urn:microsoft.template.properties">
+  <_Version/>
+  <_LCID/>
+</templateProperties>
+</file>
+
+<file path=customXml/item4.xml><?xml version="1.0" encoding="utf-8"?>
 <?mso-contentType ?>
 <FormTemplates xmlns="http://schemas.microsoft.com/sharepoint/v3/contenttype/forms">
   <Display>DocumentLibraryForm</Display>
   <Edit>AssetEditForm</Edit>
   <New>DocumentLibraryForm</New>
 </FormTemplates>
-</file>
-
-<file path=customXml/item4.xml><?xml version="1.0" encoding="utf-8"?>
-<templateProperties xmlns="urn:microsoft.template.properties">
-  <_Version/>
-  <_LCID/>
-</templateProperties>
 </file>
 
 <file path=customXml/item5.xml><?xml version="1.0" encoding="utf-8"?>
@@ -11333,6 +11335,14 @@
 </file>
 
 <file path=customXml/itemProps3.xml><?xml version="1.0" encoding="utf-8"?>
+<ds:datastoreItem xmlns:ds="http://schemas.openxmlformats.org/officeDocument/2006/customXml" ds:itemID="{25229087-0CE3-49F2-8F52-E7138F37D32E}">
+  <ds:schemaRefs>
+    <ds:schemaRef ds:uri="urn:microsoft.template.properties"/>
+  </ds:schemaRefs>
+</ds:datastoreItem>
+</file>
+
+<file path=customXml/itemProps4.xml><?xml version="1.0" encoding="utf-8"?>
 <ds:datastoreItem xmlns:ds="http://schemas.openxmlformats.org/officeDocument/2006/customXml" ds:itemID="{4A5268FB-C3AF-435D-8262-946262642809}">
   <ds:schemaRefs>
     <ds:schemaRef ds:uri="http://schemas.microsoft.com/sharepoint/v3/contenttype/forms"/>
@@ -11340,16 +11350,8 @@
 </ds:datastoreItem>
 </file>
 
-<file path=customXml/itemProps4.xml><?xml version="1.0" encoding="utf-8"?>
-<ds:datastoreItem xmlns:ds="http://schemas.openxmlformats.org/officeDocument/2006/customXml" ds:itemID="{25229087-0CE3-49F2-8F52-E7138F37D32E}">
-  <ds:schemaRefs>
-    <ds:schemaRef ds:uri="urn:microsoft.template.properties"/>
-  </ds:schemaRefs>
-</ds:datastoreItem>
-</file>
-
 <file path=customXml/itemProps5.xml><?xml version="1.0" encoding="utf-8"?>
-<ds:datastoreItem xmlns:ds="http://schemas.openxmlformats.org/officeDocument/2006/customXml" ds:itemID="{38C23869-B39A-45F1-960B-0BD58B12AF10}">
+<ds:datastoreItem xmlns:ds="http://schemas.openxmlformats.org/officeDocument/2006/customXml" ds:itemID="{78597102-BB7C-49BA-9E04-14EA6B9B337B}">
   <ds:schemaRefs>
     <ds:schemaRef ds:uri="http://schemas.openxmlformats.org/officeDocument/2006/bibliography"/>
   </ds:schemaRefs>

</xml_diff>